<commit_message>
Casos de Uso - Guilherme - atualizado
</commit_message>
<xml_diff>
--- a/Descricao dos casos de uso - Faculdade.docx
+++ b/Descricao dos casos de uso - Faculdade.docx
@@ -1,6 +1,6 @@
 
 <file path=word/document.xml><?xml version="1.0" encoding="utf-8"?>
-<w:document xmlns:wpc="http://schemas.microsoft.com/office/word/2010/wordprocessingCanvas" xmlns:cx="http://schemas.microsoft.com/office/drawing/2014/chartex" xmlns:cx1="http://schemas.microsoft.com/office/drawing/2015/9/8/chartex" xmlns:cx2="http://schemas.microsoft.com/office/drawing/2015/10/21/chartex" xmlns:cx3="http://schemas.microsoft.com/office/drawing/2016/5/9/chartex" xmlns:cx4="http://schemas.microsoft.com/office/drawing/2016/5/10/chartex" xmlns:cx5="http://schemas.microsoft.com/office/drawing/2016/5/11/chartex" xmlns:cx6="http://schemas.microsoft.com/office/drawing/2016/5/12/chartex" xmlns:cx7="http://schemas.microsoft.com/office/drawing/2016/5/13/chartex" xmlns:cx8="http://schemas.microsoft.com/office/drawing/2016/5/14/chartex" xmlns:mc="http://schemas.openxmlformats.org/markup-compatibility/2006" xmlns:o="urn:schemas-microsoft-com:office:office" xmlns:r="http://schemas.openxmlformats.org/officeDocument/2006/relationships" xmlns:m="http://schemas.openxmlformats.org/officeDocument/2006/math" xmlns:v="urn:schemas-microsoft-com:vml" xmlns:wp14="http://schemas.microsoft.com/office/word/2010/wordprocessingDrawing" xmlns:wp="http://schemas.openxmlformats.org/drawingml/2006/wordprocessingDrawing" xmlns:w10="urn:schemas-microsoft-com:office:word" xmlns:w="http://schemas.openxmlformats.org/wordprocessingml/2006/main" xmlns:w14="http://schemas.microsoft.com/office/word/2010/wordml" xmlns:w15="http://schemas.microsoft.com/office/word/2012/wordml" xmlns:w16se="http://schemas.microsoft.com/office/word/2015/wordml/symex" xmlns:wpg="http://schemas.microsoft.com/office/word/2010/wordprocessingGroup" xmlns:wpi="http://schemas.microsoft.com/office/word/2010/wordprocessingInk" xmlns:wne="http://schemas.microsoft.com/office/word/2006/wordml" xmlns:wps="http://schemas.microsoft.com/office/word/2010/wordprocessingShape" mc:Ignorable="w14 w15 w16se wp14">
+<w:document xmlns:wpc="http://schemas.microsoft.com/office/word/2010/wordprocessingCanvas" xmlns:mo="http://schemas.microsoft.com/office/mac/office/2008/main" xmlns:mc="http://schemas.openxmlformats.org/markup-compatibility/2006" xmlns:mv="urn:schemas-microsoft-com:mac:vml" xmlns:o="urn:schemas-microsoft-com:office:office" xmlns:r="http://schemas.openxmlformats.org/officeDocument/2006/relationships" xmlns:m="http://schemas.openxmlformats.org/officeDocument/2006/math" xmlns:v="urn:schemas-microsoft-com:vml" xmlns:wp14="http://schemas.microsoft.com/office/word/2010/wordprocessingDrawing" xmlns:wp="http://schemas.openxmlformats.org/drawingml/2006/wordprocessingDrawing" xmlns:w10="urn:schemas-microsoft-com:office:word" xmlns:w="http://schemas.openxmlformats.org/wordprocessingml/2006/main" xmlns:w14="http://schemas.microsoft.com/office/word/2010/wordml" xmlns:w15="http://schemas.microsoft.com/office/word/2012/wordml" xmlns:wpg="http://schemas.microsoft.com/office/word/2010/wordprocessingGroup" xmlns:wpi="http://schemas.microsoft.com/office/word/2010/wordprocessingInk" xmlns:wne="http://schemas.microsoft.com/office/word/2006/wordml" xmlns:wps="http://schemas.microsoft.com/office/word/2010/wordprocessingShape" mc:Ignorable="w14 w15 wp14">
   <w:body>
     <w:p>
       <w:pPr>
@@ -2080,6 +2080,2113 @@
         </w:tc>
       </w:tr>
     </w:tbl>
+    <w:p/>
+    <w:p/>
+    <w:p>
+      <w:pPr>
+        <w:spacing w:after="240" w:line="240" w:lineRule="auto"/>
+        <w:rPr>
+          <w:rFonts w:ascii="Times New Roman" w:eastAsia="Times New Roman" w:hAnsi="Times New Roman" w:cs="Times New Roman"/>
+          <w:sz w:val="24"/>
+          <w:szCs w:val="24"/>
+          <w:lang w:eastAsia="pt-BR"/>
+        </w:rPr>
+      </w:pPr>
+    </w:p>
+    <w:tbl>
+      <w:tblPr>
+        <w:tblW w:w="0" w:type="auto"/>
+        <w:tblCellMar>
+          <w:top w:w="15" w:type="dxa"/>
+          <w:left w:w="15" w:type="dxa"/>
+          <w:bottom w:w="15" w:type="dxa"/>
+          <w:right w:w="15" w:type="dxa"/>
+        </w:tblCellMar>
+        <w:tblLook w:val="04A0" w:firstRow="1" w:lastRow="0" w:firstColumn="1" w:lastColumn="0" w:noHBand="0" w:noVBand="1"/>
+      </w:tblPr>
+      <w:tblGrid>
+        <w:gridCol w:w="1628"/>
+        <w:gridCol w:w="6866"/>
+      </w:tblGrid>
+      <w:tr>
+        <w:trPr>
+          <w:trHeight w:val="240"/>
+        </w:trPr>
+        <w:tc>
+          <w:tcPr>
+            <w:tcW w:w="0" w:type="auto"/>
+            <w:gridSpan w:val="2"/>
+            <w:tcBorders>
+              <w:top w:val="single" w:sz="4" w:space="0" w:color="000000"/>
+              <w:left w:val="single" w:sz="4" w:space="0" w:color="000000"/>
+              <w:bottom w:val="single" w:sz="4" w:space="0" w:color="000000"/>
+              <w:right w:val="single" w:sz="4" w:space="0" w:color="000000"/>
+            </w:tcBorders>
+            <w:tcMar>
+              <w:top w:w="0" w:type="dxa"/>
+              <w:left w:w="115" w:type="dxa"/>
+              <w:bottom w:w="0" w:type="dxa"/>
+              <w:right w:w="115" w:type="dxa"/>
+            </w:tcMar>
+            <w:hideMark/>
+          </w:tcPr>
+          <w:p>
+            <w:pPr>
+              <w:spacing w:after="0" w:line="240" w:lineRule="auto"/>
+              <w:rPr>
+                <w:rFonts w:ascii="Times New Roman" w:hAnsi="Times New Roman" w:cs="Times New Roman"/>
+                <w:sz w:val="24"/>
+                <w:szCs w:val="24"/>
+                <w:lang w:eastAsia="pt-BR"/>
+              </w:rPr>
+            </w:pPr>
+            <w:r>
+              <w:rPr>
+                <w:rFonts w:ascii="Arial" w:hAnsi="Arial" w:cs="Arial"/>
+                <w:b/>
+                <w:bCs/>
+                <w:color w:val="000000"/>
+                <w:lang w:eastAsia="pt-BR"/>
+              </w:rPr>
+              <w:t>CSU13 - Acessar sistema via rede local</w:t>
+            </w:r>
+          </w:p>
+        </w:tc>
+      </w:tr>
+      <w:tr>
+        <w:tc>
+          <w:tcPr>
+            <w:tcW w:w="0" w:type="auto"/>
+            <w:tcBorders>
+              <w:top w:val="single" w:sz="4" w:space="0" w:color="000000"/>
+              <w:left w:val="single" w:sz="4" w:space="0" w:color="000000"/>
+              <w:bottom w:val="single" w:sz="4" w:space="0" w:color="000000"/>
+              <w:right w:val="single" w:sz="4" w:space="0" w:color="000000"/>
+            </w:tcBorders>
+            <w:tcMar>
+              <w:top w:w="0" w:type="dxa"/>
+              <w:left w:w="115" w:type="dxa"/>
+              <w:bottom w:w="0" w:type="dxa"/>
+              <w:right w:w="115" w:type="dxa"/>
+            </w:tcMar>
+            <w:hideMark/>
+          </w:tcPr>
+          <w:p>
+            <w:pPr>
+              <w:spacing w:after="0" w:line="240" w:lineRule="auto"/>
+              <w:rPr>
+                <w:rFonts w:ascii="Times New Roman" w:hAnsi="Times New Roman" w:cs="Times New Roman"/>
+                <w:sz w:val="24"/>
+                <w:szCs w:val="24"/>
+                <w:lang w:eastAsia="pt-BR"/>
+              </w:rPr>
+            </w:pPr>
+            <w:r>
+              <w:rPr>
+                <w:rFonts w:ascii="Arial" w:hAnsi="Arial" w:cs="Arial"/>
+                <w:b/>
+                <w:bCs/>
+                <w:color w:val="000000"/>
+                <w:lang w:eastAsia="pt-BR"/>
+              </w:rPr>
+              <w:t xml:space="preserve">Objetivo: </w:t>
+            </w:r>
+          </w:p>
+        </w:tc>
+        <w:tc>
+          <w:tcPr>
+            <w:tcW w:w="0" w:type="auto"/>
+            <w:tcBorders>
+              <w:top w:val="single" w:sz="4" w:space="0" w:color="000000"/>
+              <w:left w:val="single" w:sz="4" w:space="0" w:color="000000"/>
+              <w:bottom w:val="single" w:sz="4" w:space="0" w:color="000000"/>
+              <w:right w:val="single" w:sz="4" w:space="0" w:color="000000"/>
+            </w:tcBorders>
+            <w:tcMar>
+              <w:top w:w="0" w:type="dxa"/>
+              <w:left w:w="115" w:type="dxa"/>
+              <w:bottom w:w="0" w:type="dxa"/>
+              <w:right w:w="115" w:type="dxa"/>
+            </w:tcMar>
+            <w:hideMark/>
+          </w:tcPr>
+          <w:p>
+            <w:pPr>
+              <w:spacing w:after="0" w:line="240" w:lineRule="auto"/>
+              <w:rPr>
+                <w:rFonts w:ascii="Times New Roman" w:hAnsi="Times New Roman" w:cs="Times New Roman"/>
+                <w:sz w:val="24"/>
+                <w:szCs w:val="24"/>
+                <w:lang w:eastAsia="pt-BR"/>
+              </w:rPr>
+            </w:pPr>
+            <w:r>
+              <w:rPr>
+                <w:rFonts w:ascii="Arial" w:hAnsi="Arial" w:cs="Arial"/>
+                <w:color w:val="000000"/>
+                <w:lang w:eastAsia="pt-BR"/>
+              </w:rPr>
+              <w:t>Permitir que os alunos, professores e usuários, tenham acesso ao sistema via internet, através da rede local da universidade.</w:t>
+            </w:r>
+          </w:p>
+        </w:tc>
+      </w:tr>
+      <w:tr>
+        <w:tc>
+          <w:tcPr>
+            <w:tcW w:w="0" w:type="auto"/>
+            <w:tcBorders>
+              <w:top w:val="single" w:sz="4" w:space="0" w:color="000000"/>
+              <w:left w:val="single" w:sz="4" w:space="0" w:color="000000"/>
+              <w:bottom w:val="single" w:sz="2" w:space="0" w:color="000000"/>
+              <w:right w:val="single" w:sz="4" w:space="0" w:color="000000"/>
+            </w:tcBorders>
+            <w:tcMar>
+              <w:top w:w="0" w:type="dxa"/>
+              <w:left w:w="115" w:type="dxa"/>
+              <w:bottom w:w="0" w:type="dxa"/>
+              <w:right w:w="115" w:type="dxa"/>
+            </w:tcMar>
+            <w:hideMark/>
+          </w:tcPr>
+          <w:p>
+            <w:pPr>
+              <w:spacing w:after="0" w:line="240" w:lineRule="auto"/>
+              <w:rPr>
+                <w:rFonts w:ascii="Times New Roman" w:hAnsi="Times New Roman" w:cs="Times New Roman"/>
+                <w:sz w:val="24"/>
+                <w:szCs w:val="24"/>
+                <w:lang w:eastAsia="pt-BR"/>
+              </w:rPr>
+            </w:pPr>
+            <w:r>
+              <w:rPr>
+                <w:rFonts w:ascii="Arial" w:hAnsi="Arial" w:cs="Arial"/>
+                <w:b/>
+                <w:bCs/>
+                <w:color w:val="000000"/>
+                <w:lang w:eastAsia="pt-BR"/>
+              </w:rPr>
+              <w:t xml:space="preserve">Requisitos: </w:t>
+            </w:r>
+          </w:p>
+        </w:tc>
+        <w:tc>
+          <w:tcPr>
+            <w:tcW w:w="0" w:type="auto"/>
+            <w:tcBorders>
+              <w:top w:val="single" w:sz="4" w:space="0" w:color="000000"/>
+              <w:left w:val="single" w:sz="4" w:space="0" w:color="000000"/>
+              <w:bottom w:val="single" w:sz="4" w:space="0" w:color="000000"/>
+              <w:right w:val="single" w:sz="4" w:space="0" w:color="000000"/>
+            </w:tcBorders>
+            <w:tcMar>
+              <w:top w:w="0" w:type="dxa"/>
+              <w:left w:w="115" w:type="dxa"/>
+              <w:bottom w:w="0" w:type="dxa"/>
+              <w:right w:w="115" w:type="dxa"/>
+            </w:tcMar>
+            <w:hideMark/>
+          </w:tcPr>
+          <w:p>
+            <w:pPr>
+              <w:spacing w:after="0" w:line="240" w:lineRule="auto"/>
+              <w:rPr>
+                <w:rFonts w:ascii="Times New Roman" w:hAnsi="Times New Roman" w:cs="Times New Roman"/>
+                <w:sz w:val="24"/>
+                <w:szCs w:val="24"/>
+                <w:lang w:eastAsia="pt-BR"/>
+              </w:rPr>
+            </w:pPr>
+            <w:r>
+              <w:rPr>
+                <w:rFonts w:ascii="Arial" w:hAnsi="Arial" w:cs="Arial"/>
+                <w:color w:val="000000"/>
+                <w:lang w:eastAsia="pt-BR"/>
+              </w:rPr>
+              <w:t>Computadores com acesso a internet</w:t>
+            </w:r>
+          </w:p>
+        </w:tc>
+      </w:tr>
+      <w:tr>
+        <w:tc>
+          <w:tcPr>
+            <w:tcW w:w="0" w:type="auto"/>
+            <w:tcBorders>
+              <w:top w:val="single" w:sz="2" w:space="0" w:color="000000"/>
+              <w:left w:val="single" w:sz="4" w:space="0" w:color="000000"/>
+              <w:bottom w:val="single" w:sz="4" w:space="0" w:color="000000"/>
+              <w:right w:val="single" w:sz="4" w:space="0" w:color="000000"/>
+            </w:tcBorders>
+            <w:tcMar>
+              <w:top w:w="0" w:type="dxa"/>
+              <w:left w:w="115" w:type="dxa"/>
+              <w:bottom w:w="0" w:type="dxa"/>
+              <w:right w:w="115" w:type="dxa"/>
+            </w:tcMar>
+            <w:hideMark/>
+          </w:tcPr>
+          <w:p>
+            <w:pPr>
+              <w:spacing w:after="0" w:line="240" w:lineRule="auto"/>
+              <w:rPr>
+                <w:rFonts w:ascii="Times New Roman" w:hAnsi="Times New Roman" w:cs="Times New Roman"/>
+                <w:sz w:val="24"/>
+                <w:szCs w:val="24"/>
+                <w:lang w:eastAsia="pt-BR"/>
+              </w:rPr>
+            </w:pPr>
+            <w:r>
+              <w:rPr>
+                <w:rFonts w:ascii="Arial" w:hAnsi="Arial" w:cs="Arial"/>
+                <w:b/>
+                <w:bCs/>
+                <w:color w:val="000000"/>
+                <w:lang w:eastAsia="pt-BR"/>
+              </w:rPr>
+              <w:t xml:space="preserve">Atores: </w:t>
+            </w:r>
+          </w:p>
+        </w:tc>
+        <w:tc>
+          <w:tcPr>
+            <w:tcW w:w="0" w:type="auto"/>
+            <w:tcBorders>
+              <w:top w:val="single" w:sz="4" w:space="0" w:color="000000"/>
+              <w:left w:val="single" w:sz="4" w:space="0" w:color="000000"/>
+              <w:bottom w:val="single" w:sz="4" w:space="0" w:color="000000"/>
+              <w:right w:val="single" w:sz="4" w:space="0" w:color="000000"/>
+            </w:tcBorders>
+            <w:tcMar>
+              <w:top w:w="0" w:type="dxa"/>
+              <w:left w:w="115" w:type="dxa"/>
+              <w:bottom w:w="0" w:type="dxa"/>
+              <w:right w:w="115" w:type="dxa"/>
+            </w:tcMar>
+            <w:hideMark/>
+          </w:tcPr>
+          <w:p>
+            <w:pPr>
+              <w:spacing w:after="0" w:line="240" w:lineRule="auto"/>
+              <w:rPr>
+                <w:rFonts w:ascii="Times New Roman" w:hAnsi="Times New Roman" w:cs="Times New Roman"/>
+                <w:sz w:val="24"/>
+                <w:szCs w:val="24"/>
+                <w:lang w:eastAsia="pt-BR"/>
+              </w:rPr>
+            </w:pPr>
+            <w:r>
+              <w:rPr>
+                <w:rFonts w:ascii="Arial" w:hAnsi="Arial" w:cs="Arial"/>
+                <w:color w:val="000000"/>
+                <w:lang w:eastAsia="pt-BR"/>
+              </w:rPr>
+              <w:t>Professor, Aluno, Usuários, Coordenador de Curso</w:t>
+            </w:r>
+          </w:p>
+        </w:tc>
+      </w:tr>
+      <w:tr>
+        <w:trPr>
+          <w:trHeight w:val="500"/>
+        </w:trPr>
+        <w:tc>
+          <w:tcPr>
+            <w:tcW w:w="0" w:type="auto"/>
+            <w:tcBorders>
+              <w:top w:val="single" w:sz="4" w:space="0" w:color="000000"/>
+              <w:left w:val="single" w:sz="4" w:space="0" w:color="000000"/>
+              <w:bottom w:val="single" w:sz="4" w:space="0" w:color="000000"/>
+              <w:right w:val="single" w:sz="4" w:space="0" w:color="000000"/>
+            </w:tcBorders>
+            <w:tcMar>
+              <w:top w:w="0" w:type="dxa"/>
+              <w:left w:w="115" w:type="dxa"/>
+              <w:bottom w:w="0" w:type="dxa"/>
+              <w:right w:w="115" w:type="dxa"/>
+            </w:tcMar>
+            <w:hideMark/>
+          </w:tcPr>
+          <w:p>
+            <w:pPr>
+              <w:spacing w:after="0" w:line="240" w:lineRule="auto"/>
+              <w:rPr>
+                <w:rFonts w:ascii="Times New Roman" w:hAnsi="Times New Roman" w:cs="Times New Roman"/>
+                <w:sz w:val="24"/>
+                <w:szCs w:val="24"/>
+                <w:lang w:eastAsia="pt-BR"/>
+              </w:rPr>
+            </w:pPr>
+            <w:r>
+              <w:rPr>
+                <w:rFonts w:ascii="Arial" w:hAnsi="Arial" w:cs="Arial"/>
+                <w:b/>
+                <w:bCs/>
+                <w:color w:val="000000"/>
+                <w:lang w:eastAsia="pt-BR"/>
+              </w:rPr>
+              <w:t xml:space="preserve">Pré-condições: </w:t>
+            </w:r>
+          </w:p>
+        </w:tc>
+        <w:tc>
+          <w:tcPr>
+            <w:tcW w:w="0" w:type="auto"/>
+            <w:tcBorders>
+              <w:top w:val="single" w:sz="4" w:space="0" w:color="000000"/>
+              <w:left w:val="single" w:sz="4" w:space="0" w:color="000000"/>
+              <w:bottom w:val="single" w:sz="4" w:space="0" w:color="000000"/>
+              <w:right w:val="single" w:sz="4" w:space="0" w:color="000000"/>
+            </w:tcBorders>
+            <w:tcMar>
+              <w:top w:w="0" w:type="dxa"/>
+              <w:left w:w="115" w:type="dxa"/>
+              <w:bottom w:w="0" w:type="dxa"/>
+              <w:right w:w="115" w:type="dxa"/>
+            </w:tcMar>
+            <w:hideMark/>
+          </w:tcPr>
+          <w:p>
+            <w:pPr>
+              <w:numPr>
+                <w:ilvl w:val="0"/>
+                <w:numId w:val="5"/>
+              </w:numPr>
+              <w:spacing w:after="0" w:line="240" w:lineRule="auto"/>
+              <w:textAlignment w:val="baseline"/>
+              <w:rPr>
+                <w:rFonts w:ascii="Arial" w:hAnsi="Arial" w:cs="Arial"/>
+                <w:color w:val="000000"/>
+                <w:lang w:eastAsia="pt-BR"/>
+              </w:rPr>
+            </w:pPr>
+            <w:r>
+              <w:rPr>
+                <w:rFonts w:ascii="Arial" w:hAnsi="Arial" w:cs="Arial"/>
+                <w:color w:val="000000"/>
+                <w:lang w:eastAsia="pt-BR"/>
+              </w:rPr>
+              <w:t>Cadastro no sistema da universidade</w:t>
+            </w:r>
+          </w:p>
+          <w:p>
+            <w:pPr>
+              <w:numPr>
+                <w:ilvl w:val="0"/>
+                <w:numId w:val="5"/>
+              </w:numPr>
+              <w:spacing w:after="0" w:line="240" w:lineRule="auto"/>
+              <w:textAlignment w:val="baseline"/>
+              <w:rPr>
+                <w:rFonts w:ascii="Arial" w:hAnsi="Arial" w:cs="Arial"/>
+                <w:color w:val="000000"/>
+                <w:lang w:eastAsia="pt-BR"/>
+              </w:rPr>
+            </w:pPr>
+            <w:r>
+              <w:rPr>
+                <w:rFonts w:ascii="Arial" w:hAnsi="Arial" w:cs="Arial"/>
+                <w:color w:val="000000"/>
+                <w:lang w:eastAsia="pt-BR"/>
+              </w:rPr>
+              <w:t>Permissão para acessar o sistema.</w:t>
+            </w:r>
+          </w:p>
+        </w:tc>
+      </w:tr>
+      <w:tr>
+        <w:tc>
+          <w:tcPr>
+            <w:tcW w:w="0" w:type="auto"/>
+            <w:tcBorders>
+              <w:top w:val="single" w:sz="4" w:space="0" w:color="000000"/>
+              <w:left w:val="single" w:sz="4" w:space="0" w:color="000000"/>
+              <w:bottom w:val="single" w:sz="4" w:space="0" w:color="000000"/>
+              <w:right w:val="single" w:sz="4" w:space="0" w:color="000000"/>
+            </w:tcBorders>
+            <w:tcMar>
+              <w:top w:w="0" w:type="dxa"/>
+              <w:left w:w="115" w:type="dxa"/>
+              <w:bottom w:w="0" w:type="dxa"/>
+              <w:right w:w="115" w:type="dxa"/>
+            </w:tcMar>
+            <w:hideMark/>
+          </w:tcPr>
+          <w:p>
+            <w:pPr>
+              <w:spacing w:after="0" w:line="240" w:lineRule="auto"/>
+              <w:rPr>
+                <w:rFonts w:ascii="Times New Roman" w:hAnsi="Times New Roman" w:cs="Times New Roman"/>
+                <w:sz w:val="24"/>
+                <w:szCs w:val="24"/>
+                <w:lang w:eastAsia="pt-BR"/>
+              </w:rPr>
+            </w:pPr>
+            <w:r>
+              <w:rPr>
+                <w:rFonts w:ascii="Arial" w:hAnsi="Arial" w:cs="Arial"/>
+                <w:b/>
+                <w:bCs/>
+                <w:color w:val="000000"/>
+                <w:lang w:eastAsia="pt-BR"/>
+              </w:rPr>
+              <w:t>Pós-condições:</w:t>
+            </w:r>
+          </w:p>
+        </w:tc>
+        <w:tc>
+          <w:tcPr>
+            <w:tcW w:w="0" w:type="auto"/>
+            <w:tcBorders>
+              <w:top w:val="single" w:sz="4" w:space="0" w:color="000000"/>
+              <w:left w:val="single" w:sz="4" w:space="0" w:color="000000"/>
+              <w:bottom w:val="single" w:sz="4" w:space="0" w:color="000000"/>
+              <w:right w:val="single" w:sz="4" w:space="0" w:color="000000"/>
+            </w:tcBorders>
+            <w:tcMar>
+              <w:top w:w="0" w:type="dxa"/>
+              <w:left w:w="115" w:type="dxa"/>
+              <w:bottom w:w="0" w:type="dxa"/>
+              <w:right w:w="115" w:type="dxa"/>
+            </w:tcMar>
+            <w:hideMark/>
+          </w:tcPr>
+          <w:p>
+            <w:pPr>
+              <w:spacing w:after="0" w:line="240" w:lineRule="auto"/>
+              <w:rPr>
+                <w:rFonts w:ascii="Times New Roman" w:hAnsi="Times New Roman" w:cs="Times New Roman"/>
+                <w:sz w:val="24"/>
+                <w:szCs w:val="24"/>
+                <w:lang w:eastAsia="pt-BR"/>
+              </w:rPr>
+            </w:pPr>
+            <w:r>
+              <w:rPr>
+                <w:rFonts w:ascii="Arial" w:hAnsi="Arial" w:cs="Arial"/>
+                <w:color w:val="000000"/>
+                <w:lang w:eastAsia="pt-BR"/>
+              </w:rPr>
+              <w:t>Sistema disponível para todos os usuários envolvidos com o mesmo via rede local.</w:t>
+            </w:r>
+          </w:p>
+        </w:tc>
+      </w:tr>
+      <w:tr>
+        <w:tc>
+          <w:tcPr>
+            <w:tcW w:w="0" w:type="auto"/>
+            <w:tcBorders>
+              <w:top w:val="single" w:sz="4" w:space="0" w:color="000000"/>
+              <w:left w:val="single" w:sz="4" w:space="0" w:color="000000"/>
+              <w:bottom w:val="single" w:sz="4" w:space="0" w:color="000000"/>
+              <w:right w:val="single" w:sz="4" w:space="0" w:color="000000"/>
+            </w:tcBorders>
+            <w:tcMar>
+              <w:top w:w="0" w:type="dxa"/>
+              <w:left w:w="115" w:type="dxa"/>
+              <w:bottom w:w="0" w:type="dxa"/>
+              <w:right w:w="115" w:type="dxa"/>
+            </w:tcMar>
+            <w:hideMark/>
+          </w:tcPr>
+          <w:p>
+            <w:pPr>
+              <w:spacing w:after="0" w:line="240" w:lineRule="auto"/>
+              <w:rPr>
+                <w:rFonts w:ascii="Times New Roman" w:hAnsi="Times New Roman" w:cs="Times New Roman"/>
+                <w:sz w:val="24"/>
+                <w:szCs w:val="24"/>
+                <w:lang w:eastAsia="pt-BR"/>
+              </w:rPr>
+            </w:pPr>
+            <w:r>
+              <w:rPr>
+                <w:rFonts w:ascii="Arial" w:hAnsi="Arial" w:cs="Arial"/>
+                <w:b/>
+                <w:bCs/>
+                <w:color w:val="000000"/>
+                <w:lang w:eastAsia="pt-BR"/>
+              </w:rPr>
+              <w:t xml:space="preserve">Fluxo principal: </w:t>
+            </w:r>
+          </w:p>
+        </w:tc>
+        <w:tc>
+          <w:tcPr>
+            <w:tcW w:w="0" w:type="auto"/>
+            <w:tcBorders>
+              <w:top w:val="single" w:sz="4" w:space="0" w:color="000000"/>
+              <w:left w:val="single" w:sz="4" w:space="0" w:color="000000"/>
+              <w:bottom w:val="single" w:sz="4" w:space="0" w:color="000000"/>
+              <w:right w:val="single" w:sz="4" w:space="0" w:color="000000"/>
+            </w:tcBorders>
+            <w:tcMar>
+              <w:top w:w="0" w:type="dxa"/>
+              <w:left w:w="115" w:type="dxa"/>
+              <w:bottom w:w="0" w:type="dxa"/>
+              <w:right w:w="115" w:type="dxa"/>
+            </w:tcMar>
+            <w:hideMark/>
+          </w:tcPr>
+          <w:p>
+            <w:pPr>
+              <w:numPr>
+                <w:ilvl w:val="0"/>
+                <w:numId w:val="6"/>
+              </w:numPr>
+              <w:spacing w:after="0" w:line="240" w:lineRule="auto"/>
+              <w:textAlignment w:val="baseline"/>
+              <w:rPr>
+                <w:rFonts w:ascii="Arial" w:hAnsi="Arial" w:cs="Arial"/>
+                <w:color w:val="000000"/>
+                <w:lang w:eastAsia="pt-BR"/>
+              </w:rPr>
+            </w:pPr>
+            <w:r>
+              <w:rPr>
+                <w:rFonts w:ascii="Arial" w:hAnsi="Arial" w:cs="Arial"/>
+                <w:color w:val="000000"/>
+                <w:lang w:eastAsia="pt-BR"/>
+              </w:rPr>
+              <w:t>Usuário acessa o sistema através do navegador web.</w:t>
+            </w:r>
+          </w:p>
+          <w:p>
+            <w:pPr>
+              <w:numPr>
+                <w:ilvl w:val="0"/>
+                <w:numId w:val="6"/>
+              </w:numPr>
+              <w:spacing w:after="0" w:line="240" w:lineRule="auto"/>
+              <w:textAlignment w:val="baseline"/>
+              <w:rPr>
+                <w:rFonts w:ascii="Arial" w:hAnsi="Arial" w:cs="Arial"/>
+                <w:color w:val="000000"/>
+                <w:lang w:eastAsia="pt-BR"/>
+              </w:rPr>
+            </w:pPr>
+            <w:r>
+              <w:rPr>
+                <w:rFonts w:ascii="Arial" w:hAnsi="Arial" w:cs="Arial"/>
+                <w:color w:val="000000"/>
+                <w:lang w:eastAsia="pt-BR"/>
+              </w:rPr>
+              <w:t>Usuário entra com os dados ao sistema (</w:t>
+            </w:r>
+            <w:proofErr w:type="spellStart"/>
+            <w:r>
+              <w:rPr>
+                <w:rFonts w:ascii="Arial" w:hAnsi="Arial" w:cs="Arial"/>
+                <w:color w:val="000000"/>
+                <w:lang w:eastAsia="pt-BR"/>
+              </w:rPr>
+              <w:t>login</w:t>
+            </w:r>
+            <w:proofErr w:type="spellEnd"/>
+            <w:r>
+              <w:rPr>
+                <w:rFonts w:ascii="Arial" w:hAnsi="Arial" w:cs="Arial"/>
+                <w:color w:val="000000"/>
+                <w:lang w:eastAsia="pt-BR"/>
+              </w:rPr>
+              <w:t xml:space="preserve"> e senha)</w:t>
+            </w:r>
+          </w:p>
+          <w:p>
+            <w:pPr>
+              <w:numPr>
+                <w:ilvl w:val="0"/>
+                <w:numId w:val="6"/>
+              </w:numPr>
+              <w:spacing w:after="0" w:line="240" w:lineRule="auto"/>
+              <w:textAlignment w:val="baseline"/>
+              <w:rPr>
+                <w:rFonts w:ascii="Arial" w:hAnsi="Arial" w:cs="Arial"/>
+                <w:color w:val="000000"/>
+                <w:lang w:eastAsia="pt-BR"/>
+              </w:rPr>
+            </w:pPr>
+            <w:r>
+              <w:rPr>
+                <w:rFonts w:ascii="Arial" w:hAnsi="Arial" w:cs="Arial"/>
+                <w:color w:val="000000"/>
+                <w:lang w:eastAsia="pt-BR"/>
+              </w:rPr>
+              <w:t>Sistema verifica os dados fornecidos pelo usuário e autoriza ou não o seu acesso.</w:t>
+            </w:r>
+          </w:p>
+          <w:p>
+            <w:pPr>
+              <w:numPr>
+                <w:ilvl w:val="0"/>
+                <w:numId w:val="6"/>
+              </w:numPr>
+              <w:spacing w:after="200" w:line="240" w:lineRule="auto"/>
+              <w:textAlignment w:val="baseline"/>
+              <w:rPr>
+                <w:rFonts w:ascii="Arial" w:hAnsi="Arial" w:cs="Arial"/>
+                <w:color w:val="000000"/>
+                <w:lang w:eastAsia="pt-BR"/>
+              </w:rPr>
+            </w:pPr>
+            <w:r>
+              <w:rPr>
+                <w:rFonts w:ascii="Arial" w:hAnsi="Arial" w:cs="Arial"/>
+                <w:color w:val="000000"/>
+                <w:lang w:eastAsia="pt-BR"/>
+              </w:rPr>
+              <w:t>Sistema libera acesso ao usuário.</w:t>
+            </w:r>
+          </w:p>
+        </w:tc>
+      </w:tr>
+    </w:tbl>
+    <w:p>
+      <w:pPr>
+        <w:spacing w:after="240" w:line="240" w:lineRule="auto"/>
+        <w:rPr>
+          <w:rFonts w:ascii="Times New Roman" w:eastAsia="Times New Roman" w:hAnsi="Times New Roman" w:cs="Times New Roman"/>
+          <w:sz w:val="24"/>
+          <w:szCs w:val="24"/>
+          <w:lang w:eastAsia="pt-BR"/>
+        </w:rPr>
+      </w:pPr>
+    </w:p>
+    <w:tbl>
+      <w:tblPr>
+        <w:tblW w:w="0" w:type="auto"/>
+        <w:tblCellMar>
+          <w:top w:w="15" w:type="dxa"/>
+          <w:left w:w="15" w:type="dxa"/>
+          <w:bottom w:w="15" w:type="dxa"/>
+          <w:right w:w="15" w:type="dxa"/>
+        </w:tblCellMar>
+        <w:tblLook w:val="04A0" w:firstRow="1" w:lastRow="0" w:firstColumn="1" w:lastColumn="0" w:noHBand="0" w:noVBand="1"/>
+      </w:tblPr>
+      <w:tblGrid>
+        <w:gridCol w:w="1684"/>
+        <w:gridCol w:w="6810"/>
+      </w:tblGrid>
+      <w:tr>
+        <w:trPr>
+          <w:trHeight w:val="240"/>
+        </w:trPr>
+        <w:tc>
+          <w:tcPr>
+            <w:tcW w:w="0" w:type="auto"/>
+            <w:gridSpan w:val="2"/>
+            <w:tcBorders>
+              <w:top w:val="single" w:sz="4" w:space="0" w:color="000000"/>
+              <w:left w:val="single" w:sz="4" w:space="0" w:color="000000"/>
+              <w:bottom w:val="single" w:sz="4" w:space="0" w:color="000000"/>
+              <w:right w:val="single" w:sz="4" w:space="0" w:color="000000"/>
+            </w:tcBorders>
+            <w:tcMar>
+              <w:top w:w="0" w:type="dxa"/>
+              <w:left w:w="115" w:type="dxa"/>
+              <w:bottom w:w="0" w:type="dxa"/>
+              <w:right w:w="115" w:type="dxa"/>
+            </w:tcMar>
+            <w:hideMark/>
+          </w:tcPr>
+          <w:p>
+            <w:pPr>
+              <w:spacing w:after="0" w:line="240" w:lineRule="auto"/>
+              <w:rPr>
+                <w:rFonts w:ascii="Times New Roman" w:hAnsi="Times New Roman" w:cs="Times New Roman"/>
+                <w:sz w:val="24"/>
+                <w:szCs w:val="24"/>
+                <w:lang w:eastAsia="pt-BR"/>
+              </w:rPr>
+            </w:pPr>
+            <w:r>
+              <w:rPr>
+                <w:rFonts w:ascii="Arial" w:hAnsi="Arial" w:cs="Arial"/>
+                <w:b/>
+                <w:bCs/>
+                <w:color w:val="000000"/>
+                <w:lang w:eastAsia="pt-BR"/>
+              </w:rPr>
+              <w:t>CSU14 - Atualizar notas</w:t>
+            </w:r>
+          </w:p>
+        </w:tc>
+      </w:tr>
+      <w:tr>
+        <w:tc>
+          <w:tcPr>
+            <w:tcW w:w="0" w:type="auto"/>
+            <w:tcBorders>
+              <w:top w:val="single" w:sz="4" w:space="0" w:color="000000"/>
+              <w:left w:val="single" w:sz="4" w:space="0" w:color="000000"/>
+              <w:bottom w:val="single" w:sz="4" w:space="0" w:color="000000"/>
+              <w:right w:val="single" w:sz="4" w:space="0" w:color="000000"/>
+            </w:tcBorders>
+            <w:tcMar>
+              <w:top w:w="0" w:type="dxa"/>
+              <w:left w:w="115" w:type="dxa"/>
+              <w:bottom w:w="0" w:type="dxa"/>
+              <w:right w:w="115" w:type="dxa"/>
+            </w:tcMar>
+            <w:hideMark/>
+          </w:tcPr>
+          <w:p>
+            <w:pPr>
+              <w:spacing w:after="0" w:line="240" w:lineRule="auto"/>
+              <w:rPr>
+                <w:rFonts w:ascii="Times New Roman" w:hAnsi="Times New Roman" w:cs="Times New Roman"/>
+                <w:sz w:val="24"/>
+                <w:szCs w:val="24"/>
+                <w:lang w:eastAsia="pt-BR"/>
+              </w:rPr>
+            </w:pPr>
+            <w:r>
+              <w:rPr>
+                <w:rFonts w:ascii="Arial" w:hAnsi="Arial" w:cs="Arial"/>
+                <w:b/>
+                <w:bCs/>
+                <w:color w:val="000000"/>
+                <w:lang w:eastAsia="pt-BR"/>
+              </w:rPr>
+              <w:t xml:space="preserve">Objetivo: </w:t>
+            </w:r>
+          </w:p>
+        </w:tc>
+        <w:tc>
+          <w:tcPr>
+            <w:tcW w:w="0" w:type="auto"/>
+            <w:tcBorders>
+              <w:top w:val="single" w:sz="4" w:space="0" w:color="000000"/>
+              <w:left w:val="single" w:sz="4" w:space="0" w:color="000000"/>
+              <w:bottom w:val="single" w:sz="4" w:space="0" w:color="000000"/>
+              <w:right w:val="single" w:sz="4" w:space="0" w:color="000000"/>
+            </w:tcBorders>
+            <w:tcMar>
+              <w:top w:w="0" w:type="dxa"/>
+              <w:left w:w="115" w:type="dxa"/>
+              <w:bottom w:w="0" w:type="dxa"/>
+              <w:right w:w="115" w:type="dxa"/>
+            </w:tcMar>
+            <w:hideMark/>
+          </w:tcPr>
+          <w:p>
+            <w:pPr>
+              <w:spacing w:after="0" w:line="240" w:lineRule="auto"/>
+              <w:rPr>
+                <w:rFonts w:ascii="Times New Roman" w:hAnsi="Times New Roman" w:cs="Times New Roman"/>
+                <w:sz w:val="24"/>
+                <w:szCs w:val="24"/>
+                <w:lang w:eastAsia="pt-BR"/>
+              </w:rPr>
+            </w:pPr>
+            <w:r>
+              <w:rPr>
+                <w:rFonts w:ascii="Arial" w:hAnsi="Arial" w:cs="Arial"/>
+                <w:color w:val="000000"/>
+                <w:lang w:eastAsia="pt-BR"/>
+              </w:rPr>
+              <w:t>Permitir que os professores atualizem as notas dos alunos das disciplinas que estão vinculadas a ele.</w:t>
+            </w:r>
+          </w:p>
+        </w:tc>
+      </w:tr>
+      <w:tr>
+        <w:tc>
+          <w:tcPr>
+            <w:tcW w:w="0" w:type="auto"/>
+            <w:tcBorders>
+              <w:top w:val="single" w:sz="4" w:space="0" w:color="000000"/>
+              <w:left w:val="single" w:sz="4" w:space="0" w:color="000000"/>
+              <w:bottom w:val="single" w:sz="2" w:space="0" w:color="000000"/>
+              <w:right w:val="single" w:sz="4" w:space="0" w:color="000000"/>
+            </w:tcBorders>
+            <w:tcMar>
+              <w:top w:w="0" w:type="dxa"/>
+              <w:left w:w="115" w:type="dxa"/>
+              <w:bottom w:w="0" w:type="dxa"/>
+              <w:right w:w="115" w:type="dxa"/>
+            </w:tcMar>
+            <w:hideMark/>
+          </w:tcPr>
+          <w:p>
+            <w:pPr>
+              <w:spacing w:after="0" w:line="240" w:lineRule="auto"/>
+              <w:rPr>
+                <w:rFonts w:ascii="Times New Roman" w:hAnsi="Times New Roman" w:cs="Times New Roman"/>
+                <w:sz w:val="24"/>
+                <w:szCs w:val="24"/>
+                <w:lang w:eastAsia="pt-BR"/>
+              </w:rPr>
+            </w:pPr>
+            <w:r>
+              <w:rPr>
+                <w:rFonts w:ascii="Arial" w:hAnsi="Arial" w:cs="Arial"/>
+                <w:b/>
+                <w:bCs/>
+                <w:color w:val="000000"/>
+                <w:lang w:eastAsia="pt-BR"/>
+              </w:rPr>
+              <w:t xml:space="preserve">Requisitos: </w:t>
+            </w:r>
+          </w:p>
+        </w:tc>
+        <w:tc>
+          <w:tcPr>
+            <w:tcW w:w="0" w:type="auto"/>
+            <w:tcBorders>
+              <w:top w:val="single" w:sz="4" w:space="0" w:color="000000"/>
+              <w:left w:val="single" w:sz="4" w:space="0" w:color="000000"/>
+              <w:bottom w:val="single" w:sz="4" w:space="0" w:color="000000"/>
+              <w:right w:val="single" w:sz="4" w:space="0" w:color="000000"/>
+            </w:tcBorders>
+            <w:tcMar>
+              <w:top w:w="0" w:type="dxa"/>
+              <w:left w:w="115" w:type="dxa"/>
+              <w:bottom w:w="0" w:type="dxa"/>
+              <w:right w:w="115" w:type="dxa"/>
+            </w:tcMar>
+            <w:hideMark/>
+          </w:tcPr>
+          <w:p>
+            <w:pPr>
+              <w:spacing w:after="0" w:line="240" w:lineRule="auto"/>
+              <w:rPr>
+                <w:rFonts w:ascii="Times New Roman" w:hAnsi="Times New Roman" w:cs="Times New Roman"/>
+                <w:sz w:val="24"/>
+                <w:szCs w:val="24"/>
+                <w:lang w:eastAsia="pt-BR"/>
+              </w:rPr>
+            </w:pPr>
+            <w:r>
+              <w:rPr>
+                <w:rFonts w:ascii="Arial" w:hAnsi="Arial" w:cs="Arial"/>
+                <w:color w:val="000000"/>
+                <w:lang w:eastAsia="pt-BR"/>
+              </w:rPr>
+              <w:t>CSU04</w:t>
+            </w:r>
+          </w:p>
+        </w:tc>
+      </w:tr>
+      <w:tr>
+        <w:tc>
+          <w:tcPr>
+            <w:tcW w:w="0" w:type="auto"/>
+            <w:tcBorders>
+              <w:top w:val="single" w:sz="2" w:space="0" w:color="000000"/>
+              <w:left w:val="single" w:sz="4" w:space="0" w:color="000000"/>
+              <w:bottom w:val="single" w:sz="4" w:space="0" w:color="000000"/>
+              <w:right w:val="single" w:sz="4" w:space="0" w:color="000000"/>
+            </w:tcBorders>
+            <w:tcMar>
+              <w:top w:w="0" w:type="dxa"/>
+              <w:left w:w="115" w:type="dxa"/>
+              <w:bottom w:w="0" w:type="dxa"/>
+              <w:right w:w="115" w:type="dxa"/>
+            </w:tcMar>
+            <w:hideMark/>
+          </w:tcPr>
+          <w:p>
+            <w:pPr>
+              <w:spacing w:after="0" w:line="240" w:lineRule="auto"/>
+              <w:rPr>
+                <w:rFonts w:ascii="Times New Roman" w:hAnsi="Times New Roman" w:cs="Times New Roman"/>
+                <w:sz w:val="24"/>
+                <w:szCs w:val="24"/>
+                <w:lang w:eastAsia="pt-BR"/>
+              </w:rPr>
+            </w:pPr>
+            <w:r>
+              <w:rPr>
+                <w:rFonts w:ascii="Arial" w:hAnsi="Arial" w:cs="Arial"/>
+                <w:b/>
+                <w:bCs/>
+                <w:color w:val="000000"/>
+                <w:lang w:eastAsia="pt-BR"/>
+              </w:rPr>
+              <w:t xml:space="preserve">Atores: </w:t>
+            </w:r>
+          </w:p>
+        </w:tc>
+        <w:tc>
+          <w:tcPr>
+            <w:tcW w:w="0" w:type="auto"/>
+            <w:tcBorders>
+              <w:top w:val="single" w:sz="4" w:space="0" w:color="000000"/>
+              <w:left w:val="single" w:sz="4" w:space="0" w:color="000000"/>
+              <w:bottom w:val="single" w:sz="4" w:space="0" w:color="000000"/>
+              <w:right w:val="single" w:sz="4" w:space="0" w:color="000000"/>
+            </w:tcBorders>
+            <w:tcMar>
+              <w:top w:w="0" w:type="dxa"/>
+              <w:left w:w="115" w:type="dxa"/>
+              <w:bottom w:w="0" w:type="dxa"/>
+              <w:right w:w="115" w:type="dxa"/>
+            </w:tcMar>
+            <w:hideMark/>
+          </w:tcPr>
+          <w:p>
+            <w:pPr>
+              <w:spacing w:after="0" w:line="240" w:lineRule="auto"/>
+              <w:rPr>
+                <w:rFonts w:ascii="Times New Roman" w:hAnsi="Times New Roman" w:cs="Times New Roman"/>
+                <w:sz w:val="24"/>
+                <w:szCs w:val="24"/>
+                <w:lang w:eastAsia="pt-BR"/>
+              </w:rPr>
+            </w:pPr>
+            <w:r>
+              <w:rPr>
+                <w:rFonts w:ascii="Arial" w:hAnsi="Arial" w:cs="Arial"/>
+                <w:color w:val="000000"/>
+                <w:lang w:eastAsia="pt-BR"/>
+              </w:rPr>
+              <w:t>Professor</w:t>
+            </w:r>
+          </w:p>
+        </w:tc>
+      </w:tr>
+      <w:tr>
+        <w:trPr>
+          <w:trHeight w:val="500"/>
+        </w:trPr>
+        <w:tc>
+          <w:tcPr>
+            <w:tcW w:w="0" w:type="auto"/>
+            <w:tcBorders>
+              <w:top w:val="single" w:sz="4" w:space="0" w:color="000000"/>
+              <w:left w:val="single" w:sz="4" w:space="0" w:color="000000"/>
+              <w:bottom w:val="single" w:sz="4" w:space="0" w:color="000000"/>
+              <w:right w:val="single" w:sz="4" w:space="0" w:color="000000"/>
+            </w:tcBorders>
+            <w:tcMar>
+              <w:top w:w="0" w:type="dxa"/>
+              <w:left w:w="115" w:type="dxa"/>
+              <w:bottom w:w="0" w:type="dxa"/>
+              <w:right w:w="115" w:type="dxa"/>
+            </w:tcMar>
+            <w:hideMark/>
+          </w:tcPr>
+          <w:p>
+            <w:pPr>
+              <w:spacing w:after="0" w:line="240" w:lineRule="auto"/>
+              <w:rPr>
+                <w:rFonts w:ascii="Times New Roman" w:hAnsi="Times New Roman" w:cs="Times New Roman"/>
+                <w:sz w:val="24"/>
+                <w:szCs w:val="24"/>
+                <w:lang w:eastAsia="pt-BR"/>
+              </w:rPr>
+            </w:pPr>
+            <w:r>
+              <w:rPr>
+                <w:rFonts w:ascii="Arial" w:hAnsi="Arial" w:cs="Arial"/>
+                <w:b/>
+                <w:bCs/>
+                <w:color w:val="000000"/>
+                <w:lang w:eastAsia="pt-BR"/>
+              </w:rPr>
+              <w:t xml:space="preserve">Pré-condições: </w:t>
+            </w:r>
+          </w:p>
+        </w:tc>
+        <w:tc>
+          <w:tcPr>
+            <w:tcW w:w="0" w:type="auto"/>
+            <w:tcBorders>
+              <w:top w:val="single" w:sz="4" w:space="0" w:color="000000"/>
+              <w:left w:val="single" w:sz="4" w:space="0" w:color="000000"/>
+              <w:bottom w:val="single" w:sz="4" w:space="0" w:color="000000"/>
+              <w:right w:val="single" w:sz="4" w:space="0" w:color="000000"/>
+            </w:tcBorders>
+            <w:tcMar>
+              <w:top w:w="0" w:type="dxa"/>
+              <w:left w:w="115" w:type="dxa"/>
+              <w:bottom w:w="0" w:type="dxa"/>
+              <w:right w:w="115" w:type="dxa"/>
+            </w:tcMar>
+            <w:hideMark/>
+          </w:tcPr>
+          <w:p>
+            <w:pPr>
+              <w:numPr>
+                <w:ilvl w:val="0"/>
+                <w:numId w:val="7"/>
+              </w:numPr>
+              <w:spacing w:after="0" w:line="240" w:lineRule="auto"/>
+              <w:textAlignment w:val="baseline"/>
+              <w:rPr>
+                <w:rFonts w:ascii="Arial" w:hAnsi="Arial" w:cs="Arial"/>
+                <w:color w:val="000000"/>
+                <w:lang w:eastAsia="pt-BR"/>
+              </w:rPr>
+            </w:pPr>
+            <w:r>
+              <w:rPr>
+                <w:rFonts w:ascii="Arial" w:hAnsi="Arial" w:cs="Arial"/>
+                <w:color w:val="000000"/>
+                <w:lang w:eastAsia="pt-BR"/>
+              </w:rPr>
+              <w:t>Disciplina cadastrada no sistema</w:t>
+            </w:r>
+          </w:p>
+          <w:p>
+            <w:pPr>
+              <w:numPr>
+                <w:ilvl w:val="0"/>
+                <w:numId w:val="7"/>
+              </w:numPr>
+              <w:spacing w:after="0" w:line="240" w:lineRule="auto"/>
+              <w:textAlignment w:val="baseline"/>
+              <w:rPr>
+                <w:rFonts w:ascii="Arial" w:hAnsi="Arial" w:cs="Arial"/>
+                <w:color w:val="000000"/>
+                <w:lang w:eastAsia="pt-BR"/>
+              </w:rPr>
+            </w:pPr>
+            <w:r>
+              <w:rPr>
+                <w:rFonts w:ascii="Arial" w:hAnsi="Arial" w:cs="Arial"/>
+                <w:color w:val="000000"/>
+                <w:lang w:eastAsia="pt-BR"/>
+              </w:rPr>
+              <w:t>Permissão para acessar o sistema.</w:t>
+            </w:r>
+          </w:p>
+          <w:p>
+            <w:pPr>
+              <w:numPr>
+                <w:ilvl w:val="0"/>
+                <w:numId w:val="7"/>
+              </w:numPr>
+              <w:spacing w:after="0" w:line="240" w:lineRule="auto"/>
+              <w:textAlignment w:val="baseline"/>
+              <w:rPr>
+                <w:rFonts w:ascii="Arial" w:hAnsi="Arial" w:cs="Arial"/>
+                <w:color w:val="000000"/>
+                <w:lang w:eastAsia="pt-BR"/>
+              </w:rPr>
+            </w:pPr>
+            <w:r>
+              <w:rPr>
+                <w:rFonts w:ascii="Arial" w:hAnsi="Arial" w:cs="Arial"/>
+                <w:color w:val="000000"/>
+                <w:lang w:eastAsia="pt-BR"/>
+              </w:rPr>
+              <w:t>Professor vinculado à disciplina</w:t>
+            </w:r>
+          </w:p>
+        </w:tc>
+      </w:tr>
+      <w:tr>
+        <w:tc>
+          <w:tcPr>
+            <w:tcW w:w="0" w:type="auto"/>
+            <w:tcBorders>
+              <w:top w:val="single" w:sz="4" w:space="0" w:color="000000"/>
+              <w:left w:val="single" w:sz="4" w:space="0" w:color="000000"/>
+              <w:bottom w:val="single" w:sz="4" w:space="0" w:color="000000"/>
+              <w:right w:val="single" w:sz="4" w:space="0" w:color="000000"/>
+            </w:tcBorders>
+            <w:tcMar>
+              <w:top w:w="0" w:type="dxa"/>
+              <w:left w:w="115" w:type="dxa"/>
+              <w:bottom w:w="0" w:type="dxa"/>
+              <w:right w:w="115" w:type="dxa"/>
+            </w:tcMar>
+            <w:hideMark/>
+          </w:tcPr>
+          <w:p>
+            <w:pPr>
+              <w:spacing w:after="0" w:line="240" w:lineRule="auto"/>
+              <w:rPr>
+                <w:rFonts w:ascii="Times New Roman" w:hAnsi="Times New Roman" w:cs="Times New Roman"/>
+                <w:sz w:val="24"/>
+                <w:szCs w:val="24"/>
+                <w:lang w:eastAsia="pt-BR"/>
+              </w:rPr>
+            </w:pPr>
+            <w:r>
+              <w:rPr>
+                <w:rFonts w:ascii="Arial" w:hAnsi="Arial" w:cs="Arial"/>
+                <w:b/>
+                <w:bCs/>
+                <w:color w:val="000000"/>
+                <w:lang w:eastAsia="pt-BR"/>
+              </w:rPr>
+              <w:t>Pós-condições:</w:t>
+            </w:r>
+          </w:p>
+        </w:tc>
+        <w:tc>
+          <w:tcPr>
+            <w:tcW w:w="0" w:type="auto"/>
+            <w:tcBorders>
+              <w:top w:val="single" w:sz="4" w:space="0" w:color="000000"/>
+              <w:left w:val="single" w:sz="4" w:space="0" w:color="000000"/>
+              <w:bottom w:val="single" w:sz="4" w:space="0" w:color="000000"/>
+              <w:right w:val="single" w:sz="4" w:space="0" w:color="000000"/>
+            </w:tcBorders>
+            <w:tcMar>
+              <w:top w:w="0" w:type="dxa"/>
+              <w:left w:w="115" w:type="dxa"/>
+              <w:bottom w:w="0" w:type="dxa"/>
+              <w:right w:w="115" w:type="dxa"/>
+            </w:tcMar>
+            <w:hideMark/>
+          </w:tcPr>
+          <w:p>
+            <w:pPr>
+              <w:spacing w:after="0" w:line="240" w:lineRule="auto"/>
+              <w:rPr>
+                <w:rFonts w:ascii="Times New Roman" w:hAnsi="Times New Roman" w:cs="Times New Roman"/>
+                <w:sz w:val="24"/>
+                <w:szCs w:val="24"/>
+                <w:lang w:eastAsia="pt-BR"/>
+              </w:rPr>
+            </w:pPr>
+            <w:r>
+              <w:rPr>
+                <w:rFonts w:ascii="Arial" w:hAnsi="Arial" w:cs="Arial"/>
+                <w:color w:val="000000"/>
+                <w:lang w:eastAsia="pt-BR"/>
+              </w:rPr>
+              <w:t>Sistema autorizar a alteração das notas dos alunos da disciplina</w:t>
+            </w:r>
+          </w:p>
+        </w:tc>
+      </w:tr>
+      <w:tr>
+        <w:tc>
+          <w:tcPr>
+            <w:tcW w:w="0" w:type="auto"/>
+            <w:tcBorders>
+              <w:top w:val="single" w:sz="4" w:space="0" w:color="000000"/>
+              <w:left w:val="single" w:sz="4" w:space="0" w:color="000000"/>
+              <w:bottom w:val="single" w:sz="4" w:space="0" w:color="000000"/>
+              <w:right w:val="single" w:sz="4" w:space="0" w:color="000000"/>
+            </w:tcBorders>
+            <w:tcMar>
+              <w:top w:w="0" w:type="dxa"/>
+              <w:left w:w="115" w:type="dxa"/>
+              <w:bottom w:w="0" w:type="dxa"/>
+              <w:right w:w="115" w:type="dxa"/>
+            </w:tcMar>
+            <w:hideMark/>
+          </w:tcPr>
+          <w:p>
+            <w:pPr>
+              <w:spacing w:after="0" w:line="240" w:lineRule="auto"/>
+              <w:rPr>
+                <w:rFonts w:ascii="Times New Roman" w:hAnsi="Times New Roman" w:cs="Times New Roman"/>
+                <w:sz w:val="24"/>
+                <w:szCs w:val="24"/>
+                <w:lang w:eastAsia="pt-BR"/>
+              </w:rPr>
+            </w:pPr>
+            <w:r>
+              <w:rPr>
+                <w:rFonts w:ascii="Arial" w:hAnsi="Arial" w:cs="Arial"/>
+                <w:b/>
+                <w:bCs/>
+                <w:color w:val="000000"/>
+                <w:lang w:eastAsia="pt-BR"/>
+              </w:rPr>
+              <w:t xml:space="preserve">Fluxo principal: </w:t>
+            </w:r>
+          </w:p>
+        </w:tc>
+        <w:tc>
+          <w:tcPr>
+            <w:tcW w:w="0" w:type="auto"/>
+            <w:tcBorders>
+              <w:top w:val="single" w:sz="4" w:space="0" w:color="000000"/>
+              <w:left w:val="single" w:sz="4" w:space="0" w:color="000000"/>
+              <w:bottom w:val="single" w:sz="4" w:space="0" w:color="000000"/>
+              <w:right w:val="single" w:sz="4" w:space="0" w:color="000000"/>
+            </w:tcBorders>
+            <w:tcMar>
+              <w:top w:w="0" w:type="dxa"/>
+              <w:left w:w="115" w:type="dxa"/>
+              <w:bottom w:w="0" w:type="dxa"/>
+              <w:right w:w="115" w:type="dxa"/>
+            </w:tcMar>
+            <w:hideMark/>
+          </w:tcPr>
+          <w:p>
+            <w:pPr>
+              <w:numPr>
+                <w:ilvl w:val="0"/>
+                <w:numId w:val="8"/>
+              </w:numPr>
+              <w:spacing w:after="0" w:line="240" w:lineRule="auto"/>
+              <w:textAlignment w:val="baseline"/>
+              <w:rPr>
+                <w:rFonts w:ascii="Arial" w:hAnsi="Arial" w:cs="Arial"/>
+                <w:color w:val="000000"/>
+                <w:lang w:eastAsia="pt-BR"/>
+              </w:rPr>
+            </w:pPr>
+            <w:r>
+              <w:rPr>
+                <w:rFonts w:ascii="Arial" w:hAnsi="Arial" w:cs="Arial"/>
+                <w:color w:val="000000"/>
+                <w:lang w:eastAsia="pt-BR"/>
+              </w:rPr>
+              <w:t>Professor acessa o sistema através do navegador web.</w:t>
+            </w:r>
+          </w:p>
+          <w:p>
+            <w:pPr>
+              <w:numPr>
+                <w:ilvl w:val="0"/>
+                <w:numId w:val="8"/>
+              </w:numPr>
+              <w:spacing w:after="0" w:line="240" w:lineRule="auto"/>
+              <w:textAlignment w:val="baseline"/>
+              <w:rPr>
+                <w:rFonts w:ascii="Arial" w:hAnsi="Arial" w:cs="Arial"/>
+                <w:color w:val="000000"/>
+                <w:lang w:eastAsia="pt-BR"/>
+              </w:rPr>
+            </w:pPr>
+            <w:r>
+              <w:rPr>
+                <w:rFonts w:ascii="Arial" w:hAnsi="Arial" w:cs="Arial"/>
+                <w:color w:val="000000"/>
+                <w:lang w:eastAsia="pt-BR"/>
+              </w:rPr>
+              <w:t>Professor entra com os dados ao sistema (</w:t>
+            </w:r>
+            <w:proofErr w:type="spellStart"/>
+            <w:r>
+              <w:rPr>
+                <w:rFonts w:ascii="Arial" w:hAnsi="Arial" w:cs="Arial"/>
+                <w:color w:val="000000"/>
+                <w:lang w:eastAsia="pt-BR"/>
+              </w:rPr>
+              <w:t>login</w:t>
+            </w:r>
+            <w:proofErr w:type="spellEnd"/>
+            <w:r>
+              <w:rPr>
+                <w:rFonts w:ascii="Arial" w:hAnsi="Arial" w:cs="Arial"/>
+                <w:color w:val="000000"/>
+                <w:lang w:eastAsia="pt-BR"/>
+              </w:rPr>
+              <w:t xml:space="preserve"> e senha)</w:t>
+            </w:r>
+          </w:p>
+          <w:p>
+            <w:pPr>
+              <w:numPr>
+                <w:ilvl w:val="0"/>
+                <w:numId w:val="8"/>
+              </w:numPr>
+              <w:spacing w:after="0" w:line="240" w:lineRule="auto"/>
+              <w:textAlignment w:val="baseline"/>
+              <w:rPr>
+                <w:rFonts w:ascii="Arial" w:hAnsi="Arial" w:cs="Arial"/>
+                <w:color w:val="000000"/>
+                <w:lang w:eastAsia="pt-BR"/>
+              </w:rPr>
+            </w:pPr>
+            <w:r>
+              <w:rPr>
+                <w:rFonts w:ascii="Arial" w:hAnsi="Arial" w:cs="Arial"/>
+                <w:color w:val="000000"/>
+                <w:lang w:eastAsia="pt-BR"/>
+              </w:rPr>
+              <w:t>Sistema verifica os dados fornecidos pelo usuário e autoriza ou não o seu acesso.</w:t>
+            </w:r>
+          </w:p>
+          <w:p>
+            <w:pPr>
+              <w:numPr>
+                <w:ilvl w:val="0"/>
+                <w:numId w:val="8"/>
+              </w:numPr>
+              <w:spacing w:after="0" w:line="240" w:lineRule="auto"/>
+              <w:textAlignment w:val="baseline"/>
+              <w:rPr>
+                <w:rFonts w:ascii="Arial" w:hAnsi="Arial" w:cs="Arial"/>
+                <w:color w:val="000000"/>
+                <w:lang w:eastAsia="pt-BR"/>
+              </w:rPr>
+            </w:pPr>
+            <w:r>
+              <w:rPr>
+                <w:rFonts w:ascii="Arial" w:hAnsi="Arial" w:cs="Arial"/>
+                <w:color w:val="000000"/>
+                <w:lang w:eastAsia="pt-BR"/>
+              </w:rPr>
+              <w:t xml:space="preserve">Professor acessar: disciplinas -&gt; alunos cadastrados na disciplina &gt; alterar </w:t>
+            </w:r>
+            <w:proofErr w:type="gramStart"/>
+            <w:r>
+              <w:rPr>
+                <w:rFonts w:ascii="Arial" w:hAnsi="Arial" w:cs="Arial"/>
+                <w:color w:val="000000"/>
+                <w:lang w:eastAsia="pt-BR"/>
+              </w:rPr>
+              <w:t>nota(</w:t>
+            </w:r>
+            <w:proofErr w:type="gramEnd"/>
+            <w:r>
+              <w:rPr>
+                <w:rFonts w:ascii="Arial" w:hAnsi="Arial" w:cs="Arial"/>
+                <w:color w:val="000000"/>
+                <w:lang w:eastAsia="pt-BR"/>
+              </w:rPr>
+              <w:t>s);</w:t>
+            </w:r>
+          </w:p>
+          <w:p>
+            <w:pPr>
+              <w:numPr>
+                <w:ilvl w:val="0"/>
+                <w:numId w:val="8"/>
+              </w:numPr>
+              <w:spacing w:after="200" w:line="240" w:lineRule="auto"/>
+              <w:textAlignment w:val="baseline"/>
+              <w:rPr>
+                <w:rFonts w:ascii="Arial" w:hAnsi="Arial" w:cs="Arial"/>
+                <w:color w:val="000000"/>
+                <w:lang w:eastAsia="pt-BR"/>
+              </w:rPr>
+            </w:pPr>
+            <w:r>
+              <w:rPr>
+                <w:rFonts w:ascii="Arial" w:hAnsi="Arial" w:cs="Arial"/>
+                <w:color w:val="000000"/>
+                <w:lang w:eastAsia="pt-BR"/>
+              </w:rPr>
+              <w:t>Sistema altera a nota do(s) aluno(s) selecionado.</w:t>
+            </w:r>
+          </w:p>
+        </w:tc>
+      </w:tr>
+    </w:tbl>
+    <w:p>
+      <w:pPr>
+        <w:spacing w:after="240" w:line="240" w:lineRule="auto"/>
+        <w:rPr>
+          <w:rFonts w:ascii="Times New Roman" w:eastAsia="Times New Roman" w:hAnsi="Times New Roman" w:cs="Times New Roman"/>
+          <w:sz w:val="24"/>
+          <w:szCs w:val="24"/>
+          <w:lang w:eastAsia="pt-BR"/>
+        </w:rPr>
+      </w:pPr>
+    </w:p>
+    <w:tbl>
+      <w:tblPr>
+        <w:tblW w:w="0" w:type="auto"/>
+        <w:tblCellMar>
+          <w:top w:w="15" w:type="dxa"/>
+          <w:left w:w="15" w:type="dxa"/>
+          <w:bottom w:w="15" w:type="dxa"/>
+          <w:right w:w="15" w:type="dxa"/>
+        </w:tblCellMar>
+        <w:tblLook w:val="04A0" w:firstRow="1" w:lastRow="0" w:firstColumn="1" w:lastColumn="0" w:noHBand="0" w:noVBand="1"/>
+      </w:tblPr>
+      <w:tblGrid>
+        <w:gridCol w:w="1667"/>
+        <w:gridCol w:w="6827"/>
+      </w:tblGrid>
+      <w:tr>
+        <w:trPr>
+          <w:trHeight w:val="240"/>
+        </w:trPr>
+        <w:tc>
+          <w:tcPr>
+            <w:tcW w:w="0" w:type="auto"/>
+            <w:gridSpan w:val="2"/>
+            <w:tcBorders>
+              <w:top w:val="single" w:sz="4" w:space="0" w:color="000000"/>
+              <w:left w:val="single" w:sz="4" w:space="0" w:color="000000"/>
+              <w:bottom w:val="single" w:sz="4" w:space="0" w:color="000000"/>
+              <w:right w:val="single" w:sz="4" w:space="0" w:color="000000"/>
+            </w:tcBorders>
+            <w:tcMar>
+              <w:top w:w="0" w:type="dxa"/>
+              <w:left w:w="115" w:type="dxa"/>
+              <w:bottom w:w="0" w:type="dxa"/>
+              <w:right w:w="115" w:type="dxa"/>
+            </w:tcMar>
+            <w:hideMark/>
+          </w:tcPr>
+          <w:p>
+            <w:pPr>
+              <w:spacing w:after="0" w:line="240" w:lineRule="auto"/>
+              <w:rPr>
+                <w:rFonts w:ascii="Times New Roman" w:hAnsi="Times New Roman" w:cs="Times New Roman"/>
+                <w:sz w:val="24"/>
+                <w:szCs w:val="24"/>
+                <w:lang w:eastAsia="pt-BR"/>
+              </w:rPr>
+            </w:pPr>
+            <w:r>
+              <w:rPr>
+                <w:rFonts w:ascii="Arial" w:hAnsi="Arial" w:cs="Arial"/>
+                <w:b/>
+                <w:bCs/>
+                <w:color w:val="000000"/>
+                <w:lang w:eastAsia="pt-BR"/>
+              </w:rPr>
+              <w:lastRenderedPageBreak/>
+              <w:t>CSU15 - Atualizar frequência</w:t>
+            </w:r>
+          </w:p>
+        </w:tc>
+      </w:tr>
+      <w:tr>
+        <w:tc>
+          <w:tcPr>
+            <w:tcW w:w="0" w:type="auto"/>
+            <w:tcBorders>
+              <w:top w:val="single" w:sz="4" w:space="0" w:color="000000"/>
+              <w:left w:val="single" w:sz="4" w:space="0" w:color="000000"/>
+              <w:bottom w:val="single" w:sz="4" w:space="0" w:color="000000"/>
+              <w:right w:val="single" w:sz="4" w:space="0" w:color="000000"/>
+            </w:tcBorders>
+            <w:tcMar>
+              <w:top w:w="0" w:type="dxa"/>
+              <w:left w:w="115" w:type="dxa"/>
+              <w:bottom w:w="0" w:type="dxa"/>
+              <w:right w:w="115" w:type="dxa"/>
+            </w:tcMar>
+            <w:hideMark/>
+          </w:tcPr>
+          <w:p>
+            <w:pPr>
+              <w:spacing w:after="0" w:line="240" w:lineRule="auto"/>
+              <w:rPr>
+                <w:rFonts w:ascii="Times New Roman" w:hAnsi="Times New Roman" w:cs="Times New Roman"/>
+                <w:sz w:val="24"/>
+                <w:szCs w:val="24"/>
+                <w:lang w:eastAsia="pt-BR"/>
+              </w:rPr>
+            </w:pPr>
+            <w:r>
+              <w:rPr>
+                <w:rFonts w:ascii="Arial" w:hAnsi="Arial" w:cs="Arial"/>
+                <w:b/>
+                <w:bCs/>
+                <w:color w:val="000000"/>
+                <w:lang w:eastAsia="pt-BR"/>
+              </w:rPr>
+              <w:t xml:space="preserve">Objetivo: </w:t>
+            </w:r>
+          </w:p>
+        </w:tc>
+        <w:tc>
+          <w:tcPr>
+            <w:tcW w:w="0" w:type="auto"/>
+            <w:tcBorders>
+              <w:top w:val="single" w:sz="4" w:space="0" w:color="000000"/>
+              <w:left w:val="single" w:sz="4" w:space="0" w:color="000000"/>
+              <w:bottom w:val="single" w:sz="4" w:space="0" w:color="000000"/>
+              <w:right w:val="single" w:sz="4" w:space="0" w:color="000000"/>
+            </w:tcBorders>
+            <w:tcMar>
+              <w:top w:w="0" w:type="dxa"/>
+              <w:left w:w="115" w:type="dxa"/>
+              <w:bottom w:w="0" w:type="dxa"/>
+              <w:right w:w="115" w:type="dxa"/>
+            </w:tcMar>
+            <w:hideMark/>
+          </w:tcPr>
+          <w:p>
+            <w:pPr>
+              <w:spacing w:after="0" w:line="240" w:lineRule="auto"/>
+              <w:rPr>
+                <w:rFonts w:ascii="Times New Roman" w:hAnsi="Times New Roman" w:cs="Times New Roman"/>
+                <w:sz w:val="24"/>
+                <w:szCs w:val="24"/>
+                <w:lang w:eastAsia="pt-BR"/>
+              </w:rPr>
+            </w:pPr>
+            <w:r>
+              <w:rPr>
+                <w:rFonts w:ascii="Arial" w:hAnsi="Arial" w:cs="Arial"/>
+                <w:color w:val="000000"/>
+                <w:lang w:eastAsia="pt-BR"/>
+              </w:rPr>
+              <w:t>Permitir que os professores atualizem as frequências dos alunos das disciplinas que estão vinculadas a ele.</w:t>
+            </w:r>
+          </w:p>
+        </w:tc>
+      </w:tr>
+      <w:tr>
+        <w:tc>
+          <w:tcPr>
+            <w:tcW w:w="0" w:type="auto"/>
+            <w:tcBorders>
+              <w:top w:val="single" w:sz="4" w:space="0" w:color="000000"/>
+              <w:left w:val="single" w:sz="4" w:space="0" w:color="000000"/>
+              <w:bottom w:val="single" w:sz="2" w:space="0" w:color="000000"/>
+              <w:right w:val="single" w:sz="4" w:space="0" w:color="000000"/>
+            </w:tcBorders>
+            <w:tcMar>
+              <w:top w:w="0" w:type="dxa"/>
+              <w:left w:w="115" w:type="dxa"/>
+              <w:bottom w:w="0" w:type="dxa"/>
+              <w:right w:w="115" w:type="dxa"/>
+            </w:tcMar>
+            <w:hideMark/>
+          </w:tcPr>
+          <w:p>
+            <w:pPr>
+              <w:spacing w:after="0" w:line="240" w:lineRule="auto"/>
+              <w:rPr>
+                <w:rFonts w:ascii="Times New Roman" w:hAnsi="Times New Roman" w:cs="Times New Roman"/>
+                <w:sz w:val="24"/>
+                <w:szCs w:val="24"/>
+                <w:lang w:eastAsia="pt-BR"/>
+              </w:rPr>
+            </w:pPr>
+            <w:r>
+              <w:rPr>
+                <w:rFonts w:ascii="Arial" w:hAnsi="Arial" w:cs="Arial"/>
+                <w:b/>
+                <w:bCs/>
+                <w:color w:val="000000"/>
+                <w:lang w:eastAsia="pt-BR"/>
+              </w:rPr>
+              <w:t xml:space="preserve">Requisitos: </w:t>
+            </w:r>
+          </w:p>
+        </w:tc>
+        <w:tc>
+          <w:tcPr>
+            <w:tcW w:w="0" w:type="auto"/>
+            <w:tcBorders>
+              <w:top w:val="single" w:sz="4" w:space="0" w:color="000000"/>
+              <w:left w:val="single" w:sz="4" w:space="0" w:color="000000"/>
+              <w:bottom w:val="single" w:sz="4" w:space="0" w:color="000000"/>
+              <w:right w:val="single" w:sz="4" w:space="0" w:color="000000"/>
+            </w:tcBorders>
+            <w:tcMar>
+              <w:top w:w="0" w:type="dxa"/>
+              <w:left w:w="115" w:type="dxa"/>
+              <w:bottom w:w="0" w:type="dxa"/>
+              <w:right w:w="115" w:type="dxa"/>
+            </w:tcMar>
+            <w:hideMark/>
+          </w:tcPr>
+          <w:p>
+            <w:pPr>
+              <w:spacing w:after="0" w:line="240" w:lineRule="auto"/>
+              <w:rPr>
+                <w:rFonts w:ascii="Times New Roman" w:hAnsi="Times New Roman" w:cs="Times New Roman"/>
+                <w:sz w:val="24"/>
+                <w:szCs w:val="24"/>
+                <w:lang w:eastAsia="pt-BR"/>
+              </w:rPr>
+            </w:pPr>
+            <w:r>
+              <w:rPr>
+                <w:rFonts w:ascii="Arial" w:hAnsi="Arial" w:cs="Arial"/>
+                <w:color w:val="000000"/>
+                <w:lang w:eastAsia="pt-BR"/>
+              </w:rPr>
+              <w:t>CSU04</w:t>
+            </w:r>
+          </w:p>
+        </w:tc>
+      </w:tr>
+      <w:tr>
+        <w:tc>
+          <w:tcPr>
+            <w:tcW w:w="0" w:type="auto"/>
+            <w:tcBorders>
+              <w:top w:val="single" w:sz="2" w:space="0" w:color="000000"/>
+              <w:left w:val="single" w:sz="4" w:space="0" w:color="000000"/>
+              <w:bottom w:val="single" w:sz="4" w:space="0" w:color="000000"/>
+              <w:right w:val="single" w:sz="4" w:space="0" w:color="000000"/>
+            </w:tcBorders>
+            <w:tcMar>
+              <w:top w:w="0" w:type="dxa"/>
+              <w:left w:w="115" w:type="dxa"/>
+              <w:bottom w:w="0" w:type="dxa"/>
+              <w:right w:w="115" w:type="dxa"/>
+            </w:tcMar>
+            <w:hideMark/>
+          </w:tcPr>
+          <w:p>
+            <w:pPr>
+              <w:spacing w:after="0" w:line="240" w:lineRule="auto"/>
+              <w:rPr>
+                <w:rFonts w:ascii="Times New Roman" w:hAnsi="Times New Roman" w:cs="Times New Roman"/>
+                <w:sz w:val="24"/>
+                <w:szCs w:val="24"/>
+                <w:lang w:eastAsia="pt-BR"/>
+              </w:rPr>
+            </w:pPr>
+            <w:r>
+              <w:rPr>
+                <w:rFonts w:ascii="Arial" w:hAnsi="Arial" w:cs="Arial"/>
+                <w:b/>
+                <w:bCs/>
+                <w:color w:val="000000"/>
+                <w:lang w:eastAsia="pt-BR"/>
+              </w:rPr>
+              <w:t xml:space="preserve">Atores: </w:t>
+            </w:r>
+          </w:p>
+        </w:tc>
+        <w:tc>
+          <w:tcPr>
+            <w:tcW w:w="0" w:type="auto"/>
+            <w:tcBorders>
+              <w:top w:val="single" w:sz="4" w:space="0" w:color="000000"/>
+              <w:left w:val="single" w:sz="4" w:space="0" w:color="000000"/>
+              <w:bottom w:val="single" w:sz="4" w:space="0" w:color="000000"/>
+              <w:right w:val="single" w:sz="4" w:space="0" w:color="000000"/>
+            </w:tcBorders>
+            <w:tcMar>
+              <w:top w:w="0" w:type="dxa"/>
+              <w:left w:w="115" w:type="dxa"/>
+              <w:bottom w:w="0" w:type="dxa"/>
+              <w:right w:w="115" w:type="dxa"/>
+            </w:tcMar>
+            <w:hideMark/>
+          </w:tcPr>
+          <w:p>
+            <w:pPr>
+              <w:spacing w:after="0" w:line="240" w:lineRule="auto"/>
+              <w:rPr>
+                <w:rFonts w:ascii="Times New Roman" w:hAnsi="Times New Roman" w:cs="Times New Roman"/>
+                <w:sz w:val="24"/>
+                <w:szCs w:val="24"/>
+                <w:lang w:eastAsia="pt-BR"/>
+              </w:rPr>
+            </w:pPr>
+            <w:r>
+              <w:rPr>
+                <w:rFonts w:ascii="Arial" w:hAnsi="Arial" w:cs="Arial"/>
+                <w:color w:val="000000"/>
+                <w:lang w:eastAsia="pt-BR"/>
+              </w:rPr>
+              <w:t>Professor</w:t>
+            </w:r>
+          </w:p>
+        </w:tc>
+      </w:tr>
+      <w:tr>
+        <w:trPr>
+          <w:trHeight w:val="500"/>
+        </w:trPr>
+        <w:tc>
+          <w:tcPr>
+            <w:tcW w:w="0" w:type="auto"/>
+            <w:tcBorders>
+              <w:top w:val="single" w:sz="4" w:space="0" w:color="000000"/>
+              <w:left w:val="single" w:sz="4" w:space="0" w:color="000000"/>
+              <w:bottom w:val="single" w:sz="4" w:space="0" w:color="000000"/>
+              <w:right w:val="single" w:sz="4" w:space="0" w:color="000000"/>
+            </w:tcBorders>
+            <w:tcMar>
+              <w:top w:w="0" w:type="dxa"/>
+              <w:left w:w="115" w:type="dxa"/>
+              <w:bottom w:w="0" w:type="dxa"/>
+              <w:right w:w="115" w:type="dxa"/>
+            </w:tcMar>
+            <w:hideMark/>
+          </w:tcPr>
+          <w:p>
+            <w:pPr>
+              <w:spacing w:after="0" w:line="240" w:lineRule="auto"/>
+              <w:rPr>
+                <w:rFonts w:ascii="Times New Roman" w:hAnsi="Times New Roman" w:cs="Times New Roman"/>
+                <w:sz w:val="24"/>
+                <w:szCs w:val="24"/>
+                <w:lang w:eastAsia="pt-BR"/>
+              </w:rPr>
+            </w:pPr>
+            <w:r>
+              <w:rPr>
+                <w:rFonts w:ascii="Arial" w:hAnsi="Arial" w:cs="Arial"/>
+                <w:b/>
+                <w:bCs/>
+                <w:color w:val="000000"/>
+                <w:lang w:eastAsia="pt-BR"/>
+              </w:rPr>
+              <w:t xml:space="preserve">Pré-condições: </w:t>
+            </w:r>
+          </w:p>
+        </w:tc>
+        <w:tc>
+          <w:tcPr>
+            <w:tcW w:w="0" w:type="auto"/>
+            <w:tcBorders>
+              <w:top w:val="single" w:sz="4" w:space="0" w:color="000000"/>
+              <w:left w:val="single" w:sz="4" w:space="0" w:color="000000"/>
+              <w:bottom w:val="single" w:sz="4" w:space="0" w:color="000000"/>
+              <w:right w:val="single" w:sz="4" w:space="0" w:color="000000"/>
+            </w:tcBorders>
+            <w:tcMar>
+              <w:top w:w="0" w:type="dxa"/>
+              <w:left w:w="115" w:type="dxa"/>
+              <w:bottom w:w="0" w:type="dxa"/>
+              <w:right w:w="115" w:type="dxa"/>
+            </w:tcMar>
+            <w:hideMark/>
+          </w:tcPr>
+          <w:p>
+            <w:pPr>
+              <w:numPr>
+                <w:ilvl w:val="0"/>
+                <w:numId w:val="9"/>
+              </w:numPr>
+              <w:spacing w:after="0" w:line="240" w:lineRule="auto"/>
+              <w:textAlignment w:val="baseline"/>
+              <w:rPr>
+                <w:rFonts w:ascii="Arial" w:hAnsi="Arial" w:cs="Arial"/>
+                <w:color w:val="000000"/>
+                <w:lang w:eastAsia="pt-BR"/>
+              </w:rPr>
+            </w:pPr>
+            <w:r>
+              <w:rPr>
+                <w:rFonts w:ascii="Arial" w:hAnsi="Arial" w:cs="Arial"/>
+                <w:color w:val="000000"/>
+                <w:lang w:eastAsia="pt-BR"/>
+              </w:rPr>
+              <w:t>Disciplina cadastrada no sistema</w:t>
+            </w:r>
+          </w:p>
+          <w:p>
+            <w:pPr>
+              <w:numPr>
+                <w:ilvl w:val="0"/>
+                <w:numId w:val="9"/>
+              </w:numPr>
+              <w:spacing w:after="0" w:line="240" w:lineRule="auto"/>
+              <w:textAlignment w:val="baseline"/>
+              <w:rPr>
+                <w:rFonts w:ascii="Arial" w:hAnsi="Arial" w:cs="Arial"/>
+                <w:color w:val="000000"/>
+                <w:lang w:eastAsia="pt-BR"/>
+              </w:rPr>
+            </w:pPr>
+            <w:r>
+              <w:rPr>
+                <w:rFonts w:ascii="Arial" w:hAnsi="Arial" w:cs="Arial"/>
+                <w:color w:val="000000"/>
+                <w:lang w:eastAsia="pt-BR"/>
+              </w:rPr>
+              <w:t>Permissão para acessar o sistema.</w:t>
+            </w:r>
+          </w:p>
+          <w:p>
+            <w:pPr>
+              <w:numPr>
+                <w:ilvl w:val="0"/>
+                <w:numId w:val="9"/>
+              </w:numPr>
+              <w:spacing w:after="0" w:line="240" w:lineRule="auto"/>
+              <w:textAlignment w:val="baseline"/>
+              <w:rPr>
+                <w:rFonts w:ascii="Arial" w:hAnsi="Arial" w:cs="Arial"/>
+                <w:color w:val="000000"/>
+                <w:lang w:eastAsia="pt-BR"/>
+              </w:rPr>
+            </w:pPr>
+            <w:r>
+              <w:rPr>
+                <w:rFonts w:ascii="Arial" w:hAnsi="Arial" w:cs="Arial"/>
+                <w:color w:val="000000"/>
+                <w:lang w:eastAsia="pt-BR"/>
+              </w:rPr>
+              <w:t>Professor vinculado à disciplina</w:t>
+            </w:r>
+          </w:p>
+        </w:tc>
+      </w:tr>
+      <w:tr>
+        <w:tc>
+          <w:tcPr>
+            <w:tcW w:w="0" w:type="auto"/>
+            <w:tcBorders>
+              <w:top w:val="single" w:sz="4" w:space="0" w:color="000000"/>
+              <w:left w:val="single" w:sz="4" w:space="0" w:color="000000"/>
+              <w:bottom w:val="single" w:sz="4" w:space="0" w:color="000000"/>
+              <w:right w:val="single" w:sz="4" w:space="0" w:color="000000"/>
+            </w:tcBorders>
+            <w:tcMar>
+              <w:top w:w="0" w:type="dxa"/>
+              <w:left w:w="115" w:type="dxa"/>
+              <w:bottom w:w="0" w:type="dxa"/>
+              <w:right w:w="115" w:type="dxa"/>
+            </w:tcMar>
+            <w:hideMark/>
+          </w:tcPr>
+          <w:p>
+            <w:pPr>
+              <w:spacing w:after="0" w:line="240" w:lineRule="auto"/>
+              <w:rPr>
+                <w:rFonts w:ascii="Times New Roman" w:hAnsi="Times New Roman" w:cs="Times New Roman"/>
+                <w:sz w:val="24"/>
+                <w:szCs w:val="24"/>
+                <w:lang w:eastAsia="pt-BR"/>
+              </w:rPr>
+            </w:pPr>
+            <w:r>
+              <w:rPr>
+                <w:rFonts w:ascii="Arial" w:hAnsi="Arial" w:cs="Arial"/>
+                <w:b/>
+                <w:bCs/>
+                <w:color w:val="000000"/>
+                <w:lang w:eastAsia="pt-BR"/>
+              </w:rPr>
+              <w:t>Pós-condições:</w:t>
+            </w:r>
+          </w:p>
+        </w:tc>
+        <w:tc>
+          <w:tcPr>
+            <w:tcW w:w="0" w:type="auto"/>
+            <w:tcBorders>
+              <w:top w:val="single" w:sz="4" w:space="0" w:color="000000"/>
+              <w:left w:val="single" w:sz="4" w:space="0" w:color="000000"/>
+              <w:bottom w:val="single" w:sz="4" w:space="0" w:color="000000"/>
+              <w:right w:val="single" w:sz="4" w:space="0" w:color="000000"/>
+            </w:tcBorders>
+            <w:tcMar>
+              <w:top w:w="0" w:type="dxa"/>
+              <w:left w:w="115" w:type="dxa"/>
+              <w:bottom w:w="0" w:type="dxa"/>
+              <w:right w:w="115" w:type="dxa"/>
+            </w:tcMar>
+            <w:hideMark/>
+          </w:tcPr>
+          <w:p>
+            <w:pPr>
+              <w:spacing w:after="0" w:line="240" w:lineRule="auto"/>
+              <w:rPr>
+                <w:rFonts w:ascii="Times New Roman" w:hAnsi="Times New Roman" w:cs="Times New Roman"/>
+                <w:sz w:val="24"/>
+                <w:szCs w:val="24"/>
+                <w:lang w:eastAsia="pt-BR"/>
+              </w:rPr>
+            </w:pPr>
+            <w:r>
+              <w:rPr>
+                <w:rFonts w:ascii="Arial" w:hAnsi="Arial" w:cs="Arial"/>
+                <w:color w:val="000000"/>
+                <w:lang w:eastAsia="pt-BR"/>
+              </w:rPr>
+              <w:t>Sistema autorizar a alteração das frequências dos alunos da disciplina</w:t>
+            </w:r>
+          </w:p>
+        </w:tc>
+      </w:tr>
+      <w:tr>
+        <w:tc>
+          <w:tcPr>
+            <w:tcW w:w="0" w:type="auto"/>
+            <w:tcBorders>
+              <w:top w:val="single" w:sz="4" w:space="0" w:color="000000"/>
+              <w:left w:val="single" w:sz="4" w:space="0" w:color="000000"/>
+              <w:bottom w:val="single" w:sz="4" w:space="0" w:color="000000"/>
+              <w:right w:val="single" w:sz="4" w:space="0" w:color="000000"/>
+            </w:tcBorders>
+            <w:tcMar>
+              <w:top w:w="0" w:type="dxa"/>
+              <w:left w:w="115" w:type="dxa"/>
+              <w:bottom w:w="0" w:type="dxa"/>
+              <w:right w:w="115" w:type="dxa"/>
+            </w:tcMar>
+            <w:hideMark/>
+          </w:tcPr>
+          <w:p>
+            <w:pPr>
+              <w:spacing w:after="0" w:line="240" w:lineRule="auto"/>
+              <w:rPr>
+                <w:rFonts w:ascii="Times New Roman" w:hAnsi="Times New Roman" w:cs="Times New Roman"/>
+                <w:sz w:val="24"/>
+                <w:szCs w:val="24"/>
+                <w:lang w:eastAsia="pt-BR"/>
+              </w:rPr>
+            </w:pPr>
+            <w:r>
+              <w:rPr>
+                <w:rFonts w:ascii="Arial" w:hAnsi="Arial" w:cs="Arial"/>
+                <w:b/>
+                <w:bCs/>
+                <w:color w:val="000000"/>
+                <w:lang w:eastAsia="pt-BR"/>
+              </w:rPr>
+              <w:t xml:space="preserve">Fluxo principal: </w:t>
+            </w:r>
+          </w:p>
+        </w:tc>
+        <w:tc>
+          <w:tcPr>
+            <w:tcW w:w="0" w:type="auto"/>
+            <w:tcBorders>
+              <w:top w:val="single" w:sz="4" w:space="0" w:color="000000"/>
+              <w:left w:val="single" w:sz="4" w:space="0" w:color="000000"/>
+              <w:bottom w:val="single" w:sz="4" w:space="0" w:color="000000"/>
+              <w:right w:val="single" w:sz="4" w:space="0" w:color="000000"/>
+            </w:tcBorders>
+            <w:tcMar>
+              <w:top w:w="0" w:type="dxa"/>
+              <w:left w:w="115" w:type="dxa"/>
+              <w:bottom w:w="0" w:type="dxa"/>
+              <w:right w:w="115" w:type="dxa"/>
+            </w:tcMar>
+            <w:hideMark/>
+          </w:tcPr>
+          <w:p>
+            <w:pPr>
+              <w:numPr>
+                <w:ilvl w:val="0"/>
+                <w:numId w:val="10"/>
+              </w:numPr>
+              <w:spacing w:after="0" w:line="240" w:lineRule="auto"/>
+              <w:textAlignment w:val="baseline"/>
+              <w:rPr>
+                <w:rFonts w:ascii="Arial" w:hAnsi="Arial" w:cs="Arial"/>
+                <w:color w:val="000000"/>
+                <w:lang w:eastAsia="pt-BR"/>
+              </w:rPr>
+            </w:pPr>
+            <w:r>
+              <w:rPr>
+                <w:rFonts w:ascii="Arial" w:hAnsi="Arial" w:cs="Arial"/>
+                <w:color w:val="000000"/>
+                <w:lang w:eastAsia="pt-BR"/>
+              </w:rPr>
+              <w:t>Professor acessa o sistema através do navegador web.</w:t>
+            </w:r>
+          </w:p>
+          <w:p>
+            <w:pPr>
+              <w:numPr>
+                <w:ilvl w:val="0"/>
+                <w:numId w:val="10"/>
+              </w:numPr>
+              <w:spacing w:after="0" w:line="240" w:lineRule="auto"/>
+              <w:textAlignment w:val="baseline"/>
+              <w:rPr>
+                <w:rFonts w:ascii="Arial" w:hAnsi="Arial" w:cs="Arial"/>
+                <w:color w:val="000000"/>
+                <w:lang w:eastAsia="pt-BR"/>
+              </w:rPr>
+            </w:pPr>
+            <w:r>
+              <w:rPr>
+                <w:rFonts w:ascii="Arial" w:hAnsi="Arial" w:cs="Arial"/>
+                <w:color w:val="000000"/>
+                <w:lang w:eastAsia="pt-BR"/>
+              </w:rPr>
+              <w:t>Professor entra com os dados ao sistema (</w:t>
+            </w:r>
+            <w:proofErr w:type="spellStart"/>
+            <w:r>
+              <w:rPr>
+                <w:rFonts w:ascii="Arial" w:hAnsi="Arial" w:cs="Arial"/>
+                <w:color w:val="000000"/>
+                <w:lang w:eastAsia="pt-BR"/>
+              </w:rPr>
+              <w:t>login</w:t>
+            </w:r>
+            <w:proofErr w:type="spellEnd"/>
+            <w:r>
+              <w:rPr>
+                <w:rFonts w:ascii="Arial" w:hAnsi="Arial" w:cs="Arial"/>
+                <w:color w:val="000000"/>
+                <w:lang w:eastAsia="pt-BR"/>
+              </w:rPr>
+              <w:t xml:space="preserve"> e senha)</w:t>
+            </w:r>
+          </w:p>
+          <w:p>
+            <w:pPr>
+              <w:numPr>
+                <w:ilvl w:val="0"/>
+                <w:numId w:val="10"/>
+              </w:numPr>
+              <w:spacing w:after="0" w:line="240" w:lineRule="auto"/>
+              <w:textAlignment w:val="baseline"/>
+              <w:rPr>
+                <w:rFonts w:ascii="Arial" w:hAnsi="Arial" w:cs="Arial"/>
+                <w:color w:val="000000"/>
+                <w:lang w:eastAsia="pt-BR"/>
+              </w:rPr>
+            </w:pPr>
+            <w:r>
+              <w:rPr>
+                <w:rFonts w:ascii="Arial" w:hAnsi="Arial" w:cs="Arial"/>
+                <w:color w:val="000000"/>
+                <w:lang w:eastAsia="pt-BR"/>
+              </w:rPr>
+              <w:t>Sistema verifica os dados fornecidos pelo usuário e autoriza ou não o seu acesso.</w:t>
+            </w:r>
+          </w:p>
+          <w:p>
+            <w:pPr>
+              <w:numPr>
+                <w:ilvl w:val="0"/>
+                <w:numId w:val="10"/>
+              </w:numPr>
+              <w:spacing w:after="0" w:line="240" w:lineRule="auto"/>
+              <w:textAlignment w:val="baseline"/>
+              <w:rPr>
+                <w:rFonts w:ascii="Arial" w:hAnsi="Arial" w:cs="Arial"/>
+                <w:color w:val="000000"/>
+                <w:lang w:eastAsia="pt-BR"/>
+              </w:rPr>
+            </w:pPr>
+            <w:r>
+              <w:rPr>
+                <w:rFonts w:ascii="Arial" w:hAnsi="Arial" w:cs="Arial"/>
+                <w:color w:val="000000"/>
+                <w:lang w:eastAsia="pt-BR"/>
+              </w:rPr>
+              <w:t>Professor acessa: disciplinas -&gt; alunos cadastrados na disciplina &gt; atualizar frequência.</w:t>
+            </w:r>
+          </w:p>
+          <w:p>
+            <w:pPr>
+              <w:numPr>
+                <w:ilvl w:val="0"/>
+                <w:numId w:val="10"/>
+              </w:numPr>
+              <w:spacing w:after="200" w:line="240" w:lineRule="auto"/>
+              <w:textAlignment w:val="baseline"/>
+              <w:rPr>
+                <w:rFonts w:ascii="Arial" w:hAnsi="Arial" w:cs="Arial"/>
+                <w:color w:val="000000"/>
+                <w:lang w:eastAsia="pt-BR"/>
+              </w:rPr>
+            </w:pPr>
+            <w:r>
+              <w:rPr>
+                <w:rFonts w:ascii="Arial" w:hAnsi="Arial" w:cs="Arial"/>
+                <w:color w:val="000000"/>
+                <w:lang w:eastAsia="pt-BR"/>
+              </w:rPr>
+              <w:t>Sistema altera a frequência do(s) aluno(s) selecionado.</w:t>
+            </w:r>
+          </w:p>
+        </w:tc>
+      </w:tr>
+    </w:tbl>
+    <w:p>
+      <w:pPr>
+        <w:spacing w:after="240" w:line="240" w:lineRule="auto"/>
+        <w:rPr>
+          <w:rFonts w:ascii="Times New Roman" w:eastAsia="Times New Roman" w:hAnsi="Times New Roman" w:cs="Times New Roman"/>
+          <w:sz w:val="24"/>
+          <w:szCs w:val="24"/>
+          <w:lang w:eastAsia="pt-BR"/>
+        </w:rPr>
+      </w:pPr>
+    </w:p>
     <w:p>
       <w:bookmarkStart w:id="0" w:name="_GoBack"/>
       <w:bookmarkEnd w:id="0"/>
@@ -2095,8 +4202,419 @@
 </file>
 
 <file path=word/numbering.xml><?xml version="1.0" encoding="utf-8"?>
-<w:numbering xmlns:wpc="http://schemas.microsoft.com/office/word/2010/wordprocessingCanvas" xmlns:cx="http://schemas.microsoft.com/office/drawing/2014/chartex" xmlns:cx1="http://schemas.microsoft.com/office/drawing/2015/9/8/chartex" xmlns:cx2="http://schemas.microsoft.com/office/drawing/2015/10/21/chartex" xmlns:cx3="http://schemas.microsoft.com/office/drawing/2016/5/9/chartex" xmlns:cx4="http://schemas.microsoft.com/office/drawing/2016/5/10/chartex" xmlns:cx5="http://schemas.microsoft.com/office/drawing/2016/5/11/chartex" xmlns:cx6="http://schemas.microsoft.com/office/drawing/2016/5/12/chartex" xmlns:cx7="http://schemas.microsoft.com/office/drawing/2016/5/13/chartex" xmlns:cx8="http://schemas.microsoft.com/office/drawing/2016/5/14/chartex" xmlns:mc="http://schemas.openxmlformats.org/markup-compatibility/2006" xmlns:o="urn:schemas-microsoft-com:office:office" xmlns:r="http://schemas.openxmlformats.org/officeDocument/2006/relationships" xmlns:m="http://schemas.openxmlformats.org/officeDocument/2006/math" xmlns:v="urn:schemas-microsoft-com:vml" xmlns:wp14="http://schemas.microsoft.com/office/word/2010/wordprocessingDrawing" xmlns:wp="http://schemas.openxmlformats.org/drawingml/2006/wordprocessingDrawing" xmlns:w10="urn:schemas-microsoft-com:office:word" xmlns:w="http://schemas.openxmlformats.org/wordprocessingml/2006/main" xmlns:w14="http://schemas.microsoft.com/office/word/2010/wordml" xmlns:w15="http://schemas.microsoft.com/office/word/2012/wordml" xmlns:w16se="http://schemas.microsoft.com/office/word/2015/wordml/symex" xmlns:wpg="http://schemas.microsoft.com/office/word/2010/wordprocessingGroup" xmlns:wpi="http://schemas.microsoft.com/office/word/2010/wordprocessingInk" xmlns:wne="http://schemas.microsoft.com/office/word/2006/wordml" xmlns:wps="http://schemas.microsoft.com/office/word/2010/wordprocessingShape" mc:Ignorable="w14 w15 w16se wp14">
-  <w:abstractNum w:abstractNumId="0" w15:restartNumberingAfterBreak="0">
+<w:numbering xmlns:wpc="http://schemas.microsoft.com/office/word/2010/wordprocessingCanvas" xmlns:mo="http://schemas.microsoft.com/office/mac/office/2008/main" xmlns:mc="http://schemas.openxmlformats.org/markup-compatibility/2006" xmlns:mv="urn:schemas-microsoft-com:mac:vml" xmlns:o="urn:schemas-microsoft-com:office:office" xmlns:r="http://schemas.openxmlformats.org/officeDocument/2006/relationships" xmlns:m="http://schemas.openxmlformats.org/officeDocument/2006/math" xmlns:v="urn:schemas-microsoft-com:vml" xmlns:wp14="http://schemas.microsoft.com/office/word/2010/wordprocessingDrawing" xmlns:wp="http://schemas.openxmlformats.org/drawingml/2006/wordprocessingDrawing" xmlns:w10="urn:schemas-microsoft-com:office:word" xmlns:w="http://schemas.openxmlformats.org/wordprocessingml/2006/main" xmlns:w14="http://schemas.microsoft.com/office/word/2010/wordml" xmlns:w15="http://schemas.microsoft.com/office/word/2012/wordml" xmlns:wpg="http://schemas.microsoft.com/office/word/2010/wordprocessingGroup" xmlns:wpi="http://schemas.microsoft.com/office/word/2010/wordprocessingInk" xmlns:wne="http://schemas.microsoft.com/office/word/2006/wordml" xmlns:wps="http://schemas.microsoft.com/office/word/2010/wordprocessingShape" mc:Ignorable="w14 w15 wp14">
+  <w:abstractNum w:abstractNumId="0">
+    <w:nsid w:val="0731179A"/>
+    <w:multiLevelType w:val="multilevel"/>
+    <w:tmpl w:val="32042D70"/>
+    <w:lvl w:ilvl="0">
+      <w:start w:val="1"/>
+      <w:numFmt w:val="bullet"/>
+      <w:lvlText w:val=""/>
+      <w:lvlJc w:val="left"/>
+      <w:pPr>
+        <w:tabs>
+          <w:tab w:val="num" w:pos="720"/>
+        </w:tabs>
+        <w:ind w:left="720" w:hanging="360"/>
+      </w:pPr>
+      <w:rPr>
+        <w:rFonts w:ascii="Symbol" w:hAnsi="Symbol" w:hint="default"/>
+        <w:sz w:val="20"/>
+      </w:rPr>
+    </w:lvl>
+    <w:lvl w:ilvl="1" w:tentative="1">
+      <w:start w:val="1"/>
+      <w:numFmt w:val="bullet"/>
+      <w:lvlText w:val="o"/>
+      <w:lvlJc w:val="left"/>
+      <w:pPr>
+        <w:tabs>
+          <w:tab w:val="num" w:pos="1440"/>
+        </w:tabs>
+        <w:ind w:left="1440" w:hanging="360"/>
+      </w:pPr>
+      <w:rPr>
+        <w:rFonts w:ascii="Courier New" w:hAnsi="Courier New" w:hint="default"/>
+        <w:sz w:val="20"/>
+      </w:rPr>
+    </w:lvl>
+    <w:lvl w:ilvl="2" w:tentative="1">
+      <w:start w:val="1"/>
+      <w:numFmt w:val="bullet"/>
+      <w:lvlText w:val=""/>
+      <w:lvlJc w:val="left"/>
+      <w:pPr>
+        <w:tabs>
+          <w:tab w:val="num" w:pos="2160"/>
+        </w:tabs>
+        <w:ind w:left="2160" w:hanging="360"/>
+      </w:pPr>
+      <w:rPr>
+        <w:rFonts w:ascii="Wingdings" w:hAnsi="Wingdings" w:hint="default"/>
+        <w:sz w:val="20"/>
+      </w:rPr>
+    </w:lvl>
+    <w:lvl w:ilvl="3" w:tentative="1">
+      <w:start w:val="1"/>
+      <w:numFmt w:val="bullet"/>
+      <w:lvlText w:val=""/>
+      <w:lvlJc w:val="left"/>
+      <w:pPr>
+        <w:tabs>
+          <w:tab w:val="num" w:pos="2880"/>
+        </w:tabs>
+        <w:ind w:left="2880" w:hanging="360"/>
+      </w:pPr>
+      <w:rPr>
+        <w:rFonts w:ascii="Wingdings" w:hAnsi="Wingdings" w:hint="default"/>
+        <w:sz w:val="20"/>
+      </w:rPr>
+    </w:lvl>
+    <w:lvl w:ilvl="4" w:tentative="1">
+      <w:start w:val="1"/>
+      <w:numFmt w:val="bullet"/>
+      <w:lvlText w:val=""/>
+      <w:lvlJc w:val="left"/>
+      <w:pPr>
+        <w:tabs>
+          <w:tab w:val="num" w:pos="3600"/>
+        </w:tabs>
+        <w:ind w:left="3600" w:hanging="360"/>
+      </w:pPr>
+      <w:rPr>
+        <w:rFonts w:ascii="Wingdings" w:hAnsi="Wingdings" w:hint="default"/>
+        <w:sz w:val="20"/>
+      </w:rPr>
+    </w:lvl>
+    <w:lvl w:ilvl="5" w:tentative="1">
+      <w:start w:val="1"/>
+      <w:numFmt w:val="bullet"/>
+      <w:lvlText w:val=""/>
+      <w:lvlJc w:val="left"/>
+      <w:pPr>
+        <w:tabs>
+          <w:tab w:val="num" w:pos="4320"/>
+        </w:tabs>
+        <w:ind w:left="4320" w:hanging="360"/>
+      </w:pPr>
+      <w:rPr>
+        <w:rFonts w:ascii="Wingdings" w:hAnsi="Wingdings" w:hint="default"/>
+        <w:sz w:val="20"/>
+      </w:rPr>
+    </w:lvl>
+    <w:lvl w:ilvl="6" w:tentative="1">
+      <w:start w:val="1"/>
+      <w:numFmt w:val="bullet"/>
+      <w:lvlText w:val=""/>
+      <w:lvlJc w:val="left"/>
+      <w:pPr>
+        <w:tabs>
+          <w:tab w:val="num" w:pos="5040"/>
+        </w:tabs>
+        <w:ind w:left="5040" w:hanging="360"/>
+      </w:pPr>
+      <w:rPr>
+        <w:rFonts w:ascii="Wingdings" w:hAnsi="Wingdings" w:hint="default"/>
+        <w:sz w:val="20"/>
+      </w:rPr>
+    </w:lvl>
+    <w:lvl w:ilvl="7" w:tentative="1">
+      <w:start w:val="1"/>
+      <w:numFmt w:val="bullet"/>
+      <w:lvlText w:val=""/>
+      <w:lvlJc w:val="left"/>
+      <w:pPr>
+        <w:tabs>
+          <w:tab w:val="num" w:pos="5760"/>
+        </w:tabs>
+        <w:ind w:left="5760" w:hanging="360"/>
+      </w:pPr>
+      <w:rPr>
+        <w:rFonts w:ascii="Wingdings" w:hAnsi="Wingdings" w:hint="default"/>
+        <w:sz w:val="20"/>
+      </w:rPr>
+    </w:lvl>
+    <w:lvl w:ilvl="8" w:tentative="1">
+      <w:start w:val="1"/>
+      <w:numFmt w:val="bullet"/>
+      <w:lvlText w:val=""/>
+      <w:lvlJc w:val="left"/>
+      <w:pPr>
+        <w:tabs>
+          <w:tab w:val="num" w:pos="6480"/>
+        </w:tabs>
+        <w:ind w:left="6480" w:hanging="360"/>
+      </w:pPr>
+      <w:rPr>
+        <w:rFonts w:ascii="Wingdings" w:hAnsi="Wingdings" w:hint="default"/>
+        <w:sz w:val="20"/>
+      </w:rPr>
+    </w:lvl>
+  </w:abstractNum>
+  <w:abstractNum w:abstractNumId="1">
+    <w:nsid w:val="0A7845CC"/>
+    <w:multiLevelType w:val="multilevel"/>
+    <w:tmpl w:val="BF8E312C"/>
+    <w:lvl w:ilvl="0">
+      <w:start w:val="1"/>
+      <w:numFmt w:val="bullet"/>
+      <w:lvlText w:val=""/>
+      <w:lvlJc w:val="left"/>
+      <w:pPr>
+        <w:tabs>
+          <w:tab w:val="num" w:pos="720"/>
+        </w:tabs>
+        <w:ind w:left="720" w:hanging="360"/>
+      </w:pPr>
+      <w:rPr>
+        <w:rFonts w:ascii="Symbol" w:hAnsi="Symbol" w:hint="default"/>
+        <w:sz w:val="20"/>
+      </w:rPr>
+    </w:lvl>
+    <w:lvl w:ilvl="1" w:tentative="1">
+      <w:start w:val="1"/>
+      <w:numFmt w:val="bullet"/>
+      <w:lvlText w:val="o"/>
+      <w:lvlJc w:val="left"/>
+      <w:pPr>
+        <w:tabs>
+          <w:tab w:val="num" w:pos="1440"/>
+        </w:tabs>
+        <w:ind w:left="1440" w:hanging="360"/>
+      </w:pPr>
+      <w:rPr>
+        <w:rFonts w:ascii="Courier New" w:hAnsi="Courier New" w:hint="default"/>
+        <w:sz w:val="20"/>
+      </w:rPr>
+    </w:lvl>
+    <w:lvl w:ilvl="2" w:tentative="1">
+      <w:start w:val="1"/>
+      <w:numFmt w:val="bullet"/>
+      <w:lvlText w:val=""/>
+      <w:lvlJc w:val="left"/>
+      <w:pPr>
+        <w:tabs>
+          <w:tab w:val="num" w:pos="2160"/>
+        </w:tabs>
+        <w:ind w:left="2160" w:hanging="360"/>
+      </w:pPr>
+      <w:rPr>
+        <w:rFonts w:ascii="Wingdings" w:hAnsi="Wingdings" w:hint="default"/>
+        <w:sz w:val="20"/>
+      </w:rPr>
+    </w:lvl>
+    <w:lvl w:ilvl="3" w:tentative="1">
+      <w:start w:val="1"/>
+      <w:numFmt w:val="bullet"/>
+      <w:lvlText w:val=""/>
+      <w:lvlJc w:val="left"/>
+      <w:pPr>
+        <w:tabs>
+          <w:tab w:val="num" w:pos="2880"/>
+        </w:tabs>
+        <w:ind w:left="2880" w:hanging="360"/>
+      </w:pPr>
+      <w:rPr>
+        <w:rFonts w:ascii="Wingdings" w:hAnsi="Wingdings" w:hint="default"/>
+        <w:sz w:val="20"/>
+      </w:rPr>
+    </w:lvl>
+    <w:lvl w:ilvl="4" w:tentative="1">
+      <w:start w:val="1"/>
+      <w:numFmt w:val="bullet"/>
+      <w:lvlText w:val=""/>
+      <w:lvlJc w:val="left"/>
+      <w:pPr>
+        <w:tabs>
+          <w:tab w:val="num" w:pos="3600"/>
+        </w:tabs>
+        <w:ind w:left="3600" w:hanging="360"/>
+      </w:pPr>
+      <w:rPr>
+        <w:rFonts w:ascii="Wingdings" w:hAnsi="Wingdings" w:hint="default"/>
+        <w:sz w:val="20"/>
+      </w:rPr>
+    </w:lvl>
+    <w:lvl w:ilvl="5" w:tentative="1">
+      <w:start w:val="1"/>
+      <w:numFmt w:val="bullet"/>
+      <w:lvlText w:val=""/>
+      <w:lvlJc w:val="left"/>
+      <w:pPr>
+        <w:tabs>
+          <w:tab w:val="num" w:pos="4320"/>
+        </w:tabs>
+        <w:ind w:left="4320" w:hanging="360"/>
+      </w:pPr>
+      <w:rPr>
+        <w:rFonts w:ascii="Wingdings" w:hAnsi="Wingdings" w:hint="default"/>
+        <w:sz w:val="20"/>
+      </w:rPr>
+    </w:lvl>
+    <w:lvl w:ilvl="6" w:tentative="1">
+      <w:start w:val="1"/>
+      <w:numFmt w:val="bullet"/>
+      <w:lvlText w:val=""/>
+      <w:lvlJc w:val="left"/>
+      <w:pPr>
+        <w:tabs>
+          <w:tab w:val="num" w:pos="5040"/>
+        </w:tabs>
+        <w:ind w:left="5040" w:hanging="360"/>
+      </w:pPr>
+      <w:rPr>
+        <w:rFonts w:ascii="Wingdings" w:hAnsi="Wingdings" w:hint="default"/>
+        <w:sz w:val="20"/>
+      </w:rPr>
+    </w:lvl>
+    <w:lvl w:ilvl="7" w:tentative="1">
+      <w:start w:val="1"/>
+      <w:numFmt w:val="bullet"/>
+      <w:lvlText w:val=""/>
+      <w:lvlJc w:val="left"/>
+      <w:pPr>
+        <w:tabs>
+          <w:tab w:val="num" w:pos="5760"/>
+        </w:tabs>
+        <w:ind w:left="5760" w:hanging="360"/>
+      </w:pPr>
+      <w:rPr>
+        <w:rFonts w:ascii="Wingdings" w:hAnsi="Wingdings" w:hint="default"/>
+        <w:sz w:val="20"/>
+      </w:rPr>
+    </w:lvl>
+    <w:lvl w:ilvl="8" w:tentative="1">
+      <w:start w:val="1"/>
+      <w:numFmt w:val="bullet"/>
+      <w:lvlText w:val=""/>
+      <w:lvlJc w:val="left"/>
+      <w:pPr>
+        <w:tabs>
+          <w:tab w:val="num" w:pos="6480"/>
+        </w:tabs>
+        <w:ind w:left="6480" w:hanging="360"/>
+      </w:pPr>
+      <w:rPr>
+        <w:rFonts w:ascii="Wingdings" w:hAnsi="Wingdings" w:hint="default"/>
+        <w:sz w:val="20"/>
+      </w:rPr>
+    </w:lvl>
+  </w:abstractNum>
+  <w:abstractNum w:abstractNumId="2">
+    <w:nsid w:val="1DC967E3"/>
+    <w:multiLevelType w:val="multilevel"/>
+    <w:tmpl w:val="632A9CBE"/>
+    <w:lvl w:ilvl="0">
+      <w:start w:val="1"/>
+      <w:numFmt w:val="decimal"/>
+      <w:lvlText w:val="%1."/>
+      <w:lvlJc w:val="left"/>
+      <w:pPr>
+        <w:tabs>
+          <w:tab w:val="num" w:pos="720"/>
+        </w:tabs>
+        <w:ind w:left="720" w:hanging="360"/>
+      </w:pPr>
+    </w:lvl>
+    <w:lvl w:ilvl="1" w:tentative="1">
+      <w:start w:val="1"/>
+      <w:numFmt w:val="decimal"/>
+      <w:lvlText w:val="%2."/>
+      <w:lvlJc w:val="left"/>
+      <w:pPr>
+        <w:tabs>
+          <w:tab w:val="num" w:pos="1440"/>
+        </w:tabs>
+        <w:ind w:left="1440" w:hanging="360"/>
+      </w:pPr>
+    </w:lvl>
+    <w:lvl w:ilvl="2" w:tentative="1">
+      <w:start w:val="1"/>
+      <w:numFmt w:val="decimal"/>
+      <w:lvlText w:val="%3."/>
+      <w:lvlJc w:val="left"/>
+      <w:pPr>
+        <w:tabs>
+          <w:tab w:val="num" w:pos="2160"/>
+        </w:tabs>
+        <w:ind w:left="2160" w:hanging="360"/>
+      </w:pPr>
+    </w:lvl>
+    <w:lvl w:ilvl="3" w:tentative="1">
+      <w:start w:val="1"/>
+      <w:numFmt w:val="decimal"/>
+      <w:lvlText w:val="%4."/>
+      <w:lvlJc w:val="left"/>
+      <w:pPr>
+        <w:tabs>
+          <w:tab w:val="num" w:pos="2880"/>
+        </w:tabs>
+        <w:ind w:left="2880" w:hanging="360"/>
+      </w:pPr>
+    </w:lvl>
+    <w:lvl w:ilvl="4" w:tentative="1">
+      <w:start w:val="1"/>
+      <w:numFmt w:val="decimal"/>
+      <w:lvlText w:val="%5."/>
+      <w:lvlJc w:val="left"/>
+      <w:pPr>
+        <w:tabs>
+          <w:tab w:val="num" w:pos="3600"/>
+        </w:tabs>
+        <w:ind w:left="3600" w:hanging="360"/>
+      </w:pPr>
+    </w:lvl>
+    <w:lvl w:ilvl="5" w:tentative="1">
+      <w:start w:val="1"/>
+      <w:numFmt w:val="decimal"/>
+      <w:lvlText w:val="%6."/>
+      <w:lvlJc w:val="left"/>
+      <w:pPr>
+        <w:tabs>
+          <w:tab w:val="num" w:pos="4320"/>
+        </w:tabs>
+        <w:ind w:left="4320" w:hanging="360"/>
+      </w:pPr>
+    </w:lvl>
+    <w:lvl w:ilvl="6" w:tentative="1">
+      <w:start w:val="1"/>
+      <w:numFmt w:val="decimal"/>
+      <w:lvlText w:val="%7."/>
+      <w:lvlJc w:val="left"/>
+      <w:pPr>
+        <w:tabs>
+          <w:tab w:val="num" w:pos="5040"/>
+        </w:tabs>
+        <w:ind w:left="5040" w:hanging="360"/>
+      </w:pPr>
+    </w:lvl>
+    <w:lvl w:ilvl="7" w:tentative="1">
+      <w:start w:val="1"/>
+      <w:numFmt w:val="decimal"/>
+      <w:lvlText w:val="%8."/>
+      <w:lvlJc w:val="left"/>
+      <w:pPr>
+        <w:tabs>
+          <w:tab w:val="num" w:pos="5760"/>
+        </w:tabs>
+        <w:ind w:left="5760" w:hanging="360"/>
+      </w:pPr>
+    </w:lvl>
+    <w:lvl w:ilvl="8" w:tentative="1">
+      <w:start w:val="1"/>
+      <w:numFmt w:val="decimal"/>
+      <w:lvlText w:val="%9."/>
+      <w:lvlJc w:val="left"/>
+      <w:pPr>
+        <w:tabs>
+          <w:tab w:val="num" w:pos="6480"/>
+        </w:tabs>
+        <w:ind w:left="6480" w:hanging="360"/>
+      </w:pPr>
+    </w:lvl>
+  </w:abstractNum>
+  <w:abstractNum w:abstractNumId="3">
     <w:nsid w:val="332141D2"/>
     <w:multiLevelType w:val="multilevel"/>
     <w:tmpl w:val="8F8EAB9E"/>
@@ -2209,7 +4727,120 @@
       </w:pPr>
     </w:lvl>
   </w:abstractNum>
-  <w:abstractNum w:abstractNumId="1" w15:restartNumberingAfterBreak="0">
+  <w:abstractNum w:abstractNumId="4">
+    <w:nsid w:val="41C96BE6"/>
+    <w:multiLevelType w:val="multilevel"/>
+    <w:tmpl w:val="3586C5A2"/>
+    <w:lvl w:ilvl="0">
+      <w:start w:val="1"/>
+      <w:numFmt w:val="decimal"/>
+      <w:lvlText w:val="%1."/>
+      <w:lvlJc w:val="left"/>
+      <w:pPr>
+        <w:tabs>
+          <w:tab w:val="num" w:pos="720"/>
+        </w:tabs>
+        <w:ind w:left="720" w:hanging="360"/>
+      </w:pPr>
+    </w:lvl>
+    <w:lvl w:ilvl="1" w:tentative="1">
+      <w:start w:val="1"/>
+      <w:numFmt w:val="decimal"/>
+      <w:lvlText w:val="%2."/>
+      <w:lvlJc w:val="left"/>
+      <w:pPr>
+        <w:tabs>
+          <w:tab w:val="num" w:pos="1440"/>
+        </w:tabs>
+        <w:ind w:left="1440" w:hanging="360"/>
+      </w:pPr>
+    </w:lvl>
+    <w:lvl w:ilvl="2" w:tentative="1">
+      <w:start w:val="1"/>
+      <w:numFmt w:val="decimal"/>
+      <w:lvlText w:val="%3."/>
+      <w:lvlJc w:val="left"/>
+      <w:pPr>
+        <w:tabs>
+          <w:tab w:val="num" w:pos="2160"/>
+        </w:tabs>
+        <w:ind w:left="2160" w:hanging="360"/>
+      </w:pPr>
+    </w:lvl>
+    <w:lvl w:ilvl="3" w:tentative="1">
+      <w:start w:val="1"/>
+      <w:numFmt w:val="decimal"/>
+      <w:lvlText w:val="%4."/>
+      <w:lvlJc w:val="left"/>
+      <w:pPr>
+        <w:tabs>
+          <w:tab w:val="num" w:pos="2880"/>
+        </w:tabs>
+        <w:ind w:left="2880" w:hanging="360"/>
+      </w:pPr>
+    </w:lvl>
+    <w:lvl w:ilvl="4" w:tentative="1">
+      <w:start w:val="1"/>
+      <w:numFmt w:val="decimal"/>
+      <w:lvlText w:val="%5."/>
+      <w:lvlJc w:val="left"/>
+      <w:pPr>
+        <w:tabs>
+          <w:tab w:val="num" w:pos="3600"/>
+        </w:tabs>
+        <w:ind w:left="3600" w:hanging="360"/>
+      </w:pPr>
+    </w:lvl>
+    <w:lvl w:ilvl="5" w:tentative="1">
+      <w:start w:val="1"/>
+      <w:numFmt w:val="decimal"/>
+      <w:lvlText w:val="%6."/>
+      <w:lvlJc w:val="left"/>
+      <w:pPr>
+        <w:tabs>
+          <w:tab w:val="num" w:pos="4320"/>
+        </w:tabs>
+        <w:ind w:left="4320" w:hanging="360"/>
+      </w:pPr>
+    </w:lvl>
+    <w:lvl w:ilvl="6" w:tentative="1">
+      <w:start w:val="1"/>
+      <w:numFmt w:val="decimal"/>
+      <w:lvlText w:val="%7."/>
+      <w:lvlJc w:val="left"/>
+      <w:pPr>
+        <w:tabs>
+          <w:tab w:val="num" w:pos="5040"/>
+        </w:tabs>
+        <w:ind w:left="5040" w:hanging="360"/>
+      </w:pPr>
+    </w:lvl>
+    <w:lvl w:ilvl="7" w:tentative="1">
+      <w:start w:val="1"/>
+      <w:numFmt w:val="decimal"/>
+      <w:lvlText w:val="%8."/>
+      <w:lvlJc w:val="left"/>
+      <w:pPr>
+        <w:tabs>
+          <w:tab w:val="num" w:pos="5760"/>
+        </w:tabs>
+        <w:ind w:left="5760" w:hanging="360"/>
+      </w:pPr>
+    </w:lvl>
+    <w:lvl w:ilvl="8" w:tentative="1">
+      <w:start w:val="1"/>
+      <w:numFmt w:val="decimal"/>
+      <w:lvlText w:val="%9."/>
+      <w:lvlJc w:val="left"/>
+      <w:pPr>
+        <w:tabs>
+          <w:tab w:val="num" w:pos="6480"/>
+        </w:tabs>
+        <w:ind w:left="6480" w:hanging="360"/>
+      </w:pPr>
+    </w:lvl>
+  </w:abstractNum>
+  <w:abstractNum w:abstractNumId="5">
     <w:nsid w:val="488272BF"/>
     <w:multiLevelType w:val="multilevel"/>
     <w:tmpl w:val="C7FED908"/>
@@ -2322,7 +4953,7 @@
       </w:pPr>
     </w:lvl>
   </w:abstractNum>
-  <w:abstractNum w:abstractNumId="2" w15:restartNumberingAfterBreak="0">
+  <w:abstractNum w:abstractNumId="6">
     <w:nsid w:val="520016AE"/>
     <w:multiLevelType w:val="multilevel"/>
     <w:tmpl w:val="71F89514"/>
@@ -2471,7 +5102,7 @@
       </w:rPr>
     </w:lvl>
   </w:abstractNum>
-  <w:abstractNum w:abstractNumId="3" w15:restartNumberingAfterBreak="0">
+  <w:abstractNum w:abstractNumId="7">
     <w:nsid w:val="52740618"/>
     <w:multiLevelType w:val="multilevel"/>
     <w:tmpl w:val="0E7ADF2C"/>
@@ -2584,23 +5215,303 @@
       </w:pPr>
     </w:lvl>
   </w:abstractNum>
+  <w:abstractNum w:abstractNumId="8">
+    <w:nsid w:val="55042F4B"/>
+    <w:multiLevelType w:val="multilevel"/>
+    <w:tmpl w:val="3214B842"/>
+    <w:lvl w:ilvl="0">
+      <w:start w:val="1"/>
+      <w:numFmt w:val="bullet"/>
+      <w:lvlText w:val=""/>
+      <w:lvlJc w:val="left"/>
+      <w:pPr>
+        <w:tabs>
+          <w:tab w:val="num" w:pos="720"/>
+        </w:tabs>
+        <w:ind w:left="720" w:hanging="360"/>
+      </w:pPr>
+      <w:rPr>
+        <w:rFonts w:ascii="Symbol" w:hAnsi="Symbol" w:hint="default"/>
+        <w:sz w:val="20"/>
+      </w:rPr>
+    </w:lvl>
+    <w:lvl w:ilvl="1" w:tentative="1">
+      <w:start w:val="1"/>
+      <w:numFmt w:val="bullet"/>
+      <w:lvlText w:val="o"/>
+      <w:lvlJc w:val="left"/>
+      <w:pPr>
+        <w:tabs>
+          <w:tab w:val="num" w:pos="1440"/>
+        </w:tabs>
+        <w:ind w:left="1440" w:hanging="360"/>
+      </w:pPr>
+      <w:rPr>
+        <w:rFonts w:ascii="Courier New" w:hAnsi="Courier New" w:hint="default"/>
+        <w:sz w:val="20"/>
+      </w:rPr>
+    </w:lvl>
+    <w:lvl w:ilvl="2" w:tentative="1">
+      <w:start w:val="1"/>
+      <w:numFmt w:val="bullet"/>
+      <w:lvlText w:val=""/>
+      <w:lvlJc w:val="left"/>
+      <w:pPr>
+        <w:tabs>
+          <w:tab w:val="num" w:pos="2160"/>
+        </w:tabs>
+        <w:ind w:left="2160" w:hanging="360"/>
+      </w:pPr>
+      <w:rPr>
+        <w:rFonts w:ascii="Wingdings" w:hAnsi="Wingdings" w:hint="default"/>
+        <w:sz w:val="20"/>
+      </w:rPr>
+    </w:lvl>
+    <w:lvl w:ilvl="3" w:tentative="1">
+      <w:start w:val="1"/>
+      <w:numFmt w:val="bullet"/>
+      <w:lvlText w:val=""/>
+      <w:lvlJc w:val="left"/>
+      <w:pPr>
+        <w:tabs>
+          <w:tab w:val="num" w:pos="2880"/>
+        </w:tabs>
+        <w:ind w:left="2880" w:hanging="360"/>
+      </w:pPr>
+      <w:rPr>
+        <w:rFonts w:ascii="Wingdings" w:hAnsi="Wingdings" w:hint="default"/>
+        <w:sz w:val="20"/>
+      </w:rPr>
+    </w:lvl>
+    <w:lvl w:ilvl="4" w:tentative="1">
+      <w:start w:val="1"/>
+      <w:numFmt w:val="bullet"/>
+      <w:lvlText w:val=""/>
+      <w:lvlJc w:val="left"/>
+      <w:pPr>
+        <w:tabs>
+          <w:tab w:val="num" w:pos="3600"/>
+        </w:tabs>
+        <w:ind w:left="3600" w:hanging="360"/>
+      </w:pPr>
+      <w:rPr>
+        <w:rFonts w:ascii="Wingdings" w:hAnsi="Wingdings" w:hint="default"/>
+        <w:sz w:val="20"/>
+      </w:rPr>
+    </w:lvl>
+    <w:lvl w:ilvl="5" w:tentative="1">
+      <w:start w:val="1"/>
+      <w:numFmt w:val="bullet"/>
+      <w:lvlText w:val=""/>
+      <w:lvlJc w:val="left"/>
+      <w:pPr>
+        <w:tabs>
+          <w:tab w:val="num" w:pos="4320"/>
+        </w:tabs>
+        <w:ind w:left="4320" w:hanging="360"/>
+      </w:pPr>
+      <w:rPr>
+        <w:rFonts w:ascii="Wingdings" w:hAnsi="Wingdings" w:hint="default"/>
+        <w:sz w:val="20"/>
+      </w:rPr>
+    </w:lvl>
+    <w:lvl w:ilvl="6" w:tentative="1">
+      <w:start w:val="1"/>
+      <w:numFmt w:val="bullet"/>
+      <w:lvlText w:val=""/>
+      <w:lvlJc w:val="left"/>
+      <w:pPr>
+        <w:tabs>
+          <w:tab w:val="num" w:pos="5040"/>
+        </w:tabs>
+        <w:ind w:left="5040" w:hanging="360"/>
+      </w:pPr>
+      <w:rPr>
+        <w:rFonts w:ascii="Wingdings" w:hAnsi="Wingdings" w:hint="default"/>
+        <w:sz w:val="20"/>
+      </w:rPr>
+    </w:lvl>
+    <w:lvl w:ilvl="7" w:tentative="1">
+      <w:start w:val="1"/>
+      <w:numFmt w:val="bullet"/>
+      <w:lvlText w:val=""/>
+      <w:lvlJc w:val="left"/>
+      <w:pPr>
+        <w:tabs>
+          <w:tab w:val="num" w:pos="5760"/>
+        </w:tabs>
+        <w:ind w:left="5760" w:hanging="360"/>
+      </w:pPr>
+      <w:rPr>
+        <w:rFonts w:ascii="Wingdings" w:hAnsi="Wingdings" w:hint="default"/>
+        <w:sz w:val="20"/>
+      </w:rPr>
+    </w:lvl>
+    <w:lvl w:ilvl="8" w:tentative="1">
+      <w:start w:val="1"/>
+      <w:numFmt w:val="bullet"/>
+      <w:lvlText w:val=""/>
+      <w:lvlJc w:val="left"/>
+      <w:pPr>
+        <w:tabs>
+          <w:tab w:val="num" w:pos="6480"/>
+        </w:tabs>
+        <w:ind w:left="6480" w:hanging="360"/>
+      </w:pPr>
+      <w:rPr>
+        <w:rFonts w:ascii="Wingdings" w:hAnsi="Wingdings" w:hint="default"/>
+        <w:sz w:val="20"/>
+      </w:rPr>
+    </w:lvl>
+  </w:abstractNum>
+  <w:abstractNum w:abstractNumId="9">
+    <w:nsid w:val="5C5F64D0"/>
+    <w:multiLevelType w:val="multilevel"/>
+    <w:tmpl w:val="A76C6FFC"/>
+    <w:lvl w:ilvl="0">
+      <w:start w:val="1"/>
+      <w:numFmt w:val="decimal"/>
+      <w:lvlText w:val="%1."/>
+      <w:lvlJc w:val="left"/>
+      <w:pPr>
+        <w:tabs>
+          <w:tab w:val="num" w:pos="720"/>
+        </w:tabs>
+        <w:ind w:left="720" w:hanging="360"/>
+      </w:pPr>
+    </w:lvl>
+    <w:lvl w:ilvl="1" w:tentative="1">
+      <w:start w:val="1"/>
+      <w:numFmt w:val="decimal"/>
+      <w:lvlText w:val="%2."/>
+      <w:lvlJc w:val="left"/>
+      <w:pPr>
+        <w:tabs>
+          <w:tab w:val="num" w:pos="1440"/>
+        </w:tabs>
+        <w:ind w:left="1440" w:hanging="360"/>
+      </w:pPr>
+    </w:lvl>
+    <w:lvl w:ilvl="2" w:tentative="1">
+      <w:start w:val="1"/>
+      <w:numFmt w:val="decimal"/>
+      <w:lvlText w:val="%3."/>
+      <w:lvlJc w:val="left"/>
+      <w:pPr>
+        <w:tabs>
+          <w:tab w:val="num" w:pos="2160"/>
+        </w:tabs>
+        <w:ind w:left="2160" w:hanging="360"/>
+      </w:pPr>
+    </w:lvl>
+    <w:lvl w:ilvl="3" w:tentative="1">
+      <w:start w:val="1"/>
+      <w:numFmt w:val="decimal"/>
+      <w:lvlText w:val="%4."/>
+      <w:lvlJc w:val="left"/>
+      <w:pPr>
+        <w:tabs>
+          <w:tab w:val="num" w:pos="2880"/>
+        </w:tabs>
+        <w:ind w:left="2880" w:hanging="360"/>
+      </w:pPr>
+    </w:lvl>
+    <w:lvl w:ilvl="4" w:tentative="1">
+      <w:start w:val="1"/>
+      <w:numFmt w:val="decimal"/>
+      <w:lvlText w:val="%5."/>
+      <w:lvlJc w:val="left"/>
+      <w:pPr>
+        <w:tabs>
+          <w:tab w:val="num" w:pos="3600"/>
+        </w:tabs>
+        <w:ind w:left="3600" w:hanging="360"/>
+      </w:pPr>
+    </w:lvl>
+    <w:lvl w:ilvl="5" w:tentative="1">
+      <w:start w:val="1"/>
+      <w:numFmt w:val="decimal"/>
+      <w:lvlText w:val="%6."/>
+      <w:lvlJc w:val="left"/>
+      <w:pPr>
+        <w:tabs>
+          <w:tab w:val="num" w:pos="4320"/>
+        </w:tabs>
+        <w:ind w:left="4320" w:hanging="360"/>
+      </w:pPr>
+    </w:lvl>
+    <w:lvl w:ilvl="6" w:tentative="1">
+      <w:start w:val="1"/>
+      <w:numFmt w:val="decimal"/>
+      <w:lvlText w:val="%7."/>
+      <w:lvlJc w:val="left"/>
+      <w:pPr>
+        <w:tabs>
+          <w:tab w:val="num" w:pos="5040"/>
+        </w:tabs>
+        <w:ind w:left="5040" w:hanging="360"/>
+      </w:pPr>
+    </w:lvl>
+    <w:lvl w:ilvl="7" w:tentative="1">
+      <w:start w:val="1"/>
+      <w:numFmt w:val="decimal"/>
+      <w:lvlText w:val="%8."/>
+      <w:lvlJc w:val="left"/>
+      <w:pPr>
+        <w:tabs>
+          <w:tab w:val="num" w:pos="5760"/>
+        </w:tabs>
+        <w:ind w:left="5760" w:hanging="360"/>
+      </w:pPr>
+    </w:lvl>
+    <w:lvl w:ilvl="8" w:tentative="1">
+      <w:start w:val="1"/>
+      <w:numFmt w:val="decimal"/>
+      <w:lvlText w:val="%9."/>
+      <w:lvlJc w:val="left"/>
+      <w:pPr>
+        <w:tabs>
+          <w:tab w:val="num" w:pos="6480"/>
+        </w:tabs>
+        <w:ind w:left="6480" w:hanging="360"/>
+      </w:pPr>
+    </w:lvl>
+  </w:abstractNum>
   <w:num w:numId="1">
-    <w:abstractNumId w:val="2"/>
+    <w:abstractNumId w:val="6"/>
   </w:num>
   <w:num w:numId="2">
+    <w:abstractNumId w:val="7"/>
+  </w:num>
+  <w:num w:numId="3">
+    <w:abstractNumId w:val="5"/>
+  </w:num>
+  <w:num w:numId="4">
     <w:abstractNumId w:val="3"/>
   </w:num>
-  <w:num w:numId="3">
+  <w:num w:numId="5">
+    <w:abstractNumId w:val="0"/>
+  </w:num>
+  <w:num w:numId="6">
+    <w:abstractNumId w:val="4"/>
+  </w:num>
+  <w:num w:numId="7">
     <w:abstractNumId w:val="1"/>
   </w:num>
-  <w:num w:numId="4">
-    <w:abstractNumId w:val="0"/>
+  <w:num w:numId="8">
+    <w:abstractNumId w:val="9"/>
+  </w:num>
+  <w:num w:numId="9">
+    <w:abstractNumId w:val="8"/>
+  </w:num>
+  <w:num w:numId="10">
+    <w:abstractNumId w:val="2"/>
   </w:num>
 </w:numbering>
 </file>
 
 <file path=word/styles.xml><?xml version="1.0" encoding="utf-8"?>
-<w:styles xmlns:mc="http://schemas.openxmlformats.org/markup-compatibility/2006" xmlns:r="http://schemas.openxmlformats.org/officeDocument/2006/relationships" xmlns:w="http://schemas.openxmlformats.org/wordprocessingml/2006/main" xmlns:w14="http://schemas.microsoft.com/office/word/2010/wordml" xmlns:w15="http://schemas.microsoft.com/office/word/2012/wordml" xmlns:w16se="http://schemas.microsoft.com/office/word/2015/wordml/symex" mc:Ignorable="w14 w15 w16se">
+<w:styles xmlns:mc="http://schemas.openxmlformats.org/markup-compatibility/2006" xmlns:r="http://schemas.openxmlformats.org/officeDocument/2006/relationships" xmlns:w="http://schemas.openxmlformats.org/wordprocessingml/2006/main" xmlns:w14="http://schemas.microsoft.com/office/word/2010/wordml" xmlns:w15="http://schemas.microsoft.com/office/word/2012/wordml" mc:Ignorable="w14 w15">
   <w:docDefaults>
     <w:rPrDefault>
       <w:rPr>
@@ -2616,7 +5527,7 @@
       </w:pPr>
     </w:pPrDefault>
   </w:docDefaults>
-  <w:latentStyles w:defLockedState="0" w:defUIPriority="99" w:defSemiHidden="0" w:defUnhideWhenUsed="0" w:defQFormat="0" w:count="374">
+  <w:latentStyles w:defLockedState="0" w:defUIPriority="99" w:defSemiHidden="0" w:defUnhideWhenUsed="0" w:defQFormat="0" w:count="380">
     <w:lsdException w:name="Normal" w:uiPriority="0" w:qFormat="1"/>
     <w:lsdException w:name="heading 1" w:uiPriority="9" w:qFormat="1"/>
     <w:lsdException w:name="heading 2" w:semiHidden="1" w:uiPriority="9" w:unhideWhenUsed="1" w:qFormat="1"/>
@@ -2988,9 +5899,6 @@
     <w:lsdException w:name="List Table 5 Dark Accent 6" w:uiPriority="50"/>
     <w:lsdException w:name="List Table 6 Colorful Accent 6" w:uiPriority="51"/>
     <w:lsdException w:name="List Table 7 Colorful Accent 6" w:uiPriority="52"/>
-    <w:lsdException w:name="Mention" w:semiHidden="1" w:unhideWhenUsed="1"/>
-    <w:lsdException w:name="Smart Hyperlink" w:semiHidden="1" w:unhideWhenUsed="1"/>
-    <w:lsdException w:name="Hashtag" w:semiHidden="1" w:unhideWhenUsed="1"/>
   </w:latentStyles>
   <w:style w:type="paragraph" w:default="1" w:styleId="Normal">
     <w:name w:val="Normal"/>

</xml_diff>

<commit_message>
Descrição dos casos de uso - Faculdade
Descrição dos casos de uso
</commit_message>
<xml_diff>
--- a/Descricao dos casos de uso - Faculdade.docx
+++ b/Descricao dos casos de uso - Faculdade.docx
@@ -30,7 +30,7 @@
       <w:tblPr>
         <w:tblW w:w="8494" w:type="dxa"/>
         <w:jc w:val="left"/>
-        <w:tblInd w:w="100" w:type="dxa"/>
+        <w:tblInd w:w="95" w:type="dxa"/>
         <w:tblBorders>
           <w:top w:val="single" w:sz="4" w:space="0" w:color="000001"/>
           <w:left w:val="single" w:sz="4" w:space="0" w:color="000001"/>
@@ -41,7 +41,7 @@
         </w:tblBorders>
         <w:tblCellMar>
           <w:top w:w="0" w:type="dxa"/>
-          <w:left w:w="110" w:type="dxa"/>
+          <w:left w:w="105" w:type="dxa"/>
           <w:bottom w:w="0" w:type="dxa"/>
           <w:right w:w="115" w:type="dxa"/>
         </w:tblCellMar>
@@ -69,7 +69,7 @@
             </w:tcBorders>
             <w:shd w:fill="auto" w:val="clear"/>
             <w:tcMar>
-              <w:left w:w="110" w:type="dxa"/>
+              <w:left w:w="105" w:type="dxa"/>
             </w:tcMar>
           </w:tcPr>
           <w:p>
@@ -111,7 +111,7 @@
             </w:tcBorders>
             <w:shd w:fill="auto" w:val="clear"/>
             <w:tcMar>
-              <w:left w:w="110" w:type="dxa"/>
+              <w:left w:w="105" w:type="dxa"/>
             </w:tcMar>
           </w:tcPr>
           <w:p>
@@ -150,7 +150,7 @@
             </w:tcBorders>
             <w:shd w:fill="auto" w:val="clear"/>
             <w:tcMar>
-              <w:left w:w="110" w:type="dxa"/>
+              <w:left w:w="105" w:type="dxa"/>
             </w:tcMar>
           </w:tcPr>
           <w:p>
@@ -190,7 +190,7 @@
             </w:tcBorders>
             <w:shd w:fill="auto" w:val="clear"/>
             <w:tcMar>
-              <w:left w:w="110" w:type="dxa"/>
+              <w:left w:w="105" w:type="dxa"/>
             </w:tcMar>
           </w:tcPr>
           <w:p>
@@ -224,7 +224,7 @@
             </w:tcBorders>
             <w:shd w:fill="auto" w:val="clear"/>
             <w:tcMar>
-              <w:left w:w="110" w:type="dxa"/>
+              <w:left w:w="105" w:type="dxa"/>
             </w:tcMar>
           </w:tcPr>
           <w:p>
@@ -292,7 +292,7 @@
             </w:tcBorders>
             <w:shd w:fill="auto" w:val="clear"/>
             <w:tcMar>
-              <w:left w:w="110" w:type="dxa"/>
+              <w:left w:w="105" w:type="dxa"/>
             </w:tcMar>
           </w:tcPr>
           <w:p>
@@ -331,7 +331,7 @@
             </w:tcBorders>
             <w:shd w:fill="auto" w:val="clear"/>
             <w:tcMar>
-              <w:left w:w="110" w:type="dxa"/>
+              <w:left w:w="105" w:type="dxa"/>
             </w:tcMar>
           </w:tcPr>
           <w:p>
@@ -373,7 +373,7 @@
             </w:tcBorders>
             <w:shd w:fill="auto" w:val="clear"/>
             <w:tcMar>
-              <w:left w:w="110" w:type="dxa"/>
+              <w:left w:w="105" w:type="dxa"/>
             </w:tcMar>
           </w:tcPr>
           <w:p>
@@ -407,7 +407,7 @@
             </w:tcBorders>
             <w:shd w:fill="auto" w:val="clear"/>
             <w:tcMar>
-              <w:left w:w="110" w:type="dxa"/>
+              <w:left w:w="105" w:type="dxa"/>
             </w:tcMar>
           </w:tcPr>
           <w:p>
@@ -467,7 +467,7 @@
             </w:tcBorders>
             <w:shd w:fill="auto" w:val="clear"/>
             <w:tcMar>
-              <w:left w:w="110" w:type="dxa"/>
+              <w:left w:w="105" w:type="dxa"/>
             </w:tcMar>
           </w:tcPr>
           <w:p>
@@ -506,7 +506,7 @@
             </w:tcBorders>
             <w:shd w:fill="auto" w:val="clear"/>
             <w:tcMar>
-              <w:left w:w="110" w:type="dxa"/>
+              <w:left w:w="105" w:type="dxa"/>
             </w:tcMar>
           </w:tcPr>
           <w:p>
@@ -546,7 +546,7 @@
             </w:tcBorders>
             <w:shd w:fill="auto" w:val="clear"/>
             <w:tcMar>
-              <w:left w:w="110" w:type="dxa"/>
+              <w:left w:w="105" w:type="dxa"/>
             </w:tcMar>
           </w:tcPr>
           <w:p>
@@ -585,7 +585,7 @@
             </w:tcBorders>
             <w:shd w:fill="auto" w:val="clear"/>
             <w:tcMar>
-              <w:left w:w="110" w:type="dxa"/>
+              <w:left w:w="105" w:type="dxa"/>
             </w:tcMar>
           </w:tcPr>
           <w:p>
@@ -735,7 +735,7 @@
       <w:tblPr>
         <w:tblW w:w="8494" w:type="dxa"/>
         <w:jc w:val="left"/>
-        <w:tblInd w:w="100" w:type="dxa"/>
+        <w:tblInd w:w="95" w:type="dxa"/>
         <w:tblBorders>
           <w:top w:val="single" w:sz="4" w:space="0" w:color="000001"/>
           <w:left w:val="single" w:sz="4" w:space="0" w:color="000001"/>
@@ -746,7 +746,7 @@
         </w:tblBorders>
         <w:tblCellMar>
           <w:top w:w="0" w:type="dxa"/>
-          <w:left w:w="110" w:type="dxa"/>
+          <w:left w:w="105" w:type="dxa"/>
           <w:bottom w:w="0" w:type="dxa"/>
           <w:right w:w="115" w:type="dxa"/>
         </w:tblCellMar>
@@ -774,7 +774,7 @@
             </w:tcBorders>
             <w:shd w:fill="auto" w:val="clear"/>
             <w:tcMar>
-              <w:left w:w="110" w:type="dxa"/>
+              <w:left w:w="105" w:type="dxa"/>
             </w:tcMar>
           </w:tcPr>
           <w:p>
@@ -816,7 +816,7 @@
             </w:tcBorders>
             <w:shd w:fill="auto" w:val="clear"/>
             <w:tcMar>
-              <w:left w:w="110" w:type="dxa"/>
+              <w:left w:w="105" w:type="dxa"/>
             </w:tcMar>
           </w:tcPr>
           <w:p>
@@ -855,7 +855,7 @@
             </w:tcBorders>
             <w:shd w:fill="auto" w:val="clear"/>
             <w:tcMar>
-              <w:left w:w="110" w:type="dxa"/>
+              <w:left w:w="105" w:type="dxa"/>
             </w:tcMar>
           </w:tcPr>
           <w:p>
@@ -895,7 +895,7 @@
             </w:tcBorders>
             <w:shd w:fill="auto" w:val="clear"/>
             <w:tcMar>
-              <w:left w:w="110" w:type="dxa"/>
+              <w:left w:w="105" w:type="dxa"/>
             </w:tcMar>
           </w:tcPr>
           <w:p>
@@ -929,7 +929,7 @@
             </w:tcBorders>
             <w:shd w:fill="auto" w:val="clear"/>
             <w:tcMar>
-              <w:left w:w="110" w:type="dxa"/>
+              <w:left w:w="105" w:type="dxa"/>
             </w:tcMar>
           </w:tcPr>
           <w:p>
@@ -1029,7 +1029,7 @@
             </w:tcBorders>
             <w:shd w:fill="auto" w:val="clear"/>
             <w:tcMar>
-              <w:left w:w="110" w:type="dxa"/>
+              <w:left w:w="105" w:type="dxa"/>
             </w:tcMar>
           </w:tcPr>
           <w:p>
@@ -1068,7 +1068,7 @@
             </w:tcBorders>
             <w:shd w:fill="auto" w:val="clear"/>
             <w:tcMar>
-              <w:left w:w="110" w:type="dxa"/>
+              <w:left w:w="105" w:type="dxa"/>
             </w:tcMar>
           </w:tcPr>
           <w:p>
@@ -1110,7 +1110,7 @@
             </w:tcBorders>
             <w:shd w:fill="auto" w:val="clear"/>
             <w:tcMar>
-              <w:left w:w="110" w:type="dxa"/>
+              <w:left w:w="105" w:type="dxa"/>
             </w:tcMar>
           </w:tcPr>
           <w:p>
@@ -1144,7 +1144,7 @@
             </w:tcBorders>
             <w:shd w:fill="auto" w:val="clear"/>
             <w:tcMar>
-              <w:left w:w="110" w:type="dxa"/>
+              <w:left w:w="105" w:type="dxa"/>
             </w:tcMar>
           </w:tcPr>
           <w:p>
@@ -1184,7 +1184,7 @@
             </w:tcBorders>
             <w:shd w:fill="auto" w:val="clear"/>
             <w:tcMar>
-              <w:left w:w="110" w:type="dxa"/>
+              <w:left w:w="105" w:type="dxa"/>
             </w:tcMar>
           </w:tcPr>
           <w:p>
@@ -1223,7 +1223,7 @@
             </w:tcBorders>
             <w:shd w:fill="auto" w:val="clear"/>
             <w:tcMar>
-              <w:left w:w="110" w:type="dxa"/>
+              <w:left w:w="105" w:type="dxa"/>
             </w:tcMar>
           </w:tcPr>
           <w:p>
@@ -1263,7 +1263,7 @@
             </w:tcBorders>
             <w:shd w:fill="auto" w:val="clear"/>
             <w:tcMar>
-              <w:left w:w="110" w:type="dxa"/>
+              <w:left w:w="105" w:type="dxa"/>
             </w:tcMar>
           </w:tcPr>
           <w:p>
@@ -1302,7 +1302,7 @@
             </w:tcBorders>
             <w:shd w:fill="auto" w:val="clear"/>
             <w:tcMar>
-              <w:left w:w="110" w:type="dxa"/>
+              <w:left w:w="105" w:type="dxa"/>
             </w:tcMar>
           </w:tcPr>
           <w:p>
@@ -1560,7 +1560,7 @@
       <w:tblPr>
         <w:tblW w:w="8494" w:type="dxa"/>
         <w:jc w:val="left"/>
-        <w:tblInd w:w="100" w:type="dxa"/>
+        <w:tblInd w:w="95" w:type="dxa"/>
         <w:tblBorders>
           <w:top w:val="single" w:sz="4" w:space="0" w:color="000001"/>
           <w:left w:val="single" w:sz="4" w:space="0" w:color="000001"/>
@@ -1571,7 +1571,7 @@
         </w:tblBorders>
         <w:tblCellMar>
           <w:top w:w="0" w:type="dxa"/>
-          <w:left w:w="110" w:type="dxa"/>
+          <w:left w:w="105" w:type="dxa"/>
           <w:bottom w:w="0" w:type="dxa"/>
           <w:right w:w="115" w:type="dxa"/>
         </w:tblCellMar>
@@ -1599,7 +1599,7 @@
             </w:tcBorders>
             <w:shd w:fill="auto" w:val="clear"/>
             <w:tcMar>
-              <w:left w:w="110" w:type="dxa"/>
+              <w:left w:w="105" w:type="dxa"/>
             </w:tcMar>
           </w:tcPr>
           <w:p>
@@ -1641,7 +1641,7 @@
             </w:tcBorders>
             <w:shd w:fill="auto" w:val="clear"/>
             <w:tcMar>
-              <w:left w:w="110" w:type="dxa"/>
+              <w:left w:w="105" w:type="dxa"/>
             </w:tcMar>
           </w:tcPr>
           <w:p>
@@ -1680,7 +1680,7 @@
             </w:tcBorders>
             <w:shd w:fill="auto" w:val="clear"/>
             <w:tcMar>
-              <w:left w:w="110" w:type="dxa"/>
+              <w:left w:w="105" w:type="dxa"/>
             </w:tcMar>
           </w:tcPr>
           <w:p>
@@ -1720,7 +1720,7 @@
             </w:tcBorders>
             <w:shd w:fill="auto" w:val="clear"/>
             <w:tcMar>
-              <w:left w:w="110" w:type="dxa"/>
+              <w:left w:w="105" w:type="dxa"/>
             </w:tcMar>
           </w:tcPr>
           <w:p>
@@ -1754,7 +1754,7 @@
             </w:tcBorders>
             <w:shd w:fill="auto" w:val="clear"/>
             <w:tcMar>
-              <w:left w:w="110" w:type="dxa"/>
+              <w:left w:w="105" w:type="dxa"/>
             </w:tcMar>
           </w:tcPr>
           <w:p>
@@ -1794,7 +1794,7 @@
             </w:tcBorders>
             <w:shd w:fill="auto" w:val="clear"/>
             <w:tcMar>
-              <w:left w:w="110" w:type="dxa"/>
+              <w:left w:w="105" w:type="dxa"/>
             </w:tcMar>
           </w:tcPr>
           <w:p>
@@ -1833,7 +1833,7 @@
             </w:tcBorders>
             <w:shd w:fill="auto" w:val="clear"/>
             <w:tcMar>
-              <w:left w:w="110" w:type="dxa"/>
+              <w:left w:w="105" w:type="dxa"/>
             </w:tcMar>
           </w:tcPr>
           <w:p>
@@ -1875,7 +1875,7 @@
             </w:tcBorders>
             <w:shd w:fill="auto" w:val="clear"/>
             <w:tcMar>
-              <w:left w:w="110" w:type="dxa"/>
+              <w:left w:w="105" w:type="dxa"/>
             </w:tcMar>
           </w:tcPr>
           <w:p>
@@ -1909,7 +1909,7 @@
             </w:tcBorders>
             <w:shd w:fill="auto" w:val="clear"/>
             <w:tcMar>
-              <w:left w:w="110" w:type="dxa"/>
+              <w:left w:w="105" w:type="dxa"/>
             </w:tcMar>
           </w:tcPr>
           <w:p>
@@ -1989,7 +1989,7 @@
             </w:tcBorders>
             <w:shd w:fill="auto" w:val="clear"/>
             <w:tcMar>
-              <w:left w:w="110" w:type="dxa"/>
+              <w:left w:w="105" w:type="dxa"/>
             </w:tcMar>
           </w:tcPr>
           <w:p>
@@ -2028,7 +2028,7 @@
             </w:tcBorders>
             <w:shd w:fill="auto" w:val="clear"/>
             <w:tcMar>
-              <w:left w:w="110" w:type="dxa"/>
+              <w:left w:w="105" w:type="dxa"/>
             </w:tcMar>
           </w:tcPr>
           <w:p>
@@ -2068,7 +2068,7 @@
             </w:tcBorders>
             <w:shd w:fill="auto" w:val="clear"/>
             <w:tcMar>
-              <w:left w:w="110" w:type="dxa"/>
+              <w:left w:w="105" w:type="dxa"/>
             </w:tcMar>
           </w:tcPr>
           <w:p>
@@ -2107,7 +2107,7 @@
             </w:tcBorders>
             <w:shd w:fill="auto" w:val="clear"/>
             <w:tcMar>
-              <w:left w:w="110" w:type="dxa"/>
+              <w:left w:w="105" w:type="dxa"/>
             </w:tcMar>
           </w:tcPr>
           <w:p>
@@ -2222,7 +2222,7 @@
       <w:tblPr>
         <w:tblW w:w="9622" w:type="dxa"/>
         <w:jc w:val="left"/>
-        <w:tblInd w:w="110" w:type="dxa"/>
+        <w:tblInd w:w="105" w:type="dxa"/>
         <w:tblBorders>
           <w:top w:val="single" w:sz="4" w:space="0" w:color="000001"/>
           <w:left w:val="single" w:sz="4" w:space="0" w:color="000001"/>
@@ -2233,7 +2233,7 @@
         </w:tblBorders>
         <w:tblCellMar>
           <w:top w:w="28" w:type="dxa"/>
-          <w:left w:w="105" w:type="dxa"/>
+          <w:left w:w="100" w:type="dxa"/>
           <w:bottom w:w="28" w:type="dxa"/>
           <w:right w:w="115" w:type="dxa"/>
         </w:tblCellMar>
@@ -2258,7 +2258,7 @@
             </w:tcBorders>
             <w:shd w:fill="auto" w:val="clear"/>
             <w:tcMar>
-              <w:left w:w="105" w:type="dxa"/>
+              <w:left w:w="100" w:type="dxa"/>
             </w:tcMar>
             <w:vAlign w:val="center"/>
           </w:tcPr>
@@ -2304,7 +2304,7 @@
             </w:tcBorders>
             <w:shd w:fill="auto" w:val="clear"/>
             <w:tcMar>
-              <w:left w:w="105" w:type="dxa"/>
+              <w:left w:w="100" w:type="dxa"/>
             </w:tcMar>
             <w:vAlign w:val="center"/>
           </w:tcPr>
@@ -2347,7 +2347,7 @@
             </w:tcBorders>
             <w:shd w:fill="auto" w:val="clear"/>
             <w:tcMar>
-              <w:left w:w="105" w:type="dxa"/>
+              <w:left w:w="100" w:type="dxa"/>
             </w:tcMar>
             <w:vAlign w:val="center"/>
           </w:tcPr>
@@ -2393,7 +2393,7 @@
             </w:tcBorders>
             <w:shd w:fill="auto" w:val="clear"/>
             <w:tcMar>
-              <w:left w:w="105" w:type="dxa"/>
+              <w:left w:w="100" w:type="dxa"/>
               <w:bottom w:w="0" w:type="dxa"/>
             </w:tcMar>
             <w:vAlign w:val="center"/>
@@ -2437,7 +2437,7 @@
             </w:tcBorders>
             <w:shd w:fill="auto" w:val="clear"/>
             <w:tcMar>
-              <w:left w:w="105" w:type="dxa"/>
+              <w:left w:w="100" w:type="dxa"/>
             </w:tcMar>
             <w:vAlign w:val="center"/>
           </w:tcPr>
@@ -2484,7 +2484,7 @@
             <w:shd w:fill="auto" w:val="clear"/>
             <w:tcMar>
               <w:top w:w="0" w:type="dxa"/>
-              <w:left w:w="105" w:type="dxa"/>
+              <w:left w:w="100" w:type="dxa"/>
             </w:tcMar>
             <w:vAlign w:val="center"/>
           </w:tcPr>
@@ -2527,7 +2527,7 @@
             </w:tcBorders>
             <w:shd w:fill="auto" w:val="clear"/>
             <w:tcMar>
-              <w:left w:w="105" w:type="dxa"/>
+              <w:left w:w="100" w:type="dxa"/>
             </w:tcMar>
             <w:vAlign w:val="center"/>
           </w:tcPr>
@@ -2573,7 +2573,7 @@
             </w:tcBorders>
             <w:shd w:fill="auto" w:val="clear"/>
             <w:tcMar>
-              <w:left w:w="105" w:type="dxa"/>
+              <w:left w:w="100" w:type="dxa"/>
             </w:tcMar>
             <w:vAlign w:val="center"/>
           </w:tcPr>
@@ -2616,7 +2616,7 @@
             </w:tcBorders>
             <w:shd w:fill="auto" w:val="clear"/>
             <w:tcMar>
-              <w:left w:w="105" w:type="dxa"/>
+              <w:left w:w="100" w:type="dxa"/>
             </w:tcMar>
             <w:vAlign w:val="center"/>
           </w:tcPr>
@@ -2672,7 +2672,7 @@
             </w:tcBorders>
             <w:shd w:fill="auto" w:val="clear"/>
             <w:tcMar>
-              <w:left w:w="105" w:type="dxa"/>
+              <w:left w:w="100" w:type="dxa"/>
             </w:tcMar>
             <w:vAlign w:val="center"/>
           </w:tcPr>
@@ -2715,7 +2715,7 @@
             </w:tcBorders>
             <w:shd w:fill="auto" w:val="clear"/>
             <w:tcMar>
-              <w:left w:w="105" w:type="dxa"/>
+              <w:left w:w="100" w:type="dxa"/>
             </w:tcMar>
             <w:vAlign w:val="center"/>
           </w:tcPr>
@@ -2763,7 +2763,7 @@
             </w:tcBorders>
             <w:shd w:fill="auto" w:val="clear"/>
             <w:tcMar>
-              <w:left w:w="105" w:type="dxa"/>
+              <w:left w:w="100" w:type="dxa"/>
             </w:tcMar>
             <w:vAlign w:val="center"/>
           </w:tcPr>
@@ -2806,7 +2806,7 @@
             </w:tcBorders>
             <w:shd w:fill="auto" w:val="clear"/>
             <w:tcMar>
-              <w:left w:w="105" w:type="dxa"/>
+              <w:left w:w="100" w:type="dxa"/>
             </w:tcMar>
             <w:vAlign w:val="center"/>
           </w:tcPr>
@@ -3097,7 +3097,7 @@
       <w:tblPr>
         <w:tblW w:w="9622" w:type="dxa"/>
         <w:jc w:val="left"/>
-        <w:tblInd w:w="110" w:type="dxa"/>
+        <w:tblInd w:w="105" w:type="dxa"/>
         <w:tblBorders>
           <w:top w:val="single" w:sz="4" w:space="0" w:color="000001"/>
           <w:left w:val="single" w:sz="4" w:space="0" w:color="000001"/>
@@ -3108,7 +3108,7 @@
         </w:tblBorders>
         <w:tblCellMar>
           <w:top w:w="28" w:type="dxa"/>
-          <w:left w:w="105" w:type="dxa"/>
+          <w:left w:w="100" w:type="dxa"/>
           <w:bottom w:w="28" w:type="dxa"/>
           <w:right w:w="115" w:type="dxa"/>
         </w:tblCellMar>
@@ -3133,7 +3133,7 @@
             </w:tcBorders>
             <w:shd w:fill="auto" w:val="clear"/>
             <w:tcMar>
-              <w:left w:w="105" w:type="dxa"/>
+              <w:left w:w="100" w:type="dxa"/>
             </w:tcMar>
             <w:vAlign w:val="center"/>
           </w:tcPr>
@@ -3179,7 +3179,7 @@
             </w:tcBorders>
             <w:shd w:fill="auto" w:val="clear"/>
             <w:tcMar>
-              <w:left w:w="105" w:type="dxa"/>
+              <w:left w:w="100" w:type="dxa"/>
             </w:tcMar>
             <w:vAlign w:val="center"/>
           </w:tcPr>
@@ -3222,7 +3222,7 @@
             </w:tcBorders>
             <w:shd w:fill="auto" w:val="clear"/>
             <w:tcMar>
-              <w:left w:w="105" w:type="dxa"/>
+              <w:left w:w="100" w:type="dxa"/>
             </w:tcMar>
             <w:vAlign w:val="center"/>
           </w:tcPr>
@@ -3268,7 +3268,7 @@
             </w:tcBorders>
             <w:shd w:fill="auto" w:val="clear"/>
             <w:tcMar>
-              <w:left w:w="105" w:type="dxa"/>
+              <w:left w:w="100" w:type="dxa"/>
               <w:bottom w:w="0" w:type="dxa"/>
             </w:tcMar>
             <w:vAlign w:val="center"/>
@@ -3312,7 +3312,7 @@
             </w:tcBorders>
             <w:shd w:fill="auto" w:val="clear"/>
             <w:tcMar>
-              <w:left w:w="105" w:type="dxa"/>
+              <w:left w:w="100" w:type="dxa"/>
             </w:tcMar>
             <w:vAlign w:val="center"/>
           </w:tcPr>
@@ -3384,7 +3384,7 @@
             <w:shd w:fill="auto" w:val="clear"/>
             <w:tcMar>
               <w:top w:w="0" w:type="dxa"/>
-              <w:left w:w="105" w:type="dxa"/>
+              <w:left w:w="100" w:type="dxa"/>
             </w:tcMar>
             <w:vAlign w:val="center"/>
           </w:tcPr>
@@ -3427,7 +3427,7 @@
             </w:tcBorders>
             <w:shd w:fill="auto" w:val="clear"/>
             <w:tcMar>
-              <w:left w:w="105" w:type="dxa"/>
+              <w:left w:w="100" w:type="dxa"/>
             </w:tcMar>
             <w:vAlign w:val="center"/>
           </w:tcPr>
@@ -3473,7 +3473,7 @@
             </w:tcBorders>
             <w:shd w:fill="auto" w:val="clear"/>
             <w:tcMar>
-              <w:left w:w="105" w:type="dxa"/>
+              <w:left w:w="100" w:type="dxa"/>
             </w:tcMar>
             <w:vAlign w:val="center"/>
           </w:tcPr>
@@ -3516,7 +3516,7 @@
             </w:tcBorders>
             <w:shd w:fill="auto" w:val="clear"/>
             <w:tcMar>
-              <w:left w:w="105" w:type="dxa"/>
+              <w:left w:w="100" w:type="dxa"/>
             </w:tcMar>
             <w:vAlign w:val="center"/>
           </w:tcPr>
@@ -3562,7 +3562,7 @@
             </w:tcBorders>
             <w:shd w:fill="auto" w:val="clear"/>
             <w:tcMar>
-              <w:left w:w="105" w:type="dxa"/>
+              <w:left w:w="100" w:type="dxa"/>
             </w:tcMar>
             <w:vAlign w:val="center"/>
           </w:tcPr>
@@ -3605,7 +3605,7 @@
             </w:tcBorders>
             <w:shd w:fill="auto" w:val="clear"/>
             <w:tcMar>
-              <w:left w:w="105" w:type="dxa"/>
+              <w:left w:w="100" w:type="dxa"/>
             </w:tcMar>
             <w:vAlign w:val="center"/>
           </w:tcPr>
@@ -3651,7 +3651,7 @@
             </w:tcBorders>
             <w:shd w:fill="auto" w:val="clear"/>
             <w:tcMar>
-              <w:left w:w="105" w:type="dxa"/>
+              <w:left w:w="100" w:type="dxa"/>
             </w:tcMar>
             <w:vAlign w:val="center"/>
           </w:tcPr>
@@ -3694,7 +3694,7 @@
             </w:tcBorders>
             <w:shd w:fill="auto" w:val="clear"/>
             <w:tcMar>
-              <w:left w:w="105" w:type="dxa"/>
+              <w:left w:w="100" w:type="dxa"/>
             </w:tcMar>
             <w:vAlign w:val="center"/>
           </w:tcPr>
@@ -3879,7 +3879,7 @@
       <w:tblPr>
         <w:tblW w:w="9622" w:type="dxa"/>
         <w:jc w:val="left"/>
-        <w:tblInd w:w="110" w:type="dxa"/>
+        <w:tblInd w:w="105" w:type="dxa"/>
         <w:tblBorders>
           <w:top w:val="single" w:sz="4" w:space="0" w:color="000001"/>
           <w:left w:val="single" w:sz="4" w:space="0" w:color="000001"/>
@@ -3890,7 +3890,7 @@
         </w:tblBorders>
         <w:tblCellMar>
           <w:top w:w="28" w:type="dxa"/>
-          <w:left w:w="105" w:type="dxa"/>
+          <w:left w:w="100" w:type="dxa"/>
           <w:bottom w:w="28" w:type="dxa"/>
           <w:right w:w="115" w:type="dxa"/>
         </w:tblCellMar>
@@ -3915,7 +3915,7 @@
             </w:tcBorders>
             <w:shd w:fill="auto" w:val="clear"/>
             <w:tcMar>
-              <w:left w:w="105" w:type="dxa"/>
+              <w:left w:w="100" w:type="dxa"/>
             </w:tcMar>
             <w:vAlign w:val="center"/>
           </w:tcPr>
@@ -3961,7 +3961,7 @@
             </w:tcBorders>
             <w:shd w:fill="auto" w:val="clear"/>
             <w:tcMar>
-              <w:left w:w="105" w:type="dxa"/>
+              <w:left w:w="100" w:type="dxa"/>
             </w:tcMar>
             <w:vAlign w:val="center"/>
           </w:tcPr>
@@ -4004,7 +4004,7 @@
             </w:tcBorders>
             <w:shd w:fill="auto" w:val="clear"/>
             <w:tcMar>
-              <w:left w:w="105" w:type="dxa"/>
+              <w:left w:w="100" w:type="dxa"/>
             </w:tcMar>
             <w:vAlign w:val="center"/>
           </w:tcPr>
@@ -4050,7 +4050,7 @@
             </w:tcBorders>
             <w:shd w:fill="auto" w:val="clear"/>
             <w:tcMar>
-              <w:left w:w="105" w:type="dxa"/>
+              <w:left w:w="100" w:type="dxa"/>
               <w:bottom w:w="0" w:type="dxa"/>
             </w:tcMar>
             <w:vAlign w:val="center"/>
@@ -4094,7 +4094,7 @@
             </w:tcBorders>
             <w:shd w:fill="auto" w:val="clear"/>
             <w:tcMar>
-              <w:left w:w="105" w:type="dxa"/>
+              <w:left w:w="100" w:type="dxa"/>
             </w:tcMar>
             <w:vAlign w:val="center"/>
           </w:tcPr>
@@ -4141,7 +4141,7 @@
             <w:shd w:fill="auto" w:val="clear"/>
             <w:tcMar>
               <w:top w:w="0" w:type="dxa"/>
-              <w:left w:w="105" w:type="dxa"/>
+              <w:left w:w="100" w:type="dxa"/>
             </w:tcMar>
             <w:vAlign w:val="center"/>
           </w:tcPr>
@@ -4184,7 +4184,7 @@
             </w:tcBorders>
             <w:shd w:fill="auto" w:val="clear"/>
             <w:tcMar>
-              <w:left w:w="105" w:type="dxa"/>
+              <w:left w:w="100" w:type="dxa"/>
             </w:tcMar>
             <w:vAlign w:val="center"/>
           </w:tcPr>
@@ -4230,7 +4230,7 @@
             </w:tcBorders>
             <w:shd w:fill="auto" w:val="clear"/>
             <w:tcMar>
-              <w:left w:w="105" w:type="dxa"/>
+              <w:left w:w="100" w:type="dxa"/>
             </w:tcMar>
             <w:vAlign w:val="center"/>
           </w:tcPr>
@@ -4273,7 +4273,7 @@
             </w:tcBorders>
             <w:shd w:fill="auto" w:val="clear"/>
             <w:tcMar>
-              <w:left w:w="105" w:type="dxa"/>
+              <w:left w:w="100" w:type="dxa"/>
             </w:tcMar>
             <w:vAlign w:val="center"/>
           </w:tcPr>
@@ -4369,7 +4369,7 @@
             </w:tcBorders>
             <w:shd w:fill="auto" w:val="clear"/>
             <w:tcMar>
-              <w:left w:w="105" w:type="dxa"/>
+              <w:left w:w="100" w:type="dxa"/>
             </w:tcMar>
             <w:vAlign w:val="center"/>
           </w:tcPr>
@@ -4412,7 +4412,7 @@
             </w:tcBorders>
             <w:shd w:fill="auto" w:val="clear"/>
             <w:tcMar>
-              <w:left w:w="105" w:type="dxa"/>
+              <w:left w:w="100" w:type="dxa"/>
             </w:tcMar>
             <w:vAlign w:val="center"/>
           </w:tcPr>
@@ -4458,7 +4458,7 @@
             </w:tcBorders>
             <w:shd w:fill="auto" w:val="clear"/>
             <w:tcMar>
-              <w:left w:w="105" w:type="dxa"/>
+              <w:left w:w="100" w:type="dxa"/>
             </w:tcMar>
             <w:vAlign w:val="center"/>
           </w:tcPr>
@@ -4501,7 +4501,7 @@
             </w:tcBorders>
             <w:shd w:fill="auto" w:val="clear"/>
             <w:tcMar>
-              <w:left w:w="105" w:type="dxa"/>
+              <w:left w:w="100" w:type="dxa"/>
             </w:tcMar>
             <w:vAlign w:val="center"/>
           </w:tcPr>
@@ -4813,7 +4813,7 @@
       <w:tblPr>
         <w:tblW w:w="9622" w:type="dxa"/>
         <w:jc w:val="left"/>
-        <w:tblInd w:w="110" w:type="dxa"/>
+        <w:tblInd w:w="105" w:type="dxa"/>
         <w:tblBorders>
           <w:top w:val="single" w:sz="4" w:space="0" w:color="000001"/>
           <w:left w:val="single" w:sz="4" w:space="0" w:color="000001"/>
@@ -4824,7 +4824,7 @@
         </w:tblBorders>
         <w:tblCellMar>
           <w:top w:w="28" w:type="dxa"/>
-          <w:left w:w="105" w:type="dxa"/>
+          <w:left w:w="100" w:type="dxa"/>
           <w:bottom w:w="28" w:type="dxa"/>
           <w:right w:w="115" w:type="dxa"/>
         </w:tblCellMar>
@@ -4849,7 +4849,7 @@
             </w:tcBorders>
             <w:shd w:fill="auto" w:val="clear"/>
             <w:tcMar>
-              <w:left w:w="105" w:type="dxa"/>
+              <w:left w:w="100" w:type="dxa"/>
             </w:tcMar>
             <w:vAlign w:val="center"/>
           </w:tcPr>
@@ -4895,7 +4895,7 @@
             </w:tcBorders>
             <w:shd w:fill="auto" w:val="clear"/>
             <w:tcMar>
-              <w:left w:w="105" w:type="dxa"/>
+              <w:left w:w="100" w:type="dxa"/>
             </w:tcMar>
             <w:vAlign w:val="center"/>
           </w:tcPr>
@@ -4938,7 +4938,7 @@
             </w:tcBorders>
             <w:shd w:fill="auto" w:val="clear"/>
             <w:tcMar>
-              <w:left w:w="105" w:type="dxa"/>
+              <w:left w:w="100" w:type="dxa"/>
             </w:tcMar>
             <w:vAlign w:val="center"/>
           </w:tcPr>
@@ -4984,7 +4984,7 @@
             </w:tcBorders>
             <w:shd w:fill="auto" w:val="clear"/>
             <w:tcMar>
-              <w:left w:w="105" w:type="dxa"/>
+              <w:left w:w="100" w:type="dxa"/>
               <w:bottom w:w="0" w:type="dxa"/>
             </w:tcMar>
             <w:vAlign w:val="center"/>
@@ -5028,7 +5028,7 @@
             </w:tcBorders>
             <w:shd w:fill="auto" w:val="clear"/>
             <w:tcMar>
-              <w:left w:w="105" w:type="dxa"/>
+              <w:left w:w="100" w:type="dxa"/>
             </w:tcMar>
             <w:vAlign w:val="center"/>
           </w:tcPr>
@@ -5075,7 +5075,7 @@
             <w:shd w:fill="auto" w:val="clear"/>
             <w:tcMar>
               <w:top w:w="0" w:type="dxa"/>
-              <w:left w:w="105" w:type="dxa"/>
+              <w:left w:w="100" w:type="dxa"/>
             </w:tcMar>
             <w:vAlign w:val="center"/>
           </w:tcPr>
@@ -5118,7 +5118,7 @@
             </w:tcBorders>
             <w:shd w:fill="auto" w:val="clear"/>
             <w:tcMar>
-              <w:left w:w="105" w:type="dxa"/>
+              <w:left w:w="100" w:type="dxa"/>
             </w:tcMar>
             <w:vAlign w:val="center"/>
           </w:tcPr>
@@ -5164,7 +5164,7 @@
             </w:tcBorders>
             <w:shd w:fill="auto" w:val="clear"/>
             <w:tcMar>
-              <w:left w:w="105" w:type="dxa"/>
+              <w:left w:w="100" w:type="dxa"/>
             </w:tcMar>
             <w:vAlign w:val="center"/>
           </w:tcPr>
@@ -5207,7 +5207,7 @@
             </w:tcBorders>
             <w:shd w:fill="auto" w:val="clear"/>
             <w:tcMar>
-              <w:left w:w="105" w:type="dxa"/>
+              <w:left w:w="100" w:type="dxa"/>
             </w:tcMar>
             <w:vAlign w:val="center"/>
           </w:tcPr>
@@ -5328,7 +5328,7 @@
             </w:tcBorders>
             <w:shd w:fill="auto" w:val="clear"/>
             <w:tcMar>
-              <w:left w:w="105" w:type="dxa"/>
+              <w:left w:w="100" w:type="dxa"/>
             </w:tcMar>
             <w:vAlign w:val="center"/>
           </w:tcPr>
@@ -5371,7 +5371,7 @@
             </w:tcBorders>
             <w:shd w:fill="auto" w:val="clear"/>
             <w:tcMar>
-              <w:left w:w="105" w:type="dxa"/>
+              <w:left w:w="100" w:type="dxa"/>
             </w:tcMar>
             <w:vAlign w:val="center"/>
           </w:tcPr>
@@ -5417,7 +5417,7 @@
             </w:tcBorders>
             <w:shd w:fill="auto" w:val="clear"/>
             <w:tcMar>
-              <w:left w:w="105" w:type="dxa"/>
+              <w:left w:w="100" w:type="dxa"/>
             </w:tcMar>
             <w:vAlign w:val="center"/>
           </w:tcPr>
@@ -5460,7 +5460,7 @@
             </w:tcBorders>
             <w:shd w:fill="auto" w:val="clear"/>
             <w:tcMar>
-              <w:left w:w="105" w:type="dxa"/>
+              <w:left w:w="100" w:type="dxa"/>
             </w:tcMar>
             <w:vAlign w:val="center"/>
           </w:tcPr>
@@ -5566,6 +5566,36 @@
         </w:tc>
       </w:tr>
     </w:tbl>
+    <w:p>
+      <w:pPr>
+        <w:pStyle w:val="Corpodetexto"/>
+        <w:spacing w:before="0" w:after="0"/>
+        <w:rPr/>
+      </w:pPr>
+      <w:r>
+        <w:rPr/>
+      </w:r>
+    </w:p>
+    <w:p>
+      <w:pPr>
+        <w:pStyle w:val="Corpodetexto"/>
+        <w:spacing w:before="0" w:after="0"/>
+        <w:rPr/>
+      </w:pPr>
+      <w:r>
+        <w:rPr/>
+      </w:r>
+    </w:p>
+    <w:p>
+      <w:pPr>
+        <w:pStyle w:val="Corpodetexto"/>
+        <w:spacing w:before="0" w:after="0"/>
+        <w:rPr/>
+      </w:pPr>
+      <w:r>
+        <w:rPr/>
+      </w:r>
+    </w:p>
     <w:p>
       <w:pPr>
         <w:pStyle w:val="Corpodetexto"/>
@@ -5606,6 +5636,7 @@
       <w:rPr>
         <w:rFonts w:ascii="Symbol" w:hAnsi="Symbol" w:cs="Symbol" w:hint="default"/>
         <w:sz w:val="20"/>
+        <w:rFonts w:cs="Symbol"/>
       </w:rPr>
     </w:lvl>
     <w:lvl w:ilvl="1">
@@ -5622,6 +5653,7 @@
       <w:rPr>
         <w:rFonts w:ascii="Courier New" w:hAnsi="Courier New" w:cs="Courier New" w:hint="default"/>
         <w:sz w:val="20"/>
+        <w:rFonts w:cs="Courier New"/>
       </w:rPr>
     </w:lvl>
     <w:lvl w:ilvl="2">
@@ -5638,6 +5670,7 @@
       <w:rPr>
         <w:rFonts w:ascii="Wingdings" w:hAnsi="Wingdings" w:cs="Wingdings" w:hint="default"/>
         <w:sz w:val="20"/>
+        <w:rFonts w:cs="Wingdings"/>
       </w:rPr>
     </w:lvl>
     <w:lvl w:ilvl="3">
@@ -5654,6 +5687,7 @@
       <w:rPr>
         <w:rFonts w:ascii="Wingdings" w:hAnsi="Wingdings" w:cs="Wingdings" w:hint="default"/>
         <w:sz w:val="20"/>
+        <w:rFonts w:cs="Wingdings"/>
       </w:rPr>
     </w:lvl>
     <w:lvl w:ilvl="4">
@@ -5670,6 +5704,7 @@
       <w:rPr>
         <w:rFonts w:ascii="Wingdings" w:hAnsi="Wingdings" w:cs="Wingdings" w:hint="default"/>
         <w:sz w:val="20"/>
+        <w:rFonts w:cs="Wingdings"/>
       </w:rPr>
     </w:lvl>
     <w:lvl w:ilvl="5">
@@ -5686,6 +5721,7 @@
       <w:rPr>
         <w:rFonts w:ascii="Wingdings" w:hAnsi="Wingdings" w:cs="Wingdings" w:hint="default"/>
         <w:sz w:val="20"/>
+        <w:rFonts w:cs="Wingdings"/>
       </w:rPr>
     </w:lvl>
     <w:lvl w:ilvl="6">
@@ -5702,6 +5738,7 @@
       <w:rPr>
         <w:rFonts w:ascii="Wingdings" w:hAnsi="Wingdings" w:cs="Wingdings" w:hint="default"/>
         <w:sz w:val="20"/>
+        <w:rFonts w:cs="Wingdings"/>
       </w:rPr>
     </w:lvl>
     <w:lvl w:ilvl="7">
@@ -5718,6 +5755,7 @@
       <w:rPr>
         <w:rFonts w:ascii="Wingdings" w:hAnsi="Wingdings" w:cs="Wingdings" w:hint="default"/>
         <w:sz w:val="20"/>
+        <w:rFonts w:cs="Wingdings"/>
       </w:rPr>
     </w:lvl>
     <w:lvl w:ilvl="8">
@@ -5734,6 +5772,7 @@
       <w:rPr>
         <w:rFonts w:ascii="Wingdings" w:hAnsi="Wingdings" w:cs="Wingdings" w:hint="default"/>
         <w:sz w:val="20"/>
+        <w:rFonts w:cs="Wingdings"/>
       </w:rPr>
     </w:lvl>
   </w:abstractNum>
@@ -6183,7 +6222,6 @@
     <w:rPrDefault>
       <w:rPr>
         <w:rFonts w:ascii="Calibri" w:hAnsi="Calibri" w:eastAsia="Calibri" w:cs="" w:asciiTheme="minorHAnsi" w:cstheme="minorBidi" w:eastAsiaTheme="minorHAnsi" w:hAnsiTheme="minorHAnsi"/>
-        <w:sz w:val="22"/>
         <w:szCs w:val="22"/>
         <w:lang w:val="pt-BR" w:eastAsia="en-US" w:bidi="ar-SA"/>
       </w:rPr>
@@ -6579,7 +6617,7 @@
     </w:pPr>
     <w:rPr>
       <w:rFonts w:ascii="Calibri" w:hAnsi="Calibri" w:eastAsia="Calibri" w:cs="" w:asciiTheme="minorHAnsi" w:cstheme="minorBidi" w:eastAsiaTheme="minorHAnsi" w:hAnsiTheme="minorHAnsi"/>
-      <w:color w:val="auto"/>
+      <w:color w:val="00000A"/>
       <w:sz w:val="22"/>
       <w:szCs w:val="22"/>
       <w:lang w:val="pt-BR" w:eastAsia="en-US" w:bidi="ar-SA"/>
@@ -6654,6 +6692,78 @@
     <w:name w:val="ListLabel 9"/>
     <w:qFormat/>
     <w:rPr>
+      <w:sz w:val="20"/>
+    </w:rPr>
+  </w:style>
+  <w:style w:type="character" w:styleId="ListLabel10">
+    <w:name w:val="ListLabel 10"/>
+    <w:qFormat/>
+    <w:rPr>
+      <w:rFonts w:ascii="Arial" w:hAnsi="Arial" w:cs="Symbol"/>
+      <w:sz w:val="20"/>
+    </w:rPr>
+  </w:style>
+  <w:style w:type="character" w:styleId="ListLabel11">
+    <w:name w:val="ListLabel 11"/>
+    <w:qFormat/>
+    <w:rPr>
+      <w:rFonts w:cs="Courier New"/>
+      <w:sz w:val="20"/>
+    </w:rPr>
+  </w:style>
+  <w:style w:type="character" w:styleId="ListLabel12">
+    <w:name w:val="ListLabel 12"/>
+    <w:qFormat/>
+    <w:rPr>
+      <w:rFonts w:cs="Wingdings"/>
+      <w:sz w:val="20"/>
+    </w:rPr>
+  </w:style>
+  <w:style w:type="character" w:styleId="ListLabel13">
+    <w:name w:val="ListLabel 13"/>
+    <w:qFormat/>
+    <w:rPr>
+      <w:rFonts w:cs="Wingdings"/>
+      <w:sz w:val="20"/>
+    </w:rPr>
+  </w:style>
+  <w:style w:type="character" w:styleId="ListLabel14">
+    <w:name w:val="ListLabel 14"/>
+    <w:qFormat/>
+    <w:rPr>
+      <w:rFonts w:cs="Wingdings"/>
+      <w:sz w:val="20"/>
+    </w:rPr>
+  </w:style>
+  <w:style w:type="character" w:styleId="ListLabel15">
+    <w:name w:val="ListLabel 15"/>
+    <w:qFormat/>
+    <w:rPr>
+      <w:rFonts w:cs="Wingdings"/>
+      <w:sz w:val="20"/>
+    </w:rPr>
+  </w:style>
+  <w:style w:type="character" w:styleId="ListLabel16">
+    <w:name w:val="ListLabel 16"/>
+    <w:qFormat/>
+    <w:rPr>
+      <w:rFonts w:cs="Wingdings"/>
+      <w:sz w:val="20"/>
+    </w:rPr>
+  </w:style>
+  <w:style w:type="character" w:styleId="ListLabel17">
+    <w:name w:val="ListLabel 17"/>
+    <w:qFormat/>
+    <w:rPr>
+      <w:rFonts w:cs="Wingdings"/>
+      <w:sz w:val="20"/>
+    </w:rPr>
+  </w:style>
+  <w:style w:type="character" w:styleId="ListLabel18">
+    <w:name w:val="ListLabel 18"/>
+    <w:qFormat/>
+    <w:rPr>
+      <w:rFonts w:cs="Wingdings"/>
       <w:sz w:val="20"/>
     </w:rPr>
   </w:style>

</xml_diff>

<commit_message>
Revert "Descrição dos casos de uso - Faculdade"
This reverts commit c1bab2bfb1886b32f82a259f7ace6b03368253a6.
</commit_message>
<xml_diff>
--- a/Descricao dos casos de uso - Faculdade.docx
+++ b/Descricao dos casos de uso - Faculdade.docx
@@ -30,7 +30,7 @@
       <w:tblPr>
         <w:tblW w:w="8494" w:type="dxa"/>
         <w:jc w:val="left"/>
-        <w:tblInd w:w="95" w:type="dxa"/>
+        <w:tblInd w:w="100" w:type="dxa"/>
         <w:tblBorders>
           <w:top w:val="single" w:sz="4" w:space="0" w:color="000001"/>
           <w:left w:val="single" w:sz="4" w:space="0" w:color="000001"/>
@@ -41,7 +41,7 @@
         </w:tblBorders>
         <w:tblCellMar>
           <w:top w:w="0" w:type="dxa"/>
-          <w:left w:w="105" w:type="dxa"/>
+          <w:left w:w="110" w:type="dxa"/>
           <w:bottom w:w="0" w:type="dxa"/>
           <w:right w:w="115" w:type="dxa"/>
         </w:tblCellMar>
@@ -69,7 +69,7 @@
             </w:tcBorders>
             <w:shd w:fill="auto" w:val="clear"/>
             <w:tcMar>
-              <w:left w:w="105" w:type="dxa"/>
+              <w:left w:w="110" w:type="dxa"/>
             </w:tcMar>
           </w:tcPr>
           <w:p>
@@ -111,7 +111,7 @@
             </w:tcBorders>
             <w:shd w:fill="auto" w:val="clear"/>
             <w:tcMar>
-              <w:left w:w="105" w:type="dxa"/>
+              <w:left w:w="110" w:type="dxa"/>
             </w:tcMar>
           </w:tcPr>
           <w:p>
@@ -150,7 +150,7 @@
             </w:tcBorders>
             <w:shd w:fill="auto" w:val="clear"/>
             <w:tcMar>
-              <w:left w:w="105" w:type="dxa"/>
+              <w:left w:w="110" w:type="dxa"/>
             </w:tcMar>
           </w:tcPr>
           <w:p>
@@ -190,7 +190,7 @@
             </w:tcBorders>
             <w:shd w:fill="auto" w:val="clear"/>
             <w:tcMar>
-              <w:left w:w="105" w:type="dxa"/>
+              <w:left w:w="110" w:type="dxa"/>
             </w:tcMar>
           </w:tcPr>
           <w:p>
@@ -224,7 +224,7 @@
             </w:tcBorders>
             <w:shd w:fill="auto" w:val="clear"/>
             <w:tcMar>
-              <w:left w:w="105" w:type="dxa"/>
+              <w:left w:w="110" w:type="dxa"/>
             </w:tcMar>
           </w:tcPr>
           <w:p>
@@ -292,7 +292,7 @@
             </w:tcBorders>
             <w:shd w:fill="auto" w:val="clear"/>
             <w:tcMar>
-              <w:left w:w="105" w:type="dxa"/>
+              <w:left w:w="110" w:type="dxa"/>
             </w:tcMar>
           </w:tcPr>
           <w:p>
@@ -331,7 +331,7 @@
             </w:tcBorders>
             <w:shd w:fill="auto" w:val="clear"/>
             <w:tcMar>
-              <w:left w:w="105" w:type="dxa"/>
+              <w:left w:w="110" w:type="dxa"/>
             </w:tcMar>
           </w:tcPr>
           <w:p>
@@ -373,7 +373,7 @@
             </w:tcBorders>
             <w:shd w:fill="auto" w:val="clear"/>
             <w:tcMar>
-              <w:left w:w="105" w:type="dxa"/>
+              <w:left w:w="110" w:type="dxa"/>
             </w:tcMar>
           </w:tcPr>
           <w:p>
@@ -407,7 +407,7 @@
             </w:tcBorders>
             <w:shd w:fill="auto" w:val="clear"/>
             <w:tcMar>
-              <w:left w:w="105" w:type="dxa"/>
+              <w:left w:w="110" w:type="dxa"/>
             </w:tcMar>
           </w:tcPr>
           <w:p>
@@ -467,7 +467,7 @@
             </w:tcBorders>
             <w:shd w:fill="auto" w:val="clear"/>
             <w:tcMar>
-              <w:left w:w="105" w:type="dxa"/>
+              <w:left w:w="110" w:type="dxa"/>
             </w:tcMar>
           </w:tcPr>
           <w:p>
@@ -506,7 +506,7 @@
             </w:tcBorders>
             <w:shd w:fill="auto" w:val="clear"/>
             <w:tcMar>
-              <w:left w:w="105" w:type="dxa"/>
+              <w:left w:w="110" w:type="dxa"/>
             </w:tcMar>
           </w:tcPr>
           <w:p>
@@ -546,7 +546,7 @@
             </w:tcBorders>
             <w:shd w:fill="auto" w:val="clear"/>
             <w:tcMar>
-              <w:left w:w="105" w:type="dxa"/>
+              <w:left w:w="110" w:type="dxa"/>
             </w:tcMar>
           </w:tcPr>
           <w:p>
@@ -585,7 +585,7 @@
             </w:tcBorders>
             <w:shd w:fill="auto" w:val="clear"/>
             <w:tcMar>
-              <w:left w:w="105" w:type="dxa"/>
+              <w:left w:w="110" w:type="dxa"/>
             </w:tcMar>
           </w:tcPr>
           <w:p>
@@ -735,7 +735,7 @@
       <w:tblPr>
         <w:tblW w:w="8494" w:type="dxa"/>
         <w:jc w:val="left"/>
-        <w:tblInd w:w="95" w:type="dxa"/>
+        <w:tblInd w:w="100" w:type="dxa"/>
         <w:tblBorders>
           <w:top w:val="single" w:sz="4" w:space="0" w:color="000001"/>
           <w:left w:val="single" w:sz="4" w:space="0" w:color="000001"/>
@@ -746,7 +746,7 @@
         </w:tblBorders>
         <w:tblCellMar>
           <w:top w:w="0" w:type="dxa"/>
-          <w:left w:w="105" w:type="dxa"/>
+          <w:left w:w="110" w:type="dxa"/>
           <w:bottom w:w="0" w:type="dxa"/>
           <w:right w:w="115" w:type="dxa"/>
         </w:tblCellMar>
@@ -774,7 +774,7 @@
             </w:tcBorders>
             <w:shd w:fill="auto" w:val="clear"/>
             <w:tcMar>
-              <w:left w:w="105" w:type="dxa"/>
+              <w:left w:w="110" w:type="dxa"/>
             </w:tcMar>
           </w:tcPr>
           <w:p>
@@ -816,7 +816,7 @@
             </w:tcBorders>
             <w:shd w:fill="auto" w:val="clear"/>
             <w:tcMar>
-              <w:left w:w="105" w:type="dxa"/>
+              <w:left w:w="110" w:type="dxa"/>
             </w:tcMar>
           </w:tcPr>
           <w:p>
@@ -855,7 +855,7 @@
             </w:tcBorders>
             <w:shd w:fill="auto" w:val="clear"/>
             <w:tcMar>
-              <w:left w:w="105" w:type="dxa"/>
+              <w:left w:w="110" w:type="dxa"/>
             </w:tcMar>
           </w:tcPr>
           <w:p>
@@ -895,7 +895,7 @@
             </w:tcBorders>
             <w:shd w:fill="auto" w:val="clear"/>
             <w:tcMar>
-              <w:left w:w="105" w:type="dxa"/>
+              <w:left w:w="110" w:type="dxa"/>
             </w:tcMar>
           </w:tcPr>
           <w:p>
@@ -929,7 +929,7 @@
             </w:tcBorders>
             <w:shd w:fill="auto" w:val="clear"/>
             <w:tcMar>
-              <w:left w:w="105" w:type="dxa"/>
+              <w:left w:w="110" w:type="dxa"/>
             </w:tcMar>
           </w:tcPr>
           <w:p>
@@ -1029,7 +1029,7 @@
             </w:tcBorders>
             <w:shd w:fill="auto" w:val="clear"/>
             <w:tcMar>
-              <w:left w:w="105" w:type="dxa"/>
+              <w:left w:w="110" w:type="dxa"/>
             </w:tcMar>
           </w:tcPr>
           <w:p>
@@ -1068,7 +1068,7 @@
             </w:tcBorders>
             <w:shd w:fill="auto" w:val="clear"/>
             <w:tcMar>
-              <w:left w:w="105" w:type="dxa"/>
+              <w:left w:w="110" w:type="dxa"/>
             </w:tcMar>
           </w:tcPr>
           <w:p>
@@ -1110,7 +1110,7 @@
             </w:tcBorders>
             <w:shd w:fill="auto" w:val="clear"/>
             <w:tcMar>
-              <w:left w:w="105" w:type="dxa"/>
+              <w:left w:w="110" w:type="dxa"/>
             </w:tcMar>
           </w:tcPr>
           <w:p>
@@ -1144,7 +1144,7 @@
             </w:tcBorders>
             <w:shd w:fill="auto" w:val="clear"/>
             <w:tcMar>
-              <w:left w:w="105" w:type="dxa"/>
+              <w:left w:w="110" w:type="dxa"/>
             </w:tcMar>
           </w:tcPr>
           <w:p>
@@ -1184,7 +1184,7 @@
             </w:tcBorders>
             <w:shd w:fill="auto" w:val="clear"/>
             <w:tcMar>
-              <w:left w:w="105" w:type="dxa"/>
+              <w:left w:w="110" w:type="dxa"/>
             </w:tcMar>
           </w:tcPr>
           <w:p>
@@ -1223,7 +1223,7 @@
             </w:tcBorders>
             <w:shd w:fill="auto" w:val="clear"/>
             <w:tcMar>
-              <w:left w:w="105" w:type="dxa"/>
+              <w:left w:w="110" w:type="dxa"/>
             </w:tcMar>
           </w:tcPr>
           <w:p>
@@ -1263,7 +1263,7 @@
             </w:tcBorders>
             <w:shd w:fill="auto" w:val="clear"/>
             <w:tcMar>
-              <w:left w:w="105" w:type="dxa"/>
+              <w:left w:w="110" w:type="dxa"/>
             </w:tcMar>
           </w:tcPr>
           <w:p>
@@ -1302,7 +1302,7 @@
             </w:tcBorders>
             <w:shd w:fill="auto" w:val="clear"/>
             <w:tcMar>
-              <w:left w:w="105" w:type="dxa"/>
+              <w:left w:w="110" w:type="dxa"/>
             </w:tcMar>
           </w:tcPr>
           <w:p>
@@ -1560,7 +1560,7 @@
       <w:tblPr>
         <w:tblW w:w="8494" w:type="dxa"/>
         <w:jc w:val="left"/>
-        <w:tblInd w:w="95" w:type="dxa"/>
+        <w:tblInd w:w="100" w:type="dxa"/>
         <w:tblBorders>
           <w:top w:val="single" w:sz="4" w:space="0" w:color="000001"/>
           <w:left w:val="single" w:sz="4" w:space="0" w:color="000001"/>
@@ -1571,7 +1571,7 @@
         </w:tblBorders>
         <w:tblCellMar>
           <w:top w:w="0" w:type="dxa"/>
-          <w:left w:w="105" w:type="dxa"/>
+          <w:left w:w="110" w:type="dxa"/>
           <w:bottom w:w="0" w:type="dxa"/>
           <w:right w:w="115" w:type="dxa"/>
         </w:tblCellMar>
@@ -1599,7 +1599,7 @@
             </w:tcBorders>
             <w:shd w:fill="auto" w:val="clear"/>
             <w:tcMar>
-              <w:left w:w="105" w:type="dxa"/>
+              <w:left w:w="110" w:type="dxa"/>
             </w:tcMar>
           </w:tcPr>
           <w:p>
@@ -1641,7 +1641,7 @@
             </w:tcBorders>
             <w:shd w:fill="auto" w:val="clear"/>
             <w:tcMar>
-              <w:left w:w="105" w:type="dxa"/>
+              <w:left w:w="110" w:type="dxa"/>
             </w:tcMar>
           </w:tcPr>
           <w:p>
@@ -1680,7 +1680,7 @@
             </w:tcBorders>
             <w:shd w:fill="auto" w:val="clear"/>
             <w:tcMar>
-              <w:left w:w="105" w:type="dxa"/>
+              <w:left w:w="110" w:type="dxa"/>
             </w:tcMar>
           </w:tcPr>
           <w:p>
@@ -1720,7 +1720,7 @@
             </w:tcBorders>
             <w:shd w:fill="auto" w:val="clear"/>
             <w:tcMar>
-              <w:left w:w="105" w:type="dxa"/>
+              <w:left w:w="110" w:type="dxa"/>
             </w:tcMar>
           </w:tcPr>
           <w:p>
@@ -1754,7 +1754,7 @@
             </w:tcBorders>
             <w:shd w:fill="auto" w:val="clear"/>
             <w:tcMar>
-              <w:left w:w="105" w:type="dxa"/>
+              <w:left w:w="110" w:type="dxa"/>
             </w:tcMar>
           </w:tcPr>
           <w:p>
@@ -1794,7 +1794,7 @@
             </w:tcBorders>
             <w:shd w:fill="auto" w:val="clear"/>
             <w:tcMar>
-              <w:left w:w="105" w:type="dxa"/>
+              <w:left w:w="110" w:type="dxa"/>
             </w:tcMar>
           </w:tcPr>
           <w:p>
@@ -1833,7 +1833,7 @@
             </w:tcBorders>
             <w:shd w:fill="auto" w:val="clear"/>
             <w:tcMar>
-              <w:left w:w="105" w:type="dxa"/>
+              <w:left w:w="110" w:type="dxa"/>
             </w:tcMar>
           </w:tcPr>
           <w:p>
@@ -1875,7 +1875,7 @@
             </w:tcBorders>
             <w:shd w:fill="auto" w:val="clear"/>
             <w:tcMar>
-              <w:left w:w="105" w:type="dxa"/>
+              <w:left w:w="110" w:type="dxa"/>
             </w:tcMar>
           </w:tcPr>
           <w:p>
@@ -1909,7 +1909,7 @@
             </w:tcBorders>
             <w:shd w:fill="auto" w:val="clear"/>
             <w:tcMar>
-              <w:left w:w="105" w:type="dxa"/>
+              <w:left w:w="110" w:type="dxa"/>
             </w:tcMar>
           </w:tcPr>
           <w:p>
@@ -1989,7 +1989,7 @@
             </w:tcBorders>
             <w:shd w:fill="auto" w:val="clear"/>
             <w:tcMar>
-              <w:left w:w="105" w:type="dxa"/>
+              <w:left w:w="110" w:type="dxa"/>
             </w:tcMar>
           </w:tcPr>
           <w:p>
@@ -2028,7 +2028,7 @@
             </w:tcBorders>
             <w:shd w:fill="auto" w:val="clear"/>
             <w:tcMar>
-              <w:left w:w="105" w:type="dxa"/>
+              <w:left w:w="110" w:type="dxa"/>
             </w:tcMar>
           </w:tcPr>
           <w:p>
@@ -2068,7 +2068,7 @@
             </w:tcBorders>
             <w:shd w:fill="auto" w:val="clear"/>
             <w:tcMar>
-              <w:left w:w="105" w:type="dxa"/>
+              <w:left w:w="110" w:type="dxa"/>
             </w:tcMar>
           </w:tcPr>
           <w:p>
@@ -2107,7 +2107,7 @@
             </w:tcBorders>
             <w:shd w:fill="auto" w:val="clear"/>
             <w:tcMar>
-              <w:left w:w="105" w:type="dxa"/>
+              <w:left w:w="110" w:type="dxa"/>
             </w:tcMar>
           </w:tcPr>
           <w:p>
@@ -2222,7 +2222,7 @@
       <w:tblPr>
         <w:tblW w:w="9622" w:type="dxa"/>
         <w:jc w:val="left"/>
-        <w:tblInd w:w="105" w:type="dxa"/>
+        <w:tblInd w:w="110" w:type="dxa"/>
         <w:tblBorders>
           <w:top w:val="single" w:sz="4" w:space="0" w:color="000001"/>
           <w:left w:val="single" w:sz="4" w:space="0" w:color="000001"/>
@@ -2233,7 +2233,7 @@
         </w:tblBorders>
         <w:tblCellMar>
           <w:top w:w="28" w:type="dxa"/>
-          <w:left w:w="100" w:type="dxa"/>
+          <w:left w:w="105" w:type="dxa"/>
           <w:bottom w:w="28" w:type="dxa"/>
           <w:right w:w="115" w:type="dxa"/>
         </w:tblCellMar>
@@ -2258,7 +2258,7 @@
             </w:tcBorders>
             <w:shd w:fill="auto" w:val="clear"/>
             <w:tcMar>
-              <w:left w:w="100" w:type="dxa"/>
+              <w:left w:w="105" w:type="dxa"/>
             </w:tcMar>
             <w:vAlign w:val="center"/>
           </w:tcPr>
@@ -2304,7 +2304,7 @@
             </w:tcBorders>
             <w:shd w:fill="auto" w:val="clear"/>
             <w:tcMar>
-              <w:left w:w="100" w:type="dxa"/>
+              <w:left w:w="105" w:type="dxa"/>
             </w:tcMar>
             <w:vAlign w:val="center"/>
           </w:tcPr>
@@ -2347,7 +2347,7 @@
             </w:tcBorders>
             <w:shd w:fill="auto" w:val="clear"/>
             <w:tcMar>
-              <w:left w:w="100" w:type="dxa"/>
+              <w:left w:w="105" w:type="dxa"/>
             </w:tcMar>
             <w:vAlign w:val="center"/>
           </w:tcPr>
@@ -2393,7 +2393,7 @@
             </w:tcBorders>
             <w:shd w:fill="auto" w:val="clear"/>
             <w:tcMar>
-              <w:left w:w="100" w:type="dxa"/>
+              <w:left w:w="105" w:type="dxa"/>
               <w:bottom w:w="0" w:type="dxa"/>
             </w:tcMar>
             <w:vAlign w:val="center"/>
@@ -2437,7 +2437,7 @@
             </w:tcBorders>
             <w:shd w:fill="auto" w:val="clear"/>
             <w:tcMar>
-              <w:left w:w="100" w:type="dxa"/>
+              <w:left w:w="105" w:type="dxa"/>
             </w:tcMar>
             <w:vAlign w:val="center"/>
           </w:tcPr>
@@ -2484,7 +2484,7 @@
             <w:shd w:fill="auto" w:val="clear"/>
             <w:tcMar>
               <w:top w:w="0" w:type="dxa"/>
-              <w:left w:w="100" w:type="dxa"/>
+              <w:left w:w="105" w:type="dxa"/>
             </w:tcMar>
             <w:vAlign w:val="center"/>
           </w:tcPr>
@@ -2527,7 +2527,7 @@
             </w:tcBorders>
             <w:shd w:fill="auto" w:val="clear"/>
             <w:tcMar>
-              <w:left w:w="100" w:type="dxa"/>
+              <w:left w:w="105" w:type="dxa"/>
             </w:tcMar>
             <w:vAlign w:val="center"/>
           </w:tcPr>
@@ -2573,7 +2573,7 @@
             </w:tcBorders>
             <w:shd w:fill="auto" w:val="clear"/>
             <w:tcMar>
-              <w:left w:w="100" w:type="dxa"/>
+              <w:left w:w="105" w:type="dxa"/>
             </w:tcMar>
             <w:vAlign w:val="center"/>
           </w:tcPr>
@@ -2616,7 +2616,7 @@
             </w:tcBorders>
             <w:shd w:fill="auto" w:val="clear"/>
             <w:tcMar>
-              <w:left w:w="100" w:type="dxa"/>
+              <w:left w:w="105" w:type="dxa"/>
             </w:tcMar>
             <w:vAlign w:val="center"/>
           </w:tcPr>
@@ -2672,7 +2672,7 @@
             </w:tcBorders>
             <w:shd w:fill="auto" w:val="clear"/>
             <w:tcMar>
-              <w:left w:w="100" w:type="dxa"/>
+              <w:left w:w="105" w:type="dxa"/>
             </w:tcMar>
             <w:vAlign w:val="center"/>
           </w:tcPr>
@@ -2715,7 +2715,7 @@
             </w:tcBorders>
             <w:shd w:fill="auto" w:val="clear"/>
             <w:tcMar>
-              <w:left w:w="100" w:type="dxa"/>
+              <w:left w:w="105" w:type="dxa"/>
             </w:tcMar>
             <w:vAlign w:val="center"/>
           </w:tcPr>
@@ -2763,7 +2763,7 @@
             </w:tcBorders>
             <w:shd w:fill="auto" w:val="clear"/>
             <w:tcMar>
-              <w:left w:w="100" w:type="dxa"/>
+              <w:left w:w="105" w:type="dxa"/>
             </w:tcMar>
             <w:vAlign w:val="center"/>
           </w:tcPr>
@@ -2806,7 +2806,7 @@
             </w:tcBorders>
             <w:shd w:fill="auto" w:val="clear"/>
             <w:tcMar>
-              <w:left w:w="100" w:type="dxa"/>
+              <w:left w:w="105" w:type="dxa"/>
             </w:tcMar>
             <w:vAlign w:val="center"/>
           </w:tcPr>
@@ -3097,7 +3097,7 @@
       <w:tblPr>
         <w:tblW w:w="9622" w:type="dxa"/>
         <w:jc w:val="left"/>
-        <w:tblInd w:w="105" w:type="dxa"/>
+        <w:tblInd w:w="110" w:type="dxa"/>
         <w:tblBorders>
           <w:top w:val="single" w:sz="4" w:space="0" w:color="000001"/>
           <w:left w:val="single" w:sz="4" w:space="0" w:color="000001"/>
@@ -3108,7 +3108,7 @@
         </w:tblBorders>
         <w:tblCellMar>
           <w:top w:w="28" w:type="dxa"/>
-          <w:left w:w="100" w:type="dxa"/>
+          <w:left w:w="105" w:type="dxa"/>
           <w:bottom w:w="28" w:type="dxa"/>
           <w:right w:w="115" w:type="dxa"/>
         </w:tblCellMar>
@@ -3133,7 +3133,7 @@
             </w:tcBorders>
             <w:shd w:fill="auto" w:val="clear"/>
             <w:tcMar>
-              <w:left w:w="100" w:type="dxa"/>
+              <w:left w:w="105" w:type="dxa"/>
             </w:tcMar>
             <w:vAlign w:val="center"/>
           </w:tcPr>
@@ -3179,7 +3179,7 @@
             </w:tcBorders>
             <w:shd w:fill="auto" w:val="clear"/>
             <w:tcMar>
-              <w:left w:w="100" w:type="dxa"/>
+              <w:left w:w="105" w:type="dxa"/>
             </w:tcMar>
             <w:vAlign w:val="center"/>
           </w:tcPr>
@@ -3222,7 +3222,7 @@
             </w:tcBorders>
             <w:shd w:fill="auto" w:val="clear"/>
             <w:tcMar>
-              <w:left w:w="100" w:type="dxa"/>
+              <w:left w:w="105" w:type="dxa"/>
             </w:tcMar>
             <w:vAlign w:val="center"/>
           </w:tcPr>
@@ -3268,7 +3268,7 @@
             </w:tcBorders>
             <w:shd w:fill="auto" w:val="clear"/>
             <w:tcMar>
-              <w:left w:w="100" w:type="dxa"/>
+              <w:left w:w="105" w:type="dxa"/>
               <w:bottom w:w="0" w:type="dxa"/>
             </w:tcMar>
             <w:vAlign w:val="center"/>
@@ -3312,7 +3312,7 @@
             </w:tcBorders>
             <w:shd w:fill="auto" w:val="clear"/>
             <w:tcMar>
-              <w:left w:w="100" w:type="dxa"/>
+              <w:left w:w="105" w:type="dxa"/>
             </w:tcMar>
             <w:vAlign w:val="center"/>
           </w:tcPr>
@@ -3384,7 +3384,7 @@
             <w:shd w:fill="auto" w:val="clear"/>
             <w:tcMar>
               <w:top w:w="0" w:type="dxa"/>
-              <w:left w:w="100" w:type="dxa"/>
+              <w:left w:w="105" w:type="dxa"/>
             </w:tcMar>
             <w:vAlign w:val="center"/>
           </w:tcPr>
@@ -3427,7 +3427,7 @@
             </w:tcBorders>
             <w:shd w:fill="auto" w:val="clear"/>
             <w:tcMar>
-              <w:left w:w="100" w:type="dxa"/>
+              <w:left w:w="105" w:type="dxa"/>
             </w:tcMar>
             <w:vAlign w:val="center"/>
           </w:tcPr>
@@ -3473,7 +3473,7 @@
             </w:tcBorders>
             <w:shd w:fill="auto" w:val="clear"/>
             <w:tcMar>
-              <w:left w:w="100" w:type="dxa"/>
+              <w:left w:w="105" w:type="dxa"/>
             </w:tcMar>
             <w:vAlign w:val="center"/>
           </w:tcPr>
@@ -3516,7 +3516,7 @@
             </w:tcBorders>
             <w:shd w:fill="auto" w:val="clear"/>
             <w:tcMar>
-              <w:left w:w="100" w:type="dxa"/>
+              <w:left w:w="105" w:type="dxa"/>
             </w:tcMar>
             <w:vAlign w:val="center"/>
           </w:tcPr>
@@ -3562,7 +3562,7 @@
             </w:tcBorders>
             <w:shd w:fill="auto" w:val="clear"/>
             <w:tcMar>
-              <w:left w:w="100" w:type="dxa"/>
+              <w:left w:w="105" w:type="dxa"/>
             </w:tcMar>
             <w:vAlign w:val="center"/>
           </w:tcPr>
@@ -3605,7 +3605,7 @@
             </w:tcBorders>
             <w:shd w:fill="auto" w:val="clear"/>
             <w:tcMar>
-              <w:left w:w="100" w:type="dxa"/>
+              <w:left w:w="105" w:type="dxa"/>
             </w:tcMar>
             <w:vAlign w:val="center"/>
           </w:tcPr>
@@ -3651,7 +3651,7 @@
             </w:tcBorders>
             <w:shd w:fill="auto" w:val="clear"/>
             <w:tcMar>
-              <w:left w:w="100" w:type="dxa"/>
+              <w:left w:w="105" w:type="dxa"/>
             </w:tcMar>
             <w:vAlign w:val="center"/>
           </w:tcPr>
@@ -3694,7 +3694,7 @@
             </w:tcBorders>
             <w:shd w:fill="auto" w:val="clear"/>
             <w:tcMar>
-              <w:left w:w="100" w:type="dxa"/>
+              <w:left w:w="105" w:type="dxa"/>
             </w:tcMar>
             <w:vAlign w:val="center"/>
           </w:tcPr>
@@ -3879,7 +3879,7 @@
       <w:tblPr>
         <w:tblW w:w="9622" w:type="dxa"/>
         <w:jc w:val="left"/>
-        <w:tblInd w:w="105" w:type="dxa"/>
+        <w:tblInd w:w="110" w:type="dxa"/>
         <w:tblBorders>
           <w:top w:val="single" w:sz="4" w:space="0" w:color="000001"/>
           <w:left w:val="single" w:sz="4" w:space="0" w:color="000001"/>
@@ -3890,7 +3890,7 @@
         </w:tblBorders>
         <w:tblCellMar>
           <w:top w:w="28" w:type="dxa"/>
-          <w:left w:w="100" w:type="dxa"/>
+          <w:left w:w="105" w:type="dxa"/>
           <w:bottom w:w="28" w:type="dxa"/>
           <w:right w:w="115" w:type="dxa"/>
         </w:tblCellMar>
@@ -3915,7 +3915,7 @@
             </w:tcBorders>
             <w:shd w:fill="auto" w:val="clear"/>
             <w:tcMar>
-              <w:left w:w="100" w:type="dxa"/>
+              <w:left w:w="105" w:type="dxa"/>
             </w:tcMar>
             <w:vAlign w:val="center"/>
           </w:tcPr>
@@ -3961,7 +3961,7 @@
             </w:tcBorders>
             <w:shd w:fill="auto" w:val="clear"/>
             <w:tcMar>
-              <w:left w:w="100" w:type="dxa"/>
+              <w:left w:w="105" w:type="dxa"/>
             </w:tcMar>
             <w:vAlign w:val="center"/>
           </w:tcPr>
@@ -4004,7 +4004,7 @@
             </w:tcBorders>
             <w:shd w:fill="auto" w:val="clear"/>
             <w:tcMar>
-              <w:left w:w="100" w:type="dxa"/>
+              <w:left w:w="105" w:type="dxa"/>
             </w:tcMar>
             <w:vAlign w:val="center"/>
           </w:tcPr>
@@ -4050,7 +4050,7 @@
             </w:tcBorders>
             <w:shd w:fill="auto" w:val="clear"/>
             <w:tcMar>
-              <w:left w:w="100" w:type="dxa"/>
+              <w:left w:w="105" w:type="dxa"/>
               <w:bottom w:w="0" w:type="dxa"/>
             </w:tcMar>
             <w:vAlign w:val="center"/>
@@ -4094,7 +4094,7 @@
             </w:tcBorders>
             <w:shd w:fill="auto" w:val="clear"/>
             <w:tcMar>
-              <w:left w:w="100" w:type="dxa"/>
+              <w:left w:w="105" w:type="dxa"/>
             </w:tcMar>
             <w:vAlign w:val="center"/>
           </w:tcPr>
@@ -4141,7 +4141,7 @@
             <w:shd w:fill="auto" w:val="clear"/>
             <w:tcMar>
               <w:top w:w="0" w:type="dxa"/>
-              <w:left w:w="100" w:type="dxa"/>
+              <w:left w:w="105" w:type="dxa"/>
             </w:tcMar>
             <w:vAlign w:val="center"/>
           </w:tcPr>
@@ -4184,7 +4184,7 @@
             </w:tcBorders>
             <w:shd w:fill="auto" w:val="clear"/>
             <w:tcMar>
-              <w:left w:w="100" w:type="dxa"/>
+              <w:left w:w="105" w:type="dxa"/>
             </w:tcMar>
             <w:vAlign w:val="center"/>
           </w:tcPr>
@@ -4230,7 +4230,7 @@
             </w:tcBorders>
             <w:shd w:fill="auto" w:val="clear"/>
             <w:tcMar>
-              <w:left w:w="100" w:type="dxa"/>
+              <w:left w:w="105" w:type="dxa"/>
             </w:tcMar>
             <w:vAlign w:val="center"/>
           </w:tcPr>
@@ -4273,7 +4273,7 @@
             </w:tcBorders>
             <w:shd w:fill="auto" w:val="clear"/>
             <w:tcMar>
-              <w:left w:w="100" w:type="dxa"/>
+              <w:left w:w="105" w:type="dxa"/>
             </w:tcMar>
             <w:vAlign w:val="center"/>
           </w:tcPr>
@@ -4369,7 +4369,7 @@
             </w:tcBorders>
             <w:shd w:fill="auto" w:val="clear"/>
             <w:tcMar>
-              <w:left w:w="100" w:type="dxa"/>
+              <w:left w:w="105" w:type="dxa"/>
             </w:tcMar>
             <w:vAlign w:val="center"/>
           </w:tcPr>
@@ -4412,7 +4412,7 @@
             </w:tcBorders>
             <w:shd w:fill="auto" w:val="clear"/>
             <w:tcMar>
-              <w:left w:w="100" w:type="dxa"/>
+              <w:left w:w="105" w:type="dxa"/>
             </w:tcMar>
             <w:vAlign w:val="center"/>
           </w:tcPr>
@@ -4458,7 +4458,7 @@
             </w:tcBorders>
             <w:shd w:fill="auto" w:val="clear"/>
             <w:tcMar>
-              <w:left w:w="100" w:type="dxa"/>
+              <w:left w:w="105" w:type="dxa"/>
             </w:tcMar>
             <w:vAlign w:val="center"/>
           </w:tcPr>
@@ -4501,7 +4501,7 @@
             </w:tcBorders>
             <w:shd w:fill="auto" w:val="clear"/>
             <w:tcMar>
-              <w:left w:w="100" w:type="dxa"/>
+              <w:left w:w="105" w:type="dxa"/>
             </w:tcMar>
             <w:vAlign w:val="center"/>
           </w:tcPr>
@@ -4813,7 +4813,7 @@
       <w:tblPr>
         <w:tblW w:w="9622" w:type="dxa"/>
         <w:jc w:val="left"/>
-        <w:tblInd w:w="105" w:type="dxa"/>
+        <w:tblInd w:w="110" w:type="dxa"/>
         <w:tblBorders>
           <w:top w:val="single" w:sz="4" w:space="0" w:color="000001"/>
           <w:left w:val="single" w:sz="4" w:space="0" w:color="000001"/>
@@ -4824,7 +4824,7 @@
         </w:tblBorders>
         <w:tblCellMar>
           <w:top w:w="28" w:type="dxa"/>
-          <w:left w:w="100" w:type="dxa"/>
+          <w:left w:w="105" w:type="dxa"/>
           <w:bottom w:w="28" w:type="dxa"/>
           <w:right w:w="115" w:type="dxa"/>
         </w:tblCellMar>
@@ -4849,7 +4849,7 @@
             </w:tcBorders>
             <w:shd w:fill="auto" w:val="clear"/>
             <w:tcMar>
-              <w:left w:w="100" w:type="dxa"/>
+              <w:left w:w="105" w:type="dxa"/>
             </w:tcMar>
             <w:vAlign w:val="center"/>
           </w:tcPr>
@@ -4895,7 +4895,7 @@
             </w:tcBorders>
             <w:shd w:fill="auto" w:val="clear"/>
             <w:tcMar>
-              <w:left w:w="100" w:type="dxa"/>
+              <w:left w:w="105" w:type="dxa"/>
             </w:tcMar>
             <w:vAlign w:val="center"/>
           </w:tcPr>
@@ -4938,7 +4938,7 @@
             </w:tcBorders>
             <w:shd w:fill="auto" w:val="clear"/>
             <w:tcMar>
-              <w:left w:w="100" w:type="dxa"/>
+              <w:left w:w="105" w:type="dxa"/>
             </w:tcMar>
             <w:vAlign w:val="center"/>
           </w:tcPr>
@@ -4984,7 +4984,7 @@
             </w:tcBorders>
             <w:shd w:fill="auto" w:val="clear"/>
             <w:tcMar>
-              <w:left w:w="100" w:type="dxa"/>
+              <w:left w:w="105" w:type="dxa"/>
               <w:bottom w:w="0" w:type="dxa"/>
             </w:tcMar>
             <w:vAlign w:val="center"/>
@@ -5028,7 +5028,7 @@
             </w:tcBorders>
             <w:shd w:fill="auto" w:val="clear"/>
             <w:tcMar>
-              <w:left w:w="100" w:type="dxa"/>
+              <w:left w:w="105" w:type="dxa"/>
             </w:tcMar>
             <w:vAlign w:val="center"/>
           </w:tcPr>
@@ -5075,7 +5075,7 @@
             <w:shd w:fill="auto" w:val="clear"/>
             <w:tcMar>
               <w:top w:w="0" w:type="dxa"/>
-              <w:left w:w="100" w:type="dxa"/>
+              <w:left w:w="105" w:type="dxa"/>
             </w:tcMar>
             <w:vAlign w:val="center"/>
           </w:tcPr>
@@ -5118,7 +5118,7 @@
             </w:tcBorders>
             <w:shd w:fill="auto" w:val="clear"/>
             <w:tcMar>
-              <w:left w:w="100" w:type="dxa"/>
+              <w:left w:w="105" w:type="dxa"/>
             </w:tcMar>
             <w:vAlign w:val="center"/>
           </w:tcPr>
@@ -5164,7 +5164,7 @@
             </w:tcBorders>
             <w:shd w:fill="auto" w:val="clear"/>
             <w:tcMar>
-              <w:left w:w="100" w:type="dxa"/>
+              <w:left w:w="105" w:type="dxa"/>
             </w:tcMar>
             <w:vAlign w:val="center"/>
           </w:tcPr>
@@ -5207,7 +5207,7 @@
             </w:tcBorders>
             <w:shd w:fill="auto" w:val="clear"/>
             <w:tcMar>
-              <w:left w:w="100" w:type="dxa"/>
+              <w:left w:w="105" w:type="dxa"/>
             </w:tcMar>
             <w:vAlign w:val="center"/>
           </w:tcPr>
@@ -5328,7 +5328,7 @@
             </w:tcBorders>
             <w:shd w:fill="auto" w:val="clear"/>
             <w:tcMar>
-              <w:left w:w="100" w:type="dxa"/>
+              <w:left w:w="105" w:type="dxa"/>
             </w:tcMar>
             <w:vAlign w:val="center"/>
           </w:tcPr>
@@ -5371,7 +5371,7 @@
             </w:tcBorders>
             <w:shd w:fill="auto" w:val="clear"/>
             <w:tcMar>
-              <w:left w:w="100" w:type="dxa"/>
+              <w:left w:w="105" w:type="dxa"/>
             </w:tcMar>
             <w:vAlign w:val="center"/>
           </w:tcPr>
@@ -5417,7 +5417,7 @@
             </w:tcBorders>
             <w:shd w:fill="auto" w:val="clear"/>
             <w:tcMar>
-              <w:left w:w="100" w:type="dxa"/>
+              <w:left w:w="105" w:type="dxa"/>
             </w:tcMar>
             <w:vAlign w:val="center"/>
           </w:tcPr>
@@ -5460,7 +5460,7 @@
             </w:tcBorders>
             <w:shd w:fill="auto" w:val="clear"/>
             <w:tcMar>
-              <w:left w:w="100" w:type="dxa"/>
+              <w:left w:w="105" w:type="dxa"/>
             </w:tcMar>
             <w:vAlign w:val="center"/>
           </w:tcPr>
@@ -5566,36 +5566,6 @@
         </w:tc>
       </w:tr>
     </w:tbl>
-    <w:p>
-      <w:pPr>
-        <w:pStyle w:val="Corpodetexto"/>
-        <w:spacing w:before="0" w:after="0"/>
-        <w:rPr/>
-      </w:pPr>
-      <w:r>
-        <w:rPr/>
-      </w:r>
-    </w:p>
-    <w:p>
-      <w:pPr>
-        <w:pStyle w:val="Corpodetexto"/>
-        <w:spacing w:before="0" w:after="0"/>
-        <w:rPr/>
-      </w:pPr>
-      <w:r>
-        <w:rPr/>
-      </w:r>
-    </w:p>
-    <w:p>
-      <w:pPr>
-        <w:pStyle w:val="Corpodetexto"/>
-        <w:spacing w:before="0" w:after="0"/>
-        <w:rPr/>
-      </w:pPr>
-      <w:r>
-        <w:rPr/>
-      </w:r>
-    </w:p>
     <w:p>
       <w:pPr>
         <w:pStyle w:val="Corpodetexto"/>
@@ -5636,7 +5606,6 @@
       <w:rPr>
         <w:rFonts w:ascii="Symbol" w:hAnsi="Symbol" w:cs="Symbol" w:hint="default"/>
         <w:sz w:val="20"/>
-        <w:rFonts w:cs="Symbol"/>
       </w:rPr>
     </w:lvl>
     <w:lvl w:ilvl="1">
@@ -5653,7 +5622,6 @@
       <w:rPr>
         <w:rFonts w:ascii="Courier New" w:hAnsi="Courier New" w:cs="Courier New" w:hint="default"/>
         <w:sz w:val="20"/>
-        <w:rFonts w:cs="Courier New"/>
       </w:rPr>
     </w:lvl>
     <w:lvl w:ilvl="2">
@@ -5670,7 +5638,6 @@
       <w:rPr>
         <w:rFonts w:ascii="Wingdings" w:hAnsi="Wingdings" w:cs="Wingdings" w:hint="default"/>
         <w:sz w:val="20"/>
-        <w:rFonts w:cs="Wingdings"/>
       </w:rPr>
     </w:lvl>
     <w:lvl w:ilvl="3">
@@ -5687,7 +5654,6 @@
       <w:rPr>
         <w:rFonts w:ascii="Wingdings" w:hAnsi="Wingdings" w:cs="Wingdings" w:hint="default"/>
         <w:sz w:val="20"/>
-        <w:rFonts w:cs="Wingdings"/>
       </w:rPr>
     </w:lvl>
     <w:lvl w:ilvl="4">
@@ -5704,7 +5670,6 @@
       <w:rPr>
         <w:rFonts w:ascii="Wingdings" w:hAnsi="Wingdings" w:cs="Wingdings" w:hint="default"/>
         <w:sz w:val="20"/>
-        <w:rFonts w:cs="Wingdings"/>
       </w:rPr>
     </w:lvl>
     <w:lvl w:ilvl="5">
@@ -5721,7 +5686,6 @@
       <w:rPr>
         <w:rFonts w:ascii="Wingdings" w:hAnsi="Wingdings" w:cs="Wingdings" w:hint="default"/>
         <w:sz w:val="20"/>
-        <w:rFonts w:cs="Wingdings"/>
       </w:rPr>
     </w:lvl>
     <w:lvl w:ilvl="6">
@@ -5738,7 +5702,6 @@
       <w:rPr>
         <w:rFonts w:ascii="Wingdings" w:hAnsi="Wingdings" w:cs="Wingdings" w:hint="default"/>
         <w:sz w:val="20"/>
-        <w:rFonts w:cs="Wingdings"/>
       </w:rPr>
     </w:lvl>
     <w:lvl w:ilvl="7">
@@ -5755,7 +5718,6 @@
       <w:rPr>
         <w:rFonts w:ascii="Wingdings" w:hAnsi="Wingdings" w:cs="Wingdings" w:hint="default"/>
         <w:sz w:val="20"/>
-        <w:rFonts w:cs="Wingdings"/>
       </w:rPr>
     </w:lvl>
     <w:lvl w:ilvl="8">
@@ -5772,7 +5734,6 @@
       <w:rPr>
         <w:rFonts w:ascii="Wingdings" w:hAnsi="Wingdings" w:cs="Wingdings" w:hint="default"/>
         <w:sz w:val="20"/>
-        <w:rFonts w:cs="Wingdings"/>
       </w:rPr>
     </w:lvl>
   </w:abstractNum>
@@ -6222,6 +6183,7 @@
     <w:rPrDefault>
       <w:rPr>
         <w:rFonts w:ascii="Calibri" w:hAnsi="Calibri" w:eastAsia="Calibri" w:cs="" w:asciiTheme="minorHAnsi" w:cstheme="minorBidi" w:eastAsiaTheme="minorHAnsi" w:hAnsiTheme="minorHAnsi"/>
+        <w:sz w:val="22"/>
         <w:szCs w:val="22"/>
         <w:lang w:val="pt-BR" w:eastAsia="en-US" w:bidi="ar-SA"/>
       </w:rPr>
@@ -6617,7 +6579,7 @@
     </w:pPr>
     <w:rPr>
       <w:rFonts w:ascii="Calibri" w:hAnsi="Calibri" w:eastAsia="Calibri" w:cs="" w:asciiTheme="minorHAnsi" w:cstheme="minorBidi" w:eastAsiaTheme="minorHAnsi" w:hAnsiTheme="minorHAnsi"/>
-      <w:color w:val="00000A"/>
+      <w:color w:val="auto"/>
       <w:sz w:val="22"/>
       <w:szCs w:val="22"/>
       <w:lang w:val="pt-BR" w:eastAsia="en-US" w:bidi="ar-SA"/>
@@ -6692,78 +6654,6 @@
     <w:name w:val="ListLabel 9"/>
     <w:qFormat/>
     <w:rPr>
-      <w:sz w:val="20"/>
-    </w:rPr>
-  </w:style>
-  <w:style w:type="character" w:styleId="ListLabel10">
-    <w:name w:val="ListLabel 10"/>
-    <w:qFormat/>
-    <w:rPr>
-      <w:rFonts w:ascii="Arial" w:hAnsi="Arial" w:cs="Symbol"/>
-      <w:sz w:val="20"/>
-    </w:rPr>
-  </w:style>
-  <w:style w:type="character" w:styleId="ListLabel11">
-    <w:name w:val="ListLabel 11"/>
-    <w:qFormat/>
-    <w:rPr>
-      <w:rFonts w:cs="Courier New"/>
-      <w:sz w:val="20"/>
-    </w:rPr>
-  </w:style>
-  <w:style w:type="character" w:styleId="ListLabel12">
-    <w:name w:val="ListLabel 12"/>
-    <w:qFormat/>
-    <w:rPr>
-      <w:rFonts w:cs="Wingdings"/>
-      <w:sz w:val="20"/>
-    </w:rPr>
-  </w:style>
-  <w:style w:type="character" w:styleId="ListLabel13">
-    <w:name w:val="ListLabel 13"/>
-    <w:qFormat/>
-    <w:rPr>
-      <w:rFonts w:cs="Wingdings"/>
-      <w:sz w:val="20"/>
-    </w:rPr>
-  </w:style>
-  <w:style w:type="character" w:styleId="ListLabel14">
-    <w:name w:val="ListLabel 14"/>
-    <w:qFormat/>
-    <w:rPr>
-      <w:rFonts w:cs="Wingdings"/>
-      <w:sz w:val="20"/>
-    </w:rPr>
-  </w:style>
-  <w:style w:type="character" w:styleId="ListLabel15">
-    <w:name w:val="ListLabel 15"/>
-    <w:qFormat/>
-    <w:rPr>
-      <w:rFonts w:cs="Wingdings"/>
-      <w:sz w:val="20"/>
-    </w:rPr>
-  </w:style>
-  <w:style w:type="character" w:styleId="ListLabel16">
-    <w:name w:val="ListLabel 16"/>
-    <w:qFormat/>
-    <w:rPr>
-      <w:rFonts w:cs="Wingdings"/>
-      <w:sz w:val="20"/>
-    </w:rPr>
-  </w:style>
-  <w:style w:type="character" w:styleId="ListLabel17">
-    <w:name w:val="ListLabel 17"/>
-    <w:qFormat/>
-    <w:rPr>
-      <w:rFonts w:cs="Wingdings"/>
-      <w:sz w:val="20"/>
-    </w:rPr>
-  </w:style>
-  <w:style w:type="character" w:styleId="ListLabel18">
-    <w:name w:val="ListLabel 18"/>
-    <w:qFormat/>
-    <w:rPr>
-      <w:rFonts w:cs="Wingdings"/>
       <w:sz w:val="20"/>
     </w:rPr>
   </w:style>

</xml_diff>

<commit_message>
Revert "Revert "Descrição dos casos de uso - Faculdade""
This reverts commit c41c96efd78e10d7df8b366760e5c5cea1dab426.
</commit_message>
<xml_diff>
--- a/Descricao dos casos de uso - Faculdade.docx
+++ b/Descricao dos casos de uso - Faculdade.docx
@@ -30,7 +30,7 @@
       <w:tblPr>
         <w:tblW w:w="8494" w:type="dxa"/>
         <w:jc w:val="left"/>
-        <w:tblInd w:w="100" w:type="dxa"/>
+        <w:tblInd w:w="95" w:type="dxa"/>
         <w:tblBorders>
           <w:top w:val="single" w:sz="4" w:space="0" w:color="000001"/>
           <w:left w:val="single" w:sz="4" w:space="0" w:color="000001"/>
@@ -41,7 +41,7 @@
         </w:tblBorders>
         <w:tblCellMar>
           <w:top w:w="0" w:type="dxa"/>
-          <w:left w:w="110" w:type="dxa"/>
+          <w:left w:w="105" w:type="dxa"/>
           <w:bottom w:w="0" w:type="dxa"/>
           <w:right w:w="115" w:type="dxa"/>
         </w:tblCellMar>
@@ -69,7 +69,7 @@
             </w:tcBorders>
             <w:shd w:fill="auto" w:val="clear"/>
             <w:tcMar>
-              <w:left w:w="110" w:type="dxa"/>
+              <w:left w:w="105" w:type="dxa"/>
             </w:tcMar>
           </w:tcPr>
           <w:p>
@@ -111,7 +111,7 @@
             </w:tcBorders>
             <w:shd w:fill="auto" w:val="clear"/>
             <w:tcMar>
-              <w:left w:w="110" w:type="dxa"/>
+              <w:left w:w="105" w:type="dxa"/>
             </w:tcMar>
           </w:tcPr>
           <w:p>
@@ -150,7 +150,7 @@
             </w:tcBorders>
             <w:shd w:fill="auto" w:val="clear"/>
             <w:tcMar>
-              <w:left w:w="110" w:type="dxa"/>
+              <w:left w:w="105" w:type="dxa"/>
             </w:tcMar>
           </w:tcPr>
           <w:p>
@@ -190,7 +190,7 @@
             </w:tcBorders>
             <w:shd w:fill="auto" w:val="clear"/>
             <w:tcMar>
-              <w:left w:w="110" w:type="dxa"/>
+              <w:left w:w="105" w:type="dxa"/>
             </w:tcMar>
           </w:tcPr>
           <w:p>
@@ -224,7 +224,7 @@
             </w:tcBorders>
             <w:shd w:fill="auto" w:val="clear"/>
             <w:tcMar>
-              <w:left w:w="110" w:type="dxa"/>
+              <w:left w:w="105" w:type="dxa"/>
             </w:tcMar>
           </w:tcPr>
           <w:p>
@@ -292,7 +292,7 @@
             </w:tcBorders>
             <w:shd w:fill="auto" w:val="clear"/>
             <w:tcMar>
-              <w:left w:w="110" w:type="dxa"/>
+              <w:left w:w="105" w:type="dxa"/>
             </w:tcMar>
           </w:tcPr>
           <w:p>
@@ -331,7 +331,7 @@
             </w:tcBorders>
             <w:shd w:fill="auto" w:val="clear"/>
             <w:tcMar>
-              <w:left w:w="110" w:type="dxa"/>
+              <w:left w:w="105" w:type="dxa"/>
             </w:tcMar>
           </w:tcPr>
           <w:p>
@@ -373,7 +373,7 @@
             </w:tcBorders>
             <w:shd w:fill="auto" w:val="clear"/>
             <w:tcMar>
-              <w:left w:w="110" w:type="dxa"/>
+              <w:left w:w="105" w:type="dxa"/>
             </w:tcMar>
           </w:tcPr>
           <w:p>
@@ -407,7 +407,7 @@
             </w:tcBorders>
             <w:shd w:fill="auto" w:val="clear"/>
             <w:tcMar>
-              <w:left w:w="110" w:type="dxa"/>
+              <w:left w:w="105" w:type="dxa"/>
             </w:tcMar>
           </w:tcPr>
           <w:p>
@@ -467,7 +467,7 @@
             </w:tcBorders>
             <w:shd w:fill="auto" w:val="clear"/>
             <w:tcMar>
-              <w:left w:w="110" w:type="dxa"/>
+              <w:left w:w="105" w:type="dxa"/>
             </w:tcMar>
           </w:tcPr>
           <w:p>
@@ -506,7 +506,7 @@
             </w:tcBorders>
             <w:shd w:fill="auto" w:val="clear"/>
             <w:tcMar>
-              <w:left w:w="110" w:type="dxa"/>
+              <w:left w:w="105" w:type="dxa"/>
             </w:tcMar>
           </w:tcPr>
           <w:p>
@@ -546,7 +546,7 @@
             </w:tcBorders>
             <w:shd w:fill="auto" w:val="clear"/>
             <w:tcMar>
-              <w:left w:w="110" w:type="dxa"/>
+              <w:left w:w="105" w:type="dxa"/>
             </w:tcMar>
           </w:tcPr>
           <w:p>
@@ -585,7 +585,7 @@
             </w:tcBorders>
             <w:shd w:fill="auto" w:val="clear"/>
             <w:tcMar>
-              <w:left w:w="110" w:type="dxa"/>
+              <w:left w:w="105" w:type="dxa"/>
             </w:tcMar>
           </w:tcPr>
           <w:p>
@@ -735,7 +735,7 @@
       <w:tblPr>
         <w:tblW w:w="8494" w:type="dxa"/>
         <w:jc w:val="left"/>
-        <w:tblInd w:w="100" w:type="dxa"/>
+        <w:tblInd w:w="95" w:type="dxa"/>
         <w:tblBorders>
           <w:top w:val="single" w:sz="4" w:space="0" w:color="000001"/>
           <w:left w:val="single" w:sz="4" w:space="0" w:color="000001"/>
@@ -746,7 +746,7 @@
         </w:tblBorders>
         <w:tblCellMar>
           <w:top w:w="0" w:type="dxa"/>
-          <w:left w:w="110" w:type="dxa"/>
+          <w:left w:w="105" w:type="dxa"/>
           <w:bottom w:w="0" w:type="dxa"/>
           <w:right w:w="115" w:type="dxa"/>
         </w:tblCellMar>
@@ -774,7 +774,7 @@
             </w:tcBorders>
             <w:shd w:fill="auto" w:val="clear"/>
             <w:tcMar>
-              <w:left w:w="110" w:type="dxa"/>
+              <w:left w:w="105" w:type="dxa"/>
             </w:tcMar>
           </w:tcPr>
           <w:p>
@@ -816,7 +816,7 @@
             </w:tcBorders>
             <w:shd w:fill="auto" w:val="clear"/>
             <w:tcMar>
-              <w:left w:w="110" w:type="dxa"/>
+              <w:left w:w="105" w:type="dxa"/>
             </w:tcMar>
           </w:tcPr>
           <w:p>
@@ -855,7 +855,7 @@
             </w:tcBorders>
             <w:shd w:fill="auto" w:val="clear"/>
             <w:tcMar>
-              <w:left w:w="110" w:type="dxa"/>
+              <w:left w:w="105" w:type="dxa"/>
             </w:tcMar>
           </w:tcPr>
           <w:p>
@@ -895,7 +895,7 @@
             </w:tcBorders>
             <w:shd w:fill="auto" w:val="clear"/>
             <w:tcMar>
-              <w:left w:w="110" w:type="dxa"/>
+              <w:left w:w="105" w:type="dxa"/>
             </w:tcMar>
           </w:tcPr>
           <w:p>
@@ -929,7 +929,7 @@
             </w:tcBorders>
             <w:shd w:fill="auto" w:val="clear"/>
             <w:tcMar>
-              <w:left w:w="110" w:type="dxa"/>
+              <w:left w:w="105" w:type="dxa"/>
             </w:tcMar>
           </w:tcPr>
           <w:p>
@@ -1029,7 +1029,7 @@
             </w:tcBorders>
             <w:shd w:fill="auto" w:val="clear"/>
             <w:tcMar>
-              <w:left w:w="110" w:type="dxa"/>
+              <w:left w:w="105" w:type="dxa"/>
             </w:tcMar>
           </w:tcPr>
           <w:p>
@@ -1068,7 +1068,7 @@
             </w:tcBorders>
             <w:shd w:fill="auto" w:val="clear"/>
             <w:tcMar>
-              <w:left w:w="110" w:type="dxa"/>
+              <w:left w:w="105" w:type="dxa"/>
             </w:tcMar>
           </w:tcPr>
           <w:p>
@@ -1110,7 +1110,7 @@
             </w:tcBorders>
             <w:shd w:fill="auto" w:val="clear"/>
             <w:tcMar>
-              <w:left w:w="110" w:type="dxa"/>
+              <w:left w:w="105" w:type="dxa"/>
             </w:tcMar>
           </w:tcPr>
           <w:p>
@@ -1144,7 +1144,7 @@
             </w:tcBorders>
             <w:shd w:fill="auto" w:val="clear"/>
             <w:tcMar>
-              <w:left w:w="110" w:type="dxa"/>
+              <w:left w:w="105" w:type="dxa"/>
             </w:tcMar>
           </w:tcPr>
           <w:p>
@@ -1184,7 +1184,7 @@
             </w:tcBorders>
             <w:shd w:fill="auto" w:val="clear"/>
             <w:tcMar>
-              <w:left w:w="110" w:type="dxa"/>
+              <w:left w:w="105" w:type="dxa"/>
             </w:tcMar>
           </w:tcPr>
           <w:p>
@@ -1223,7 +1223,7 @@
             </w:tcBorders>
             <w:shd w:fill="auto" w:val="clear"/>
             <w:tcMar>
-              <w:left w:w="110" w:type="dxa"/>
+              <w:left w:w="105" w:type="dxa"/>
             </w:tcMar>
           </w:tcPr>
           <w:p>
@@ -1263,7 +1263,7 @@
             </w:tcBorders>
             <w:shd w:fill="auto" w:val="clear"/>
             <w:tcMar>
-              <w:left w:w="110" w:type="dxa"/>
+              <w:left w:w="105" w:type="dxa"/>
             </w:tcMar>
           </w:tcPr>
           <w:p>
@@ -1302,7 +1302,7 @@
             </w:tcBorders>
             <w:shd w:fill="auto" w:val="clear"/>
             <w:tcMar>
-              <w:left w:w="110" w:type="dxa"/>
+              <w:left w:w="105" w:type="dxa"/>
             </w:tcMar>
           </w:tcPr>
           <w:p>
@@ -1560,7 +1560,7 @@
       <w:tblPr>
         <w:tblW w:w="8494" w:type="dxa"/>
         <w:jc w:val="left"/>
-        <w:tblInd w:w="100" w:type="dxa"/>
+        <w:tblInd w:w="95" w:type="dxa"/>
         <w:tblBorders>
           <w:top w:val="single" w:sz="4" w:space="0" w:color="000001"/>
           <w:left w:val="single" w:sz="4" w:space="0" w:color="000001"/>
@@ -1571,7 +1571,7 @@
         </w:tblBorders>
         <w:tblCellMar>
           <w:top w:w="0" w:type="dxa"/>
-          <w:left w:w="110" w:type="dxa"/>
+          <w:left w:w="105" w:type="dxa"/>
           <w:bottom w:w="0" w:type="dxa"/>
           <w:right w:w="115" w:type="dxa"/>
         </w:tblCellMar>
@@ -1599,7 +1599,7 @@
             </w:tcBorders>
             <w:shd w:fill="auto" w:val="clear"/>
             <w:tcMar>
-              <w:left w:w="110" w:type="dxa"/>
+              <w:left w:w="105" w:type="dxa"/>
             </w:tcMar>
           </w:tcPr>
           <w:p>
@@ -1641,7 +1641,7 @@
             </w:tcBorders>
             <w:shd w:fill="auto" w:val="clear"/>
             <w:tcMar>
-              <w:left w:w="110" w:type="dxa"/>
+              <w:left w:w="105" w:type="dxa"/>
             </w:tcMar>
           </w:tcPr>
           <w:p>
@@ -1680,7 +1680,7 @@
             </w:tcBorders>
             <w:shd w:fill="auto" w:val="clear"/>
             <w:tcMar>
-              <w:left w:w="110" w:type="dxa"/>
+              <w:left w:w="105" w:type="dxa"/>
             </w:tcMar>
           </w:tcPr>
           <w:p>
@@ -1720,7 +1720,7 @@
             </w:tcBorders>
             <w:shd w:fill="auto" w:val="clear"/>
             <w:tcMar>
-              <w:left w:w="110" w:type="dxa"/>
+              <w:left w:w="105" w:type="dxa"/>
             </w:tcMar>
           </w:tcPr>
           <w:p>
@@ -1754,7 +1754,7 @@
             </w:tcBorders>
             <w:shd w:fill="auto" w:val="clear"/>
             <w:tcMar>
-              <w:left w:w="110" w:type="dxa"/>
+              <w:left w:w="105" w:type="dxa"/>
             </w:tcMar>
           </w:tcPr>
           <w:p>
@@ -1794,7 +1794,7 @@
             </w:tcBorders>
             <w:shd w:fill="auto" w:val="clear"/>
             <w:tcMar>
-              <w:left w:w="110" w:type="dxa"/>
+              <w:left w:w="105" w:type="dxa"/>
             </w:tcMar>
           </w:tcPr>
           <w:p>
@@ -1833,7 +1833,7 @@
             </w:tcBorders>
             <w:shd w:fill="auto" w:val="clear"/>
             <w:tcMar>
-              <w:left w:w="110" w:type="dxa"/>
+              <w:left w:w="105" w:type="dxa"/>
             </w:tcMar>
           </w:tcPr>
           <w:p>
@@ -1875,7 +1875,7 @@
             </w:tcBorders>
             <w:shd w:fill="auto" w:val="clear"/>
             <w:tcMar>
-              <w:left w:w="110" w:type="dxa"/>
+              <w:left w:w="105" w:type="dxa"/>
             </w:tcMar>
           </w:tcPr>
           <w:p>
@@ -1909,7 +1909,7 @@
             </w:tcBorders>
             <w:shd w:fill="auto" w:val="clear"/>
             <w:tcMar>
-              <w:left w:w="110" w:type="dxa"/>
+              <w:left w:w="105" w:type="dxa"/>
             </w:tcMar>
           </w:tcPr>
           <w:p>
@@ -1989,7 +1989,7 @@
             </w:tcBorders>
             <w:shd w:fill="auto" w:val="clear"/>
             <w:tcMar>
-              <w:left w:w="110" w:type="dxa"/>
+              <w:left w:w="105" w:type="dxa"/>
             </w:tcMar>
           </w:tcPr>
           <w:p>
@@ -2028,7 +2028,7 @@
             </w:tcBorders>
             <w:shd w:fill="auto" w:val="clear"/>
             <w:tcMar>
-              <w:left w:w="110" w:type="dxa"/>
+              <w:left w:w="105" w:type="dxa"/>
             </w:tcMar>
           </w:tcPr>
           <w:p>
@@ -2068,7 +2068,7 @@
             </w:tcBorders>
             <w:shd w:fill="auto" w:val="clear"/>
             <w:tcMar>
-              <w:left w:w="110" w:type="dxa"/>
+              <w:left w:w="105" w:type="dxa"/>
             </w:tcMar>
           </w:tcPr>
           <w:p>
@@ -2107,7 +2107,7 @@
             </w:tcBorders>
             <w:shd w:fill="auto" w:val="clear"/>
             <w:tcMar>
-              <w:left w:w="110" w:type="dxa"/>
+              <w:left w:w="105" w:type="dxa"/>
             </w:tcMar>
           </w:tcPr>
           <w:p>
@@ -2222,7 +2222,7 @@
       <w:tblPr>
         <w:tblW w:w="9622" w:type="dxa"/>
         <w:jc w:val="left"/>
-        <w:tblInd w:w="110" w:type="dxa"/>
+        <w:tblInd w:w="105" w:type="dxa"/>
         <w:tblBorders>
           <w:top w:val="single" w:sz="4" w:space="0" w:color="000001"/>
           <w:left w:val="single" w:sz="4" w:space="0" w:color="000001"/>
@@ -2233,7 +2233,7 @@
         </w:tblBorders>
         <w:tblCellMar>
           <w:top w:w="28" w:type="dxa"/>
-          <w:left w:w="105" w:type="dxa"/>
+          <w:left w:w="100" w:type="dxa"/>
           <w:bottom w:w="28" w:type="dxa"/>
           <w:right w:w="115" w:type="dxa"/>
         </w:tblCellMar>
@@ -2258,7 +2258,7 @@
             </w:tcBorders>
             <w:shd w:fill="auto" w:val="clear"/>
             <w:tcMar>
-              <w:left w:w="105" w:type="dxa"/>
+              <w:left w:w="100" w:type="dxa"/>
             </w:tcMar>
             <w:vAlign w:val="center"/>
           </w:tcPr>
@@ -2304,7 +2304,7 @@
             </w:tcBorders>
             <w:shd w:fill="auto" w:val="clear"/>
             <w:tcMar>
-              <w:left w:w="105" w:type="dxa"/>
+              <w:left w:w="100" w:type="dxa"/>
             </w:tcMar>
             <w:vAlign w:val="center"/>
           </w:tcPr>
@@ -2347,7 +2347,7 @@
             </w:tcBorders>
             <w:shd w:fill="auto" w:val="clear"/>
             <w:tcMar>
-              <w:left w:w="105" w:type="dxa"/>
+              <w:left w:w="100" w:type="dxa"/>
             </w:tcMar>
             <w:vAlign w:val="center"/>
           </w:tcPr>
@@ -2393,7 +2393,7 @@
             </w:tcBorders>
             <w:shd w:fill="auto" w:val="clear"/>
             <w:tcMar>
-              <w:left w:w="105" w:type="dxa"/>
+              <w:left w:w="100" w:type="dxa"/>
               <w:bottom w:w="0" w:type="dxa"/>
             </w:tcMar>
             <w:vAlign w:val="center"/>
@@ -2437,7 +2437,7 @@
             </w:tcBorders>
             <w:shd w:fill="auto" w:val="clear"/>
             <w:tcMar>
-              <w:left w:w="105" w:type="dxa"/>
+              <w:left w:w="100" w:type="dxa"/>
             </w:tcMar>
             <w:vAlign w:val="center"/>
           </w:tcPr>
@@ -2484,7 +2484,7 @@
             <w:shd w:fill="auto" w:val="clear"/>
             <w:tcMar>
               <w:top w:w="0" w:type="dxa"/>
-              <w:left w:w="105" w:type="dxa"/>
+              <w:left w:w="100" w:type="dxa"/>
             </w:tcMar>
             <w:vAlign w:val="center"/>
           </w:tcPr>
@@ -2527,7 +2527,7 @@
             </w:tcBorders>
             <w:shd w:fill="auto" w:val="clear"/>
             <w:tcMar>
-              <w:left w:w="105" w:type="dxa"/>
+              <w:left w:w="100" w:type="dxa"/>
             </w:tcMar>
             <w:vAlign w:val="center"/>
           </w:tcPr>
@@ -2573,7 +2573,7 @@
             </w:tcBorders>
             <w:shd w:fill="auto" w:val="clear"/>
             <w:tcMar>
-              <w:left w:w="105" w:type="dxa"/>
+              <w:left w:w="100" w:type="dxa"/>
             </w:tcMar>
             <w:vAlign w:val="center"/>
           </w:tcPr>
@@ -2616,7 +2616,7 @@
             </w:tcBorders>
             <w:shd w:fill="auto" w:val="clear"/>
             <w:tcMar>
-              <w:left w:w="105" w:type="dxa"/>
+              <w:left w:w="100" w:type="dxa"/>
             </w:tcMar>
             <w:vAlign w:val="center"/>
           </w:tcPr>
@@ -2672,7 +2672,7 @@
             </w:tcBorders>
             <w:shd w:fill="auto" w:val="clear"/>
             <w:tcMar>
-              <w:left w:w="105" w:type="dxa"/>
+              <w:left w:w="100" w:type="dxa"/>
             </w:tcMar>
             <w:vAlign w:val="center"/>
           </w:tcPr>
@@ -2715,7 +2715,7 @@
             </w:tcBorders>
             <w:shd w:fill="auto" w:val="clear"/>
             <w:tcMar>
-              <w:left w:w="105" w:type="dxa"/>
+              <w:left w:w="100" w:type="dxa"/>
             </w:tcMar>
             <w:vAlign w:val="center"/>
           </w:tcPr>
@@ -2763,7 +2763,7 @@
             </w:tcBorders>
             <w:shd w:fill="auto" w:val="clear"/>
             <w:tcMar>
-              <w:left w:w="105" w:type="dxa"/>
+              <w:left w:w="100" w:type="dxa"/>
             </w:tcMar>
             <w:vAlign w:val="center"/>
           </w:tcPr>
@@ -2806,7 +2806,7 @@
             </w:tcBorders>
             <w:shd w:fill="auto" w:val="clear"/>
             <w:tcMar>
-              <w:left w:w="105" w:type="dxa"/>
+              <w:left w:w="100" w:type="dxa"/>
             </w:tcMar>
             <w:vAlign w:val="center"/>
           </w:tcPr>
@@ -3097,7 +3097,7 @@
       <w:tblPr>
         <w:tblW w:w="9622" w:type="dxa"/>
         <w:jc w:val="left"/>
-        <w:tblInd w:w="110" w:type="dxa"/>
+        <w:tblInd w:w="105" w:type="dxa"/>
         <w:tblBorders>
           <w:top w:val="single" w:sz="4" w:space="0" w:color="000001"/>
           <w:left w:val="single" w:sz="4" w:space="0" w:color="000001"/>
@@ -3108,7 +3108,7 @@
         </w:tblBorders>
         <w:tblCellMar>
           <w:top w:w="28" w:type="dxa"/>
-          <w:left w:w="105" w:type="dxa"/>
+          <w:left w:w="100" w:type="dxa"/>
           <w:bottom w:w="28" w:type="dxa"/>
           <w:right w:w="115" w:type="dxa"/>
         </w:tblCellMar>
@@ -3133,7 +3133,7 @@
             </w:tcBorders>
             <w:shd w:fill="auto" w:val="clear"/>
             <w:tcMar>
-              <w:left w:w="105" w:type="dxa"/>
+              <w:left w:w="100" w:type="dxa"/>
             </w:tcMar>
             <w:vAlign w:val="center"/>
           </w:tcPr>
@@ -3179,7 +3179,7 @@
             </w:tcBorders>
             <w:shd w:fill="auto" w:val="clear"/>
             <w:tcMar>
-              <w:left w:w="105" w:type="dxa"/>
+              <w:left w:w="100" w:type="dxa"/>
             </w:tcMar>
             <w:vAlign w:val="center"/>
           </w:tcPr>
@@ -3222,7 +3222,7 @@
             </w:tcBorders>
             <w:shd w:fill="auto" w:val="clear"/>
             <w:tcMar>
-              <w:left w:w="105" w:type="dxa"/>
+              <w:left w:w="100" w:type="dxa"/>
             </w:tcMar>
             <w:vAlign w:val="center"/>
           </w:tcPr>
@@ -3268,7 +3268,7 @@
             </w:tcBorders>
             <w:shd w:fill="auto" w:val="clear"/>
             <w:tcMar>
-              <w:left w:w="105" w:type="dxa"/>
+              <w:left w:w="100" w:type="dxa"/>
               <w:bottom w:w="0" w:type="dxa"/>
             </w:tcMar>
             <w:vAlign w:val="center"/>
@@ -3312,7 +3312,7 @@
             </w:tcBorders>
             <w:shd w:fill="auto" w:val="clear"/>
             <w:tcMar>
-              <w:left w:w="105" w:type="dxa"/>
+              <w:left w:w="100" w:type="dxa"/>
             </w:tcMar>
             <w:vAlign w:val="center"/>
           </w:tcPr>
@@ -3384,7 +3384,7 @@
             <w:shd w:fill="auto" w:val="clear"/>
             <w:tcMar>
               <w:top w:w="0" w:type="dxa"/>
-              <w:left w:w="105" w:type="dxa"/>
+              <w:left w:w="100" w:type="dxa"/>
             </w:tcMar>
             <w:vAlign w:val="center"/>
           </w:tcPr>
@@ -3427,7 +3427,7 @@
             </w:tcBorders>
             <w:shd w:fill="auto" w:val="clear"/>
             <w:tcMar>
-              <w:left w:w="105" w:type="dxa"/>
+              <w:left w:w="100" w:type="dxa"/>
             </w:tcMar>
             <w:vAlign w:val="center"/>
           </w:tcPr>
@@ -3473,7 +3473,7 @@
             </w:tcBorders>
             <w:shd w:fill="auto" w:val="clear"/>
             <w:tcMar>
-              <w:left w:w="105" w:type="dxa"/>
+              <w:left w:w="100" w:type="dxa"/>
             </w:tcMar>
             <w:vAlign w:val="center"/>
           </w:tcPr>
@@ -3516,7 +3516,7 @@
             </w:tcBorders>
             <w:shd w:fill="auto" w:val="clear"/>
             <w:tcMar>
-              <w:left w:w="105" w:type="dxa"/>
+              <w:left w:w="100" w:type="dxa"/>
             </w:tcMar>
             <w:vAlign w:val="center"/>
           </w:tcPr>
@@ -3562,7 +3562,7 @@
             </w:tcBorders>
             <w:shd w:fill="auto" w:val="clear"/>
             <w:tcMar>
-              <w:left w:w="105" w:type="dxa"/>
+              <w:left w:w="100" w:type="dxa"/>
             </w:tcMar>
             <w:vAlign w:val="center"/>
           </w:tcPr>
@@ -3605,7 +3605,7 @@
             </w:tcBorders>
             <w:shd w:fill="auto" w:val="clear"/>
             <w:tcMar>
-              <w:left w:w="105" w:type="dxa"/>
+              <w:left w:w="100" w:type="dxa"/>
             </w:tcMar>
             <w:vAlign w:val="center"/>
           </w:tcPr>
@@ -3651,7 +3651,7 @@
             </w:tcBorders>
             <w:shd w:fill="auto" w:val="clear"/>
             <w:tcMar>
-              <w:left w:w="105" w:type="dxa"/>
+              <w:left w:w="100" w:type="dxa"/>
             </w:tcMar>
             <w:vAlign w:val="center"/>
           </w:tcPr>
@@ -3694,7 +3694,7 @@
             </w:tcBorders>
             <w:shd w:fill="auto" w:val="clear"/>
             <w:tcMar>
-              <w:left w:w="105" w:type="dxa"/>
+              <w:left w:w="100" w:type="dxa"/>
             </w:tcMar>
             <w:vAlign w:val="center"/>
           </w:tcPr>
@@ -3879,7 +3879,7 @@
       <w:tblPr>
         <w:tblW w:w="9622" w:type="dxa"/>
         <w:jc w:val="left"/>
-        <w:tblInd w:w="110" w:type="dxa"/>
+        <w:tblInd w:w="105" w:type="dxa"/>
         <w:tblBorders>
           <w:top w:val="single" w:sz="4" w:space="0" w:color="000001"/>
           <w:left w:val="single" w:sz="4" w:space="0" w:color="000001"/>
@@ -3890,7 +3890,7 @@
         </w:tblBorders>
         <w:tblCellMar>
           <w:top w:w="28" w:type="dxa"/>
-          <w:left w:w="105" w:type="dxa"/>
+          <w:left w:w="100" w:type="dxa"/>
           <w:bottom w:w="28" w:type="dxa"/>
           <w:right w:w="115" w:type="dxa"/>
         </w:tblCellMar>
@@ -3915,7 +3915,7 @@
             </w:tcBorders>
             <w:shd w:fill="auto" w:val="clear"/>
             <w:tcMar>
-              <w:left w:w="105" w:type="dxa"/>
+              <w:left w:w="100" w:type="dxa"/>
             </w:tcMar>
             <w:vAlign w:val="center"/>
           </w:tcPr>
@@ -3961,7 +3961,7 @@
             </w:tcBorders>
             <w:shd w:fill="auto" w:val="clear"/>
             <w:tcMar>
-              <w:left w:w="105" w:type="dxa"/>
+              <w:left w:w="100" w:type="dxa"/>
             </w:tcMar>
             <w:vAlign w:val="center"/>
           </w:tcPr>
@@ -4004,7 +4004,7 @@
             </w:tcBorders>
             <w:shd w:fill="auto" w:val="clear"/>
             <w:tcMar>
-              <w:left w:w="105" w:type="dxa"/>
+              <w:left w:w="100" w:type="dxa"/>
             </w:tcMar>
             <w:vAlign w:val="center"/>
           </w:tcPr>
@@ -4050,7 +4050,7 @@
             </w:tcBorders>
             <w:shd w:fill="auto" w:val="clear"/>
             <w:tcMar>
-              <w:left w:w="105" w:type="dxa"/>
+              <w:left w:w="100" w:type="dxa"/>
               <w:bottom w:w="0" w:type="dxa"/>
             </w:tcMar>
             <w:vAlign w:val="center"/>
@@ -4094,7 +4094,7 @@
             </w:tcBorders>
             <w:shd w:fill="auto" w:val="clear"/>
             <w:tcMar>
-              <w:left w:w="105" w:type="dxa"/>
+              <w:left w:w="100" w:type="dxa"/>
             </w:tcMar>
             <w:vAlign w:val="center"/>
           </w:tcPr>
@@ -4141,7 +4141,7 @@
             <w:shd w:fill="auto" w:val="clear"/>
             <w:tcMar>
               <w:top w:w="0" w:type="dxa"/>
-              <w:left w:w="105" w:type="dxa"/>
+              <w:left w:w="100" w:type="dxa"/>
             </w:tcMar>
             <w:vAlign w:val="center"/>
           </w:tcPr>
@@ -4184,7 +4184,7 @@
             </w:tcBorders>
             <w:shd w:fill="auto" w:val="clear"/>
             <w:tcMar>
-              <w:left w:w="105" w:type="dxa"/>
+              <w:left w:w="100" w:type="dxa"/>
             </w:tcMar>
             <w:vAlign w:val="center"/>
           </w:tcPr>
@@ -4230,7 +4230,7 @@
             </w:tcBorders>
             <w:shd w:fill="auto" w:val="clear"/>
             <w:tcMar>
-              <w:left w:w="105" w:type="dxa"/>
+              <w:left w:w="100" w:type="dxa"/>
             </w:tcMar>
             <w:vAlign w:val="center"/>
           </w:tcPr>
@@ -4273,7 +4273,7 @@
             </w:tcBorders>
             <w:shd w:fill="auto" w:val="clear"/>
             <w:tcMar>
-              <w:left w:w="105" w:type="dxa"/>
+              <w:left w:w="100" w:type="dxa"/>
             </w:tcMar>
             <w:vAlign w:val="center"/>
           </w:tcPr>
@@ -4369,7 +4369,7 @@
             </w:tcBorders>
             <w:shd w:fill="auto" w:val="clear"/>
             <w:tcMar>
-              <w:left w:w="105" w:type="dxa"/>
+              <w:left w:w="100" w:type="dxa"/>
             </w:tcMar>
             <w:vAlign w:val="center"/>
           </w:tcPr>
@@ -4412,7 +4412,7 @@
             </w:tcBorders>
             <w:shd w:fill="auto" w:val="clear"/>
             <w:tcMar>
-              <w:left w:w="105" w:type="dxa"/>
+              <w:left w:w="100" w:type="dxa"/>
             </w:tcMar>
             <w:vAlign w:val="center"/>
           </w:tcPr>
@@ -4458,7 +4458,7 @@
             </w:tcBorders>
             <w:shd w:fill="auto" w:val="clear"/>
             <w:tcMar>
-              <w:left w:w="105" w:type="dxa"/>
+              <w:left w:w="100" w:type="dxa"/>
             </w:tcMar>
             <w:vAlign w:val="center"/>
           </w:tcPr>
@@ -4501,7 +4501,7 @@
             </w:tcBorders>
             <w:shd w:fill="auto" w:val="clear"/>
             <w:tcMar>
-              <w:left w:w="105" w:type="dxa"/>
+              <w:left w:w="100" w:type="dxa"/>
             </w:tcMar>
             <w:vAlign w:val="center"/>
           </w:tcPr>
@@ -4813,7 +4813,7 @@
       <w:tblPr>
         <w:tblW w:w="9622" w:type="dxa"/>
         <w:jc w:val="left"/>
-        <w:tblInd w:w="110" w:type="dxa"/>
+        <w:tblInd w:w="105" w:type="dxa"/>
         <w:tblBorders>
           <w:top w:val="single" w:sz="4" w:space="0" w:color="000001"/>
           <w:left w:val="single" w:sz="4" w:space="0" w:color="000001"/>
@@ -4824,7 +4824,7 @@
         </w:tblBorders>
         <w:tblCellMar>
           <w:top w:w="28" w:type="dxa"/>
-          <w:left w:w="105" w:type="dxa"/>
+          <w:left w:w="100" w:type="dxa"/>
           <w:bottom w:w="28" w:type="dxa"/>
           <w:right w:w="115" w:type="dxa"/>
         </w:tblCellMar>
@@ -4849,7 +4849,7 @@
             </w:tcBorders>
             <w:shd w:fill="auto" w:val="clear"/>
             <w:tcMar>
-              <w:left w:w="105" w:type="dxa"/>
+              <w:left w:w="100" w:type="dxa"/>
             </w:tcMar>
             <w:vAlign w:val="center"/>
           </w:tcPr>
@@ -4895,7 +4895,7 @@
             </w:tcBorders>
             <w:shd w:fill="auto" w:val="clear"/>
             <w:tcMar>
-              <w:left w:w="105" w:type="dxa"/>
+              <w:left w:w="100" w:type="dxa"/>
             </w:tcMar>
             <w:vAlign w:val="center"/>
           </w:tcPr>
@@ -4938,7 +4938,7 @@
             </w:tcBorders>
             <w:shd w:fill="auto" w:val="clear"/>
             <w:tcMar>
-              <w:left w:w="105" w:type="dxa"/>
+              <w:left w:w="100" w:type="dxa"/>
             </w:tcMar>
             <w:vAlign w:val="center"/>
           </w:tcPr>
@@ -4984,7 +4984,7 @@
             </w:tcBorders>
             <w:shd w:fill="auto" w:val="clear"/>
             <w:tcMar>
-              <w:left w:w="105" w:type="dxa"/>
+              <w:left w:w="100" w:type="dxa"/>
               <w:bottom w:w="0" w:type="dxa"/>
             </w:tcMar>
             <w:vAlign w:val="center"/>
@@ -5028,7 +5028,7 @@
             </w:tcBorders>
             <w:shd w:fill="auto" w:val="clear"/>
             <w:tcMar>
-              <w:left w:w="105" w:type="dxa"/>
+              <w:left w:w="100" w:type="dxa"/>
             </w:tcMar>
             <w:vAlign w:val="center"/>
           </w:tcPr>
@@ -5075,7 +5075,7 @@
             <w:shd w:fill="auto" w:val="clear"/>
             <w:tcMar>
               <w:top w:w="0" w:type="dxa"/>
-              <w:left w:w="105" w:type="dxa"/>
+              <w:left w:w="100" w:type="dxa"/>
             </w:tcMar>
             <w:vAlign w:val="center"/>
           </w:tcPr>
@@ -5118,7 +5118,7 @@
             </w:tcBorders>
             <w:shd w:fill="auto" w:val="clear"/>
             <w:tcMar>
-              <w:left w:w="105" w:type="dxa"/>
+              <w:left w:w="100" w:type="dxa"/>
             </w:tcMar>
             <w:vAlign w:val="center"/>
           </w:tcPr>
@@ -5164,7 +5164,7 @@
             </w:tcBorders>
             <w:shd w:fill="auto" w:val="clear"/>
             <w:tcMar>
-              <w:left w:w="105" w:type="dxa"/>
+              <w:left w:w="100" w:type="dxa"/>
             </w:tcMar>
             <w:vAlign w:val="center"/>
           </w:tcPr>
@@ -5207,7 +5207,7 @@
             </w:tcBorders>
             <w:shd w:fill="auto" w:val="clear"/>
             <w:tcMar>
-              <w:left w:w="105" w:type="dxa"/>
+              <w:left w:w="100" w:type="dxa"/>
             </w:tcMar>
             <w:vAlign w:val="center"/>
           </w:tcPr>
@@ -5328,7 +5328,7 @@
             </w:tcBorders>
             <w:shd w:fill="auto" w:val="clear"/>
             <w:tcMar>
-              <w:left w:w="105" w:type="dxa"/>
+              <w:left w:w="100" w:type="dxa"/>
             </w:tcMar>
             <w:vAlign w:val="center"/>
           </w:tcPr>
@@ -5371,7 +5371,7 @@
             </w:tcBorders>
             <w:shd w:fill="auto" w:val="clear"/>
             <w:tcMar>
-              <w:left w:w="105" w:type="dxa"/>
+              <w:left w:w="100" w:type="dxa"/>
             </w:tcMar>
             <w:vAlign w:val="center"/>
           </w:tcPr>
@@ -5417,7 +5417,7 @@
             </w:tcBorders>
             <w:shd w:fill="auto" w:val="clear"/>
             <w:tcMar>
-              <w:left w:w="105" w:type="dxa"/>
+              <w:left w:w="100" w:type="dxa"/>
             </w:tcMar>
             <w:vAlign w:val="center"/>
           </w:tcPr>
@@ -5460,7 +5460,7 @@
             </w:tcBorders>
             <w:shd w:fill="auto" w:val="clear"/>
             <w:tcMar>
-              <w:left w:w="105" w:type="dxa"/>
+              <w:left w:w="100" w:type="dxa"/>
             </w:tcMar>
             <w:vAlign w:val="center"/>
           </w:tcPr>
@@ -5566,6 +5566,36 @@
         </w:tc>
       </w:tr>
     </w:tbl>
+    <w:p>
+      <w:pPr>
+        <w:pStyle w:val="Corpodetexto"/>
+        <w:spacing w:before="0" w:after="0"/>
+        <w:rPr/>
+      </w:pPr>
+      <w:r>
+        <w:rPr/>
+      </w:r>
+    </w:p>
+    <w:p>
+      <w:pPr>
+        <w:pStyle w:val="Corpodetexto"/>
+        <w:spacing w:before="0" w:after="0"/>
+        <w:rPr/>
+      </w:pPr>
+      <w:r>
+        <w:rPr/>
+      </w:r>
+    </w:p>
+    <w:p>
+      <w:pPr>
+        <w:pStyle w:val="Corpodetexto"/>
+        <w:spacing w:before="0" w:after="0"/>
+        <w:rPr/>
+      </w:pPr>
+      <w:r>
+        <w:rPr/>
+      </w:r>
+    </w:p>
     <w:p>
       <w:pPr>
         <w:pStyle w:val="Corpodetexto"/>
@@ -5606,6 +5636,7 @@
       <w:rPr>
         <w:rFonts w:ascii="Symbol" w:hAnsi="Symbol" w:cs="Symbol" w:hint="default"/>
         <w:sz w:val="20"/>
+        <w:rFonts w:cs="Symbol"/>
       </w:rPr>
     </w:lvl>
     <w:lvl w:ilvl="1">
@@ -5622,6 +5653,7 @@
       <w:rPr>
         <w:rFonts w:ascii="Courier New" w:hAnsi="Courier New" w:cs="Courier New" w:hint="default"/>
         <w:sz w:val="20"/>
+        <w:rFonts w:cs="Courier New"/>
       </w:rPr>
     </w:lvl>
     <w:lvl w:ilvl="2">
@@ -5638,6 +5670,7 @@
       <w:rPr>
         <w:rFonts w:ascii="Wingdings" w:hAnsi="Wingdings" w:cs="Wingdings" w:hint="default"/>
         <w:sz w:val="20"/>
+        <w:rFonts w:cs="Wingdings"/>
       </w:rPr>
     </w:lvl>
     <w:lvl w:ilvl="3">
@@ -5654,6 +5687,7 @@
       <w:rPr>
         <w:rFonts w:ascii="Wingdings" w:hAnsi="Wingdings" w:cs="Wingdings" w:hint="default"/>
         <w:sz w:val="20"/>
+        <w:rFonts w:cs="Wingdings"/>
       </w:rPr>
     </w:lvl>
     <w:lvl w:ilvl="4">
@@ -5670,6 +5704,7 @@
       <w:rPr>
         <w:rFonts w:ascii="Wingdings" w:hAnsi="Wingdings" w:cs="Wingdings" w:hint="default"/>
         <w:sz w:val="20"/>
+        <w:rFonts w:cs="Wingdings"/>
       </w:rPr>
     </w:lvl>
     <w:lvl w:ilvl="5">
@@ -5686,6 +5721,7 @@
       <w:rPr>
         <w:rFonts w:ascii="Wingdings" w:hAnsi="Wingdings" w:cs="Wingdings" w:hint="default"/>
         <w:sz w:val="20"/>
+        <w:rFonts w:cs="Wingdings"/>
       </w:rPr>
     </w:lvl>
     <w:lvl w:ilvl="6">
@@ -5702,6 +5738,7 @@
       <w:rPr>
         <w:rFonts w:ascii="Wingdings" w:hAnsi="Wingdings" w:cs="Wingdings" w:hint="default"/>
         <w:sz w:val="20"/>
+        <w:rFonts w:cs="Wingdings"/>
       </w:rPr>
     </w:lvl>
     <w:lvl w:ilvl="7">
@@ -5718,6 +5755,7 @@
       <w:rPr>
         <w:rFonts w:ascii="Wingdings" w:hAnsi="Wingdings" w:cs="Wingdings" w:hint="default"/>
         <w:sz w:val="20"/>
+        <w:rFonts w:cs="Wingdings"/>
       </w:rPr>
     </w:lvl>
     <w:lvl w:ilvl="8">
@@ -5734,6 +5772,7 @@
       <w:rPr>
         <w:rFonts w:ascii="Wingdings" w:hAnsi="Wingdings" w:cs="Wingdings" w:hint="default"/>
         <w:sz w:val="20"/>
+        <w:rFonts w:cs="Wingdings"/>
       </w:rPr>
     </w:lvl>
   </w:abstractNum>
@@ -6183,7 +6222,6 @@
     <w:rPrDefault>
       <w:rPr>
         <w:rFonts w:ascii="Calibri" w:hAnsi="Calibri" w:eastAsia="Calibri" w:cs="" w:asciiTheme="minorHAnsi" w:cstheme="minorBidi" w:eastAsiaTheme="minorHAnsi" w:hAnsiTheme="minorHAnsi"/>
-        <w:sz w:val="22"/>
         <w:szCs w:val="22"/>
         <w:lang w:val="pt-BR" w:eastAsia="en-US" w:bidi="ar-SA"/>
       </w:rPr>
@@ -6579,7 +6617,7 @@
     </w:pPr>
     <w:rPr>
       <w:rFonts w:ascii="Calibri" w:hAnsi="Calibri" w:eastAsia="Calibri" w:cs="" w:asciiTheme="minorHAnsi" w:cstheme="minorBidi" w:eastAsiaTheme="minorHAnsi" w:hAnsiTheme="minorHAnsi"/>
-      <w:color w:val="auto"/>
+      <w:color w:val="00000A"/>
       <w:sz w:val="22"/>
       <w:szCs w:val="22"/>
       <w:lang w:val="pt-BR" w:eastAsia="en-US" w:bidi="ar-SA"/>
@@ -6654,6 +6692,78 @@
     <w:name w:val="ListLabel 9"/>
     <w:qFormat/>
     <w:rPr>
+      <w:sz w:val="20"/>
+    </w:rPr>
+  </w:style>
+  <w:style w:type="character" w:styleId="ListLabel10">
+    <w:name w:val="ListLabel 10"/>
+    <w:qFormat/>
+    <w:rPr>
+      <w:rFonts w:ascii="Arial" w:hAnsi="Arial" w:cs="Symbol"/>
+      <w:sz w:val="20"/>
+    </w:rPr>
+  </w:style>
+  <w:style w:type="character" w:styleId="ListLabel11">
+    <w:name w:val="ListLabel 11"/>
+    <w:qFormat/>
+    <w:rPr>
+      <w:rFonts w:cs="Courier New"/>
+      <w:sz w:val="20"/>
+    </w:rPr>
+  </w:style>
+  <w:style w:type="character" w:styleId="ListLabel12">
+    <w:name w:val="ListLabel 12"/>
+    <w:qFormat/>
+    <w:rPr>
+      <w:rFonts w:cs="Wingdings"/>
+      <w:sz w:val="20"/>
+    </w:rPr>
+  </w:style>
+  <w:style w:type="character" w:styleId="ListLabel13">
+    <w:name w:val="ListLabel 13"/>
+    <w:qFormat/>
+    <w:rPr>
+      <w:rFonts w:cs="Wingdings"/>
+      <w:sz w:val="20"/>
+    </w:rPr>
+  </w:style>
+  <w:style w:type="character" w:styleId="ListLabel14">
+    <w:name w:val="ListLabel 14"/>
+    <w:qFormat/>
+    <w:rPr>
+      <w:rFonts w:cs="Wingdings"/>
+      <w:sz w:val="20"/>
+    </w:rPr>
+  </w:style>
+  <w:style w:type="character" w:styleId="ListLabel15">
+    <w:name w:val="ListLabel 15"/>
+    <w:qFormat/>
+    <w:rPr>
+      <w:rFonts w:cs="Wingdings"/>
+      <w:sz w:val="20"/>
+    </w:rPr>
+  </w:style>
+  <w:style w:type="character" w:styleId="ListLabel16">
+    <w:name w:val="ListLabel 16"/>
+    <w:qFormat/>
+    <w:rPr>
+      <w:rFonts w:cs="Wingdings"/>
+      <w:sz w:val="20"/>
+    </w:rPr>
+  </w:style>
+  <w:style w:type="character" w:styleId="ListLabel17">
+    <w:name w:val="ListLabel 17"/>
+    <w:qFormat/>
+    <w:rPr>
+      <w:rFonts w:cs="Wingdings"/>
+      <w:sz w:val="20"/>
+    </w:rPr>
+  </w:style>
+  <w:style w:type="character" w:styleId="ListLabel18">
+    <w:name w:val="ListLabel 18"/>
+    <w:qFormat/>
+    <w:rPr>
+      <w:rFonts w:cs="Wingdings"/>
       <w:sz w:val="20"/>
     </w:rPr>
   </w:style>

</xml_diff>

<commit_message>
Revert "Revert "Revert "Descrição dos casos de uso - Faculdade"""
This reverts commit 24eef33e85de7ebfa5daaa24cc12c01795bb6926.
</commit_message>
<xml_diff>
--- a/Descricao dos casos de uso - Faculdade.docx
+++ b/Descricao dos casos de uso - Faculdade.docx
@@ -30,7 +30,7 @@
       <w:tblPr>
         <w:tblW w:w="8494" w:type="dxa"/>
         <w:jc w:val="left"/>
-        <w:tblInd w:w="95" w:type="dxa"/>
+        <w:tblInd w:w="100" w:type="dxa"/>
         <w:tblBorders>
           <w:top w:val="single" w:sz="4" w:space="0" w:color="000001"/>
           <w:left w:val="single" w:sz="4" w:space="0" w:color="000001"/>
@@ -41,7 +41,7 @@
         </w:tblBorders>
         <w:tblCellMar>
           <w:top w:w="0" w:type="dxa"/>
-          <w:left w:w="105" w:type="dxa"/>
+          <w:left w:w="110" w:type="dxa"/>
           <w:bottom w:w="0" w:type="dxa"/>
           <w:right w:w="115" w:type="dxa"/>
         </w:tblCellMar>
@@ -69,7 +69,7 @@
             </w:tcBorders>
             <w:shd w:fill="auto" w:val="clear"/>
             <w:tcMar>
-              <w:left w:w="105" w:type="dxa"/>
+              <w:left w:w="110" w:type="dxa"/>
             </w:tcMar>
           </w:tcPr>
           <w:p>
@@ -111,7 +111,7 @@
             </w:tcBorders>
             <w:shd w:fill="auto" w:val="clear"/>
             <w:tcMar>
-              <w:left w:w="105" w:type="dxa"/>
+              <w:left w:w="110" w:type="dxa"/>
             </w:tcMar>
           </w:tcPr>
           <w:p>
@@ -150,7 +150,7 @@
             </w:tcBorders>
             <w:shd w:fill="auto" w:val="clear"/>
             <w:tcMar>
-              <w:left w:w="105" w:type="dxa"/>
+              <w:left w:w="110" w:type="dxa"/>
             </w:tcMar>
           </w:tcPr>
           <w:p>
@@ -190,7 +190,7 @@
             </w:tcBorders>
             <w:shd w:fill="auto" w:val="clear"/>
             <w:tcMar>
-              <w:left w:w="105" w:type="dxa"/>
+              <w:left w:w="110" w:type="dxa"/>
             </w:tcMar>
           </w:tcPr>
           <w:p>
@@ -224,7 +224,7 @@
             </w:tcBorders>
             <w:shd w:fill="auto" w:val="clear"/>
             <w:tcMar>
-              <w:left w:w="105" w:type="dxa"/>
+              <w:left w:w="110" w:type="dxa"/>
             </w:tcMar>
           </w:tcPr>
           <w:p>
@@ -292,7 +292,7 @@
             </w:tcBorders>
             <w:shd w:fill="auto" w:val="clear"/>
             <w:tcMar>
-              <w:left w:w="105" w:type="dxa"/>
+              <w:left w:w="110" w:type="dxa"/>
             </w:tcMar>
           </w:tcPr>
           <w:p>
@@ -331,7 +331,7 @@
             </w:tcBorders>
             <w:shd w:fill="auto" w:val="clear"/>
             <w:tcMar>
-              <w:left w:w="105" w:type="dxa"/>
+              <w:left w:w="110" w:type="dxa"/>
             </w:tcMar>
           </w:tcPr>
           <w:p>
@@ -373,7 +373,7 @@
             </w:tcBorders>
             <w:shd w:fill="auto" w:val="clear"/>
             <w:tcMar>
-              <w:left w:w="105" w:type="dxa"/>
+              <w:left w:w="110" w:type="dxa"/>
             </w:tcMar>
           </w:tcPr>
           <w:p>
@@ -407,7 +407,7 @@
             </w:tcBorders>
             <w:shd w:fill="auto" w:val="clear"/>
             <w:tcMar>
-              <w:left w:w="105" w:type="dxa"/>
+              <w:left w:w="110" w:type="dxa"/>
             </w:tcMar>
           </w:tcPr>
           <w:p>
@@ -467,7 +467,7 @@
             </w:tcBorders>
             <w:shd w:fill="auto" w:val="clear"/>
             <w:tcMar>
-              <w:left w:w="105" w:type="dxa"/>
+              <w:left w:w="110" w:type="dxa"/>
             </w:tcMar>
           </w:tcPr>
           <w:p>
@@ -506,7 +506,7 @@
             </w:tcBorders>
             <w:shd w:fill="auto" w:val="clear"/>
             <w:tcMar>
-              <w:left w:w="105" w:type="dxa"/>
+              <w:left w:w="110" w:type="dxa"/>
             </w:tcMar>
           </w:tcPr>
           <w:p>
@@ -546,7 +546,7 @@
             </w:tcBorders>
             <w:shd w:fill="auto" w:val="clear"/>
             <w:tcMar>
-              <w:left w:w="105" w:type="dxa"/>
+              <w:left w:w="110" w:type="dxa"/>
             </w:tcMar>
           </w:tcPr>
           <w:p>
@@ -585,7 +585,7 @@
             </w:tcBorders>
             <w:shd w:fill="auto" w:val="clear"/>
             <w:tcMar>
-              <w:left w:w="105" w:type="dxa"/>
+              <w:left w:w="110" w:type="dxa"/>
             </w:tcMar>
           </w:tcPr>
           <w:p>
@@ -735,7 +735,7 @@
       <w:tblPr>
         <w:tblW w:w="8494" w:type="dxa"/>
         <w:jc w:val="left"/>
-        <w:tblInd w:w="95" w:type="dxa"/>
+        <w:tblInd w:w="100" w:type="dxa"/>
         <w:tblBorders>
           <w:top w:val="single" w:sz="4" w:space="0" w:color="000001"/>
           <w:left w:val="single" w:sz="4" w:space="0" w:color="000001"/>
@@ -746,7 +746,7 @@
         </w:tblBorders>
         <w:tblCellMar>
           <w:top w:w="0" w:type="dxa"/>
-          <w:left w:w="105" w:type="dxa"/>
+          <w:left w:w="110" w:type="dxa"/>
           <w:bottom w:w="0" w:type="dxa"/>
           <w:right w:w="115" w:type="dxa"/>
         </w:tblCellMar>
@@ -774,7 +774,7 @@
             </w:tcBorders>
             <w:shd w:fill="auto" w:val="clear"/>
             <w:tcMar>
-              <w:left w:w="105" w:type="dxa"/>
+              <w:left w:w="110" w:type="dxa"/>
             </w:tcMar>
           </w:tcPr>
           <w:p>
@@ -816,7 +816,7 @@
             </w:tcBorders>
             <w:shd w:fill="auto" w:val="clear"/>
             <w:tcMar>
-              <w:left w:w="105" w:type="dxa"/>
+              <w:left w:w="110" w:type="dxa"/>
             </w:tcMar>
           </w:tcPr>
           <w:p>
@@ -855,7 +855,7 @@
             </w:tcBorders>
             <w:shd w:fill="auto" w:val="clear"/>
             <w:tcMar>
-              <w:left w:w="105" w:type="dxa"/>
+              <w:left w:w="110" w:type="dxa"/>
             </w:tcMar>
           </w:tcPr>
           <w:p>
@@ -895,7 +895,7 @@
             </w:tcBorders>
             <w:shd w:fill="auto" w:val="clear"/>
             <w:tcMar>
-              <w:left w:w="105" w:type="dxa"/>
+              <w:left w:w="110" w:type="dxa"/>
             </w:tcMar>
           </w:tcPr>
           <w:p>
@@ -929,7 +929,7 @@
             </w:tcBorders>
             <w:shd w:fill="auto" w:val="clear"/>
             <w:tcMar>
-              <w:left w:w="105" w:type="dxa"/>
+              <w:left w:w="110" w:type="dxa"/>
             </w:tcMar>
           </w:tcPr>
           <w:p>
@@ -1029,7 +1029,7 @@
             </w:tcBorders>
             <w:shd w:fill="auto" w:val="clear"/>
             <w:tcMar>
-              <w:left w:w="105" w:type="dxa"/>
+              <w:left w:w="110" w:type="dxa"/>
             </w:tcMar>
           </w:tcPr>
           <w:p>
@@ -1068,7 +1068,7 @@
             </w:tcBorders>
             <w:shd w:fill="auto" w:val="clear"/>
             <w:tcMar>
-              <w:left w:w="105" w:type="dxa"/>
+              <w:left w:w="110" w:type="dxa"/>
             </w:tcMar>
           </w:tcPr>
           <w:p>
@@ -1110,7 +1110,7 @@
             </w:tcBorders>
             <w:shd w:fill="auto" w:val="clear"/>
             <w:tcMar>
-              <w:left w:w="105" w:type="dxa"/>
+              <w:left w:w="110" w:type="dxa"/>
             </w:tcMar>
           </w:tcPr>
           <w:p>
@@ -1144,7 +1144,7 @@
             </w:tcBorders>
             <w:shd w:fill="auto" w:val="clear"/>
             <w:tcMar>
-              <w:left w:w="105" w:type="dxa"/>
+              <w:left w:w="110" w:type="dxa"/>
             </w:tcMar>
           </w:tcPr>
           <w:p>
@@ -1184,7 +1184,7 @@
             </w:tcBorders>
             <w:shd w:fill="auto" w:val="clear"/>
             <w:tcMar>
-              <w:left w:w="105" w:type="dxa"/>
+              <w:left w:w="110" w:type="dxa"/>
             </w:tcMar>
           </w:tcPr>
           <w:p>
@@ -1223,7 +1223,7 @@
             </w:tcBorders>
             <w:shd w:fill="auto" w:val="clear"/>
             <w:tcMar>
-              <w:left w:w="105" w:type="dxa"/>
+              <w:left w:w="110" w:type="dxa"/>
             </w:tcMar>
           </w:tcPr>
           <w:p>
@@ -1263,7 +1263,7 @@
             </w:tcBorders>
             <w:shd w:fill="auto" w:val="clear"/>
             <w:tcMar>
-              <w:left w:w="105" w:type="dxa"/>
+              <w:left w:w="110" w:type="dxa"/>
             </w:tcMar>
           </w:tcPr>
           <w:p>
@@ -1302,7 +1302,7 @@
             </w:tcBorders>
             <w:shd w:fill="auto" w:val="clear"/>
             <w:tcMar>
-              <w:left w:w="105" w:type="dxa"/>
+              <w:left w:w="110" w:type="dxa"/>
             </w:tcMar>
           </w:tcPr>
           <w:p>
@@ -1560,7 +1560,7 @@
       <w:tblPr>
         <w:tblW w:w="8494" w:type="dxa"/>
         <w:jc w:val="left"/>
-        <w:tblInd w:w="95" w:type="dxa"/>
+        <w:tblInd w:w="100" w:type="dxa"/>
         <w:tblBorders>
           <w:top w:val="single" w:sz="4" w:space="0" w:color="000001"/>
           <w:left w:val="single" w:sz="4" w:space="0" w:color="000001"/>
@@ -1571,7 +1571,7 @@
         </w:tblBorders>
         <w:tblCellMar>
           <w:top w:w="0" w:type="dxa"/>
-          <w:left w:w="105" w:type="dxa"/>
+          <w:left w:w="110" w:type="dxa"/>
           <w:bottom w:w="0" w:type="dxa"/>
           <w:right w:w="115" w:type="dxa"/>
         </w:tblCellMar>
@@ -1599,7 +1599,7 @@
             </w:tcBorders>
             <w:shd w:fill="auto" w:val="clear"/>
             <w:tcMar>
-              <w:left w:w="105" w:type="dxa"/>
+              <w:left w:w="110" w:type="dxa"/>
             </w:tcMar>
           </w:tcPr>
           <w:p>
@@ -1641,7 +1641,7 @@
             </w:tcBorders>
             <w:shd w:fill="auto" w:val="clear"/>
             <w:tcMar>
-              <w:left w:w="105" w:type="dxa"/>
+              <w:left w:w="110" w:type="dxa"/>
             </w:tcMar>
           </w:tcPr>
           <w:p>
@@ -1680,7 +1680,7 @@
             </w:tcBorders>
             <w:shd w:fill="auto" w:val="clear"/>
             <w:tcMar>
-              <w:left w:w="105" w:type="dxa"/>
+              <w:left w:w="110" w:type="dxa"/>
             </w:tcMar>
           </w:tcPr>
           <w:p>
@@ -1720,7 +1720,7 @@
             </w:tcBorders>
             <w:shd w:fill="auto" w:val="clear"/>
             <w:tcMar>
-              <w:left w:w="105" w:type="dxa"/>
+              <w:left w:w="110" w:type="dxa"/>
             </w:tcMar>
           </w:tcPr>
           <w:p>
@@ -1754,7 +1754,7 @@
             </w:tcBorders>
             <w:shd w:fill="auto" w:val="clear"/>
             <w:tcMar>
-              <w:left w:w="105" w:type="dxa"/>
+              <w:left w:w="110" w:type="dxa"/>
             </w:tcMar>
           </w:tcPr>
           <w:p>
@@ -1794,7 +1794,7 @@
             </w:tcBorders>
             <w:shd w:fill="auto" w:val="clear"/>
             <w:tcMar>
-              <w:left w:w="105" w:type="dxa"/>
+              <w:left w:w="110" w:type="dxa"/>
             </w:tcMar>
           </w:tcPr>
           <w:p>
@@ -1833,7 +1833,7 @@
             </w:tcBorders>
             <w:shd w:fill="auto" w:val="clear"/>
             <w:tcMar>
-              <w:left w:w="105" w:type="dxa"/>
+              <w:left w:w="110" w:type="dxa"/>
             </w:tcMar>
           </w:tcPr>
           <w:p>
@@ -1875,7 +1875,7 @@
             </w:tcBorders>
             <w:shd w:fill="auto" w:val="clear"/>
             <w:tcMar>
-              <w:left w:w="105" w:type="dxa"/>
+              <w:left w:w="110" w:type="dxa"/>
             </w:tcMar>
           </w:tcPr>
           <w:p>
@@ -1909,7 +1909,7 @@
             </w:tcBorders>
             <w:shd w:fill="auto" w:val="clear"/>
             <w:tcMar>
-              <w:left w:w="105" w:type="dxa"/>
+              <w:left w:w="110" w:type="dxa"/>
             </w:tcMar>
           </w:tcPr>
           <w:p>
@@ -1989,7 +1989,7 @@
             </w:tcBorders>
             <w:shd w:fill="auto" w:val="clear"/>
             <w:tcMar>
-              <w:left w:w="105" w:type="dxa"/>
+              <w:left w:w="110" w:type="dxa"/>
             </w:tcMar>
           </w:tcPr>
           <w:p>
@@ -2028,7 +2028,7 @@
             </w:tcBorders>
             <w:shd w:fill="auto" w:val="clear"/>
             <w:tcMar>
-              <w:left w:w="105" w:type="dxa"/>
+              <w:left w:w="110" w:type="dxa"/>
             </w:tcMar>
           </w:tcPr>
           <w:p>
@@ -2068,7 +2068,7 @@
             </w:tcBorders>
             <w:shd w:fill="auto" w:val="clear"/>
             <w:tcMar>
-              <w:left w:w="105" w:type="dxa"/>
+              <w:left w:w="110" w:type="dxa"/>
             </w:tcMar>
           </w:tcPr>
           <w:p>
@@ -2107,7 +2107,7 @@
             </w:tcBorders>
             <w:shd w:fill="auto" w:val="clear"/>
             <w:tcMar>
-              <w:left w:w="105" w:type="dxa"/>
+              <w:left w:w="110" w:type="dxa"/>
             </w:tcMar>
           </w:tcPr>
           <w:p>
@@ -2222,7 +2222,7 @@
       <w:tblPr>
         <w:tblW w:w="9622" w:type="dxa"/>
         <w:jc w:val="left"/>
-        <w:tblInd w:w="105" w:type="dxa"/>
+        <w:tblInd w:w="110" w:type="dxa"/>
         <w:tblBorders>
           <w:top w:val="single" w:sz="4" w:space="0" w:color="000001"/>
           <w:left w:val="single" w:sz="4" w:space="0" w:color="000001"/>
@@ -2233,7 +2233,7 @@
         </w:tblBorders>
         <w:tblCellMar>
           <w:top w:w="28" w:type="dxa"/>
-          <w:left w:w="100" w:type="dxa"/>
+          <w:left w:w="105" w:type="dxa"/>
           <w:bottom w:w="28" w:type="dxa"/>
           <w:right w:w="115" w:type="dxa"/>
         </w:tblCellMar>
@@ -2258,7 +2258,7 @@
             </w:tcBorders>
             <w:shd w:fill="auto" w:val="clear"/>
             <w:tcMar>
-              <w:left w:w="100" w:type="dxa"/>
+              <w:left w:w="105" w:type="dxa"/>
             </w:tcMar>
             <w:vAlign w:val="center"/>
           </w:tcPr>
@@ -2304,7 +2304,7 @@
             </w:tcBorders>
             <w:shd w:fill="auto" w:val="clear"/>
             <w:tcMar>
-              <w:left w:w="100" w:type="dxa"/>
+              <w:left w:w="105" w:type="dxa"/>
             </w:tcMar>
             <w:vAlign w:val="center"/>
           </w:tcPr>
@@ -2347,7 +2347,7 @@
             </w:tcBorders>
             <w:shd w:fill="auto" w:val="clear"/>
             <w:tcMar>
-              <w:left w:w="100" w:type="dxa"/>
+              <w:left w:w="105" w:type="dxa"/>
             </w:tcMar>
             <w:vAlign w:val="center"/>
           </w:tcPr>
@@ -2393,7 +2393,7 @@
             </w:tcBorders>
             <w:shd w:fill="auto" w:val="clear"/>
             <w:tcMar>
-              <w:left w:w="100" w:type="dxa"/>
+              <w:left w:w="105" w:type="dxa"/>
               <w:bottom w:w="0" w:type="dxa"/>
             </w:tcMar>
             <w:vAlign w:val="center"/>
@@ -2437,7 +2437,7 @@
             </w:tcBorders>
             <w:shd w:fill="auto" w:val="clear"/>
             <w:tcMar>
-              <w:left w:w="100" w:type="dxa"/>
+              <w:left w:w="105" w:type="dxa"/>
             </w:tcMar>
             <w:vAlign w:val="center"/>
           </w:tcPr>
@@ -2484,7 +2484,7 @@
             <w:shd w:fill="auto" w:val="clear"/>
             <w:tcMar>
               <w:top w:w="0" w:type="dxa"/>
-              <w:left w:w="100" w:type="dxa"/>
+              <w:left w:w="105" w:type="dxa"/>
             </w:tcMar>
             <w:vAlign w:val="center"/>
           </w:tcPr>
@@ -2527,7 +2527,7 @@
             </w:tcBorders>
             <w:shd w:fill="auto" w:val="clear"/>
             <w:tcMar>
-              <w:left w:w="100" w:type="dxa"/>
+              <w:left w:w="105" w:type="dxa"/>
             </w:tcMar>
             <w:vAlign w:val="center"/>
           </w:tcPr>
@@ -2573,7 +2573,7 @@
             </w:tcBorders>
             <w:shd w:fill="auto" w:val="clear"/>
             <w:tcMar>
-              <w:left w:w="100" w:type="dxa"/>
+              <w:left w:w="105" w:type="dxa"/>
             </w:tcMar>
             <w:vAlign w:val="center"/>
           </w:tcPr>
@@ -2616,7 +2616,7 @@
             </w:tcBorders>
             <w:shd w:fill="auto" w:val="clear"/>
             <w:tcMar>
-              <w:left w:w="100" w:type="dxa"/>
+              <w:left w:w="105" w:type="dxa"/>
             </w:tcMar>
             <w:vAlign w:val="center"/>
           </w:tcPr>
@@ -2672,7 +2672,7 @@
             </w:tcBorders>
             <w:shd w:fill="auto" w:val="clear"/>
             <w:tcMar>
-              <w:left w:w="100" w:type="dxa"/>
+              <w:left w:w="105" w:type="dxa"/>
             </w:tcMar>
             <w:vAlign w:val="center"/>
           </w:tcPr>
@@ -2715,7 +2715,7 @@
             </w:tcBorders>
             <w:shd w:fill="auto" w:val="clear"/>
             <w:tcMar>
-              <w:left w:w="100" w:type="dxa"/>
+              <w:left w:w="105" w:type="dxa"/>
             </w:tcMar>
             <w:vAlign w:val="center"/>
           </w:tcPr>
@@ -2763,7 +2763,7 @@
             </w:tcBorders>
             <w:shd w:fill="auto" w:val="clear"/>
             <w:tcMar>
-              <w:left w:w="100" w:type="dxa"/>
+              <w:left w:w="105" w:type="dxa"/>
             </w:tcMar>
             <w:vAlign w:val="center"/>
           </w:tcPr>
@@ -2806,7 +2806,7 @@
             </w:tcBorders>
             <w:shd w:fill="auto" w:val="clear"/>
             <w:tcMar>
-              <w:left w:w="100" w:type="dxa"/>
+              <w:left w:w="105" w:type="dxa"/>
             </w:tcMar>
             <w:vAlign w:val="center"/>
           </w:tcPr>
@@ -3097,7 +3097,7 @@
       <w:tblPr>
         <w:tblW w:w="9622" w:type="dxa"/>
         <w:jc w:val="left"/>
-        <w:tblInd w:w="105" w:type="dxa"/>
+        <w:tblInd w:w="110" w:type="dxa"/>
         <w:tblBorders>
           <w:top w:val="single" w:sz="4" w:space="0" w:color="000001"/>
           <w:left w:val="single" w:sz="4" w:space="0" w:color="000001"/>
@@ -3108,7 +3108,7 @@
         </w:tblBorders>
         <w:tblCellMar>
           <w:top w:w="28" w:type="dxa"/>
-          <w:left w:w="100" w:type="dxa"/>
+          <w:left w:w="105" w:type="dxa"/>
           <w:bottom w:w="28" w:type="dxa"/>
           <w:right w:w="115" w:type="dxa"/>
         </w:tblCellMar>
@@ -3133,7 +3133,7 @@
             </w:tcBorders>
             <w:shd w:fill="auto" w:val="clear"/>
             <w:tcMar>
-              <w:left w:w="100" w:type="dxa"/>
+              <w:left w:w="105" w:type="dxa"/>
             </w:tcMar>
             <w:vAlign w:val="center"/>
           </w:tcPr>
@@ -3179,7 +3179,7 @@
             </w:tcBorders>
             <w:shd w:fill="auto" w:val="clear"/>
             <w:tcMar>
-              <w:left w:w="100" w:type="dxa"/>
+              <w:left w:w="105" w:type="dxa"/>
             </w:tcMar>
             <w:vAlign w:val="center"/>
           </w:tcPr>
@@ -3222,7 +3222,7 @@
             </w:tcBorders>
             <w:shd w:fill="auto" w:val="clear"/>
             <w:tcMar>
-              <w:left w:w="100" w:type="dxa"/>
+              <w:left w:w="105" w:type="dxa"/>
             </w:tcMar>
             <w:vAlign w:val="center"/>
           </w:tcPr>
@@ -3268,7 +3268,7 @@
             </w:tcBorders>
             <w:shd w:fill="auto" w:val="clear"/>
             <w:tcMar>
-              <w:left w:w="100" w:type="dxa"/>
+              <w:left w:w="105" w:type="dxa"/>
               <w:bottom w:w="0" w:type="dxa"/>
             </w:tcMar>
             <w:vAlign w:val="center"/>
@@ -3312,7 +3312,7 @@
             </w:tcBorders>
             <w:shd w:fill="auto" w:val="clear"/>
             <w:tcMar>
-              <w:left w:w="100" w:type="dxa"/>
+              <w:left w:w="105" w:type="dxa"/>
             </w:tcMar>
             <w:vAlign w:val="center"/>
           </w:tcPr>
@@ -3384,7 +3384,7 @@
             <w:shd w:fill="auto" w:val="clear"/>
             <w:tcMar>
               <w:top w:w="0" w:type="dxa"/>
-              <w:left w:w="100" w:type="dxa"/>
+              <w:left w:w="105" w:type="dxa"/>
             </w:tcMar>
             <w:vAlign w:val="center"/>
           </w:tcPr>
@@ -3427,7 +3427,7 @@
             </w:tcBorders>
             <w:shd w:fill="auto" w:val="clear"/>
             <w:tcMar>
-              <w:left w:w="100" w:type="dxa"/>
+              <w:left w:w="105" w:type="dxa"/>
             </w:tcMar>
             <w:vAlign w:val="center"/>
           </w:tcPr>
@@ -3473,7 +3473,7 @@
             </w:tcBorders>
             <w:shd w:fill="auto" w:val="clear"/>
             <w:tcMar>
-              <w:left w:w="100" w:type="dxa"/>
+              <w:left w:w="105" w:type="dxa"/>
             </w:tcMar>
             <w:vAlign w:val="center"/>
           </w:tcPr>
@@ -3516,7 +3516,7 @@
             </w:tcBorders>
             <w:shd w:fill="auto" w:val="clear"/>
             <w:tcMar>
-              <w:left w:w="100" w:type="dxa"/>
+              <w:left w:w="105" w:type="dxa"/>
             </w:tcMar>
             <w:vAlign w:val="center"/>
           </w:tcPr>
@@ -3562,7 +3562,7 @@
             </w:tcBorders>
             <w:shd w:fill="auto" w:val="clear"/>
             <w:tcMar>
-              <w:left w:w="100" w:type="dxa"/>
+              <w:left w:w="105" w:type="dxa"/>
             </w:tcMar>
             <w:vAlign w:val="center"/>
           </w:tcPr>
@@ -3605,7 +3605,7 @@
             </w:tcBorders>
             <w:shd w:fill="auto" w:val="clear"/>
             <w:tcMar>
-              <w:left w:w="100" w:type="dxa"/>
+              <w:left w:w="105" w:type="dxa"/>
             </w:tcMar>
             <w:vAlign w:val="center"/>
           </w:tcPr>
@@ -3651,7 +3651,7 @@
             </w:tcBorders>
             <w:shd w:fill="auto" w:val="clear"/>
             <w:tcMar>
-              <w:left w:w="100" w:type="dxa"/>
+              <w:left w:w="105" w:type="dxa"/>
             </w:tcMar>
             <w:vAlign w:val="center"/>
           </w:tcPr>
@@ -3694,7 +3694,7 @@
             </w:tcBorders>
             <w:shd w:fill="auto" w:val="clear"/>
             <w:tcMar>
-              <w:left w:w="100" w:type="dxa"/>
+              <w:left w:w="105" w:type="dxa"/>
             </w:tcMar>
             <w:vAlign w:val="center"/>
           </w:tcPr>
@@ -3879,7 +3879,7 @@
       <w:tblPr>
         <w:tblW w:w="9622" w:type="dxa"/>
         <w:jc w:val="left"/>
-        <w:tblInd w:w="105" w:type="dxa"/>
+        <w:tblInd w:w="110" w:type="dxa"/>
         <w:tblBorders>
           <w:top w:val="single" w:sz="4" w:space="0" w:color="000001"/>
           <w:left w:val="single" w:sz="4" w:space="0" w:color="000001"/>
@@ -3890,7 +3890,7 @@
         </w:tblBorders>
         <w:tblCellMar>
           <w:top w:w="28" w:type="dxa"/>
-          <w:left w:w="100" w:type="dxa"/>
+          <w:left w:w="105" w:type="dxa"/>
           <w:bottom w:w="28" w:type="dxa"/>
           <w:right w:w="115" w:type="dxa"/>
         </w:tblCellMar>
@@ -3915,7 +3915,7 @@
             </w:tcBorders>
             <w:shd w:fill="auto" w:val="clear"/>
             <w:tcMar>
-              <w:left w:w="100" w:type="dxa"/>
+              <w:left w:w="105" w:type="dxa"/>
             </w:tcMar>
             <w:vAlign w:val="center"/>
           </w:tcPr>
@@ -3961,7 +3961,7 @@
             </w:tcBorders>
             <w:shd w:fill="auto" w:val="clear"/>
             <w:tcMar>
-              <w:left w:w="100" w:type="dxa"/>
+              <w:left w:w="105" w:type="dxa"/>
             </w:tcMar>
             <w:vAlign w:val="center"/>
           </w:tcPr>
@@ -4004,7 +4004,7 @@
             </w:tcBorders>
             <w:shd w:fill="auto" w:val="clear"/>
             <w:tcMar>
-              <w:left w:w="100" w:type="dxa"/>
+              <w:left w:w="105" w:type="dxa"/>
             </w:tcMar>
             <w:vAlign w:val="center"/>
           </w:tcPr>
@@ -4050,7 +4050,7 @@
             </w:tcBorders>
             <w:shd w:fill="auto" w:val="clear"/>
             <w:tcMar>
-              <w:left w:w="100" w:type="dxa"/>
+              <w:left w:w="105" w:type="dxa"/>
               <w:bottom w:w="0" w:type="dxa"/>
             </w:tcMar>
             <w:vAlign w:val="center"/>
@@ -4094,7 +4094,7 @@
             </w:tcBorders>
             <w:shd w:fill="auto" w:val="clear"/>
             <w:tcMar>
-              <w:left w:w="100" w:type="dxa"/>
+              <w:left w:w="105" w:type="dxa"/>
             </w:tcMar>
             <w:vAlign w:val="center"/>
           </w:tcPr>
@@ -4141,7 +4141,7 @@
             <w:shd w:fill="auto" w:val="clear"/>
             <w:tcMar>
               <w:top w:w="0" w:type="dxa"/>
-              <w:left w:w="100" w:type="dxa"/>
+              <w:left w:w="105" w:type="dxa"/>
             </w:tcMar>
             <w:vAlign w:val="center"/>
           </w:tcPr>
@@ -4184,7 +4184,7 @@
             </w:tcBorders>
             <w:shd w:fill="auto" w:val="clear"/>
             <w:tcMar>
-              <w:left w:w="100" w:type="dxa"/>
+              <w:left w:w="105" w:type="dxa"/>
             </w:tcMar>
             <w:vAlign w:val="center"/>
           </w:tcPr>
@@ -4230,7 +4230,7 @@
             </w:tcBorders>
             <w:shd w:fill="auto" w:val="clear"/>
             <w:tcMar>
-              <w:left w:w="100" w:type="dxa"/>
+              <w:left w:w="105" w:type="dxa"/>
             </w:tcMar>
             <w:vAlign w:val="center"/>
           </w:tcPr>
@@ -4273,7 +4273,7 @@
             </w:tcBorders>
             <w:shd w:fill="auto" w:val="clear"/>
             <w:tcMar>
-              <w:left w:w="100" w:type="dxa"/>
+              <w:left w:w="105" w:type="dxa"/>
             </w:tcMar>
             <w:vAlign w:val="center"/>
           </w:tcPr>
@@ -4369,7 +4369,7 @@
             </w:tcBorders>
             <w:shd w:fill="auto" w:val="clear"/>
             <w:tcMar>
-              <w:left w:w="100" w:type="dxa"/>
+              <w:left w:w="105" w:type="dxa"/>
             </w:tcMar>
             <w:vAlign w:val="center"/>
           </w:tcPr>
@@ -4412,7 +4412,7 @@
             </w:tcBorders>
             <w:shd w:fill="auto" w:val="clear"/>
             <w:tcMar>
-              <w:left w:w="100" w:type="dxa"/>
+              <w:left w:w="105" w:type="dxa"/>
             </w:tcMar>
             <w:vAlign w:val="center"/>
           </w:tcPr>
@@ -4458,7 +4458,7 @@
             </w:tcBorders>
             <w:shd w:fill="auto" w:val="clear"/>
             <w:tcMar>
-              <w:left w:w="100" w:type="dxa"/>
+              <w:left w:w="105" w:type="dxa"/>
             </w:tcMar>
             <w:vAlign w:val="center"/>
           </w:tcPr>
@@ -4501,7 +4501,7 @@
             </w:tcBorders>
             <w:shd w:fill="auto" w:val="clear"/>
             <w:tcMar>
-              <w:left w:w="100" w:type="dxa"/>
+              <w:left w:w="105" w:type="dxa"/>
             </w:tcMar>
             <w:vAlign w:val="center"/>
           </w:tcPr>
@@ -4813,7 +4813,7 @@
       <w:tblPr>
         <w:tblW w:w="9622" w:type="dxa"/>
         <w:jc w:val="left"/>
-        <w:tblInd w:w="105" w:type="dxa"/>
+        <w:tblInd w:w="110" w:type="dxa"/>
         <w:tblBorders>
           <w:top w:val="single" w:sz="4" w:space="0" w:color="000001"/>
           <w:left w:val="single" w:sz="4" w:space="0" w:color="000001"/>
@@ -4824,7 +4824,7 @@
         </w:tblBorders>
         <w:tblCellMar>
           <w:top w:w="28" w:type="dxa"/>
-          <w:left w:w="100" w:type="dxa"/>
+          <w:left w:w="105" w:type="dxa"/>
           <w:bottom w:w="28" w:type="dxa"/>
           <w:right w:w="115" w:type="dxa"/>
         </w:tblCellMar>
@@ -4849,7 +4849,7 @@
             </w:tcBorders>
             <w:shd w:fill="auto" w:val="clear"/>
             <w:tcMar>
-              <w:left w:w="100" w:type="dxa"/>
+              <w:left w:w="105" w:type="dxa"/>
             </w:tcMar>
             <w:vAlign w:val="center"/>
           </w:tcPr>
@@ -4895,7 +4895,7 @@
             </w:tcBorders>
             <w:shd w:fill="auto" w:val="clear"/>
             <w:tcMar>
-              <w:left w:w="100" w:type="dxa"/>
+              <w:left w:w="105" w:type="dxa"/>
             </w:tcMar>
             <w:vAlign w:val="center"/>
           </w:tcPr>
@@ -4938,7 +4938,7 @@
             </w:tcBorders>
             <w:shd w:fill="auto" w:val="clear"/>
             <w:tcMar>
-              <w:left w:w="100" w:type="dxa"/>
+              <w:left w:w="105" w:type="dxa"/>
             </w:tcMar>
             <w:vAlign w:val="center"/>
           </w:tcPr>
@@ -4984,7 +4984,7 @@
             </w:tcBorders>
             <w:shd w:fill="auto" w:val="clear"/>
             <w:tcMar>
-              <w:left w:w="100" w:type="dxa"/>
+              <w:left w:w="105" w:type="dxa"/>
               <w:bottom w:w="0" w:type="dxa"/>
             </w:tcMar>
             <w:vAlign w:val="center"/>
@@ -5028,7 +5028,7 @@
             </w:tcBorders>
             <w:shd w:fill="auto" w:val="clear"/>
             <w:tcMar>
-              <w:left w:w="100" w:type="dxa"/>
+              <w:left w:w="105" w:type="dxa"/>
             </w:tcMar>
             <w:vAlign w:val="center"/>
           </w:tcPr>
@@ -5075,7 +5075,7 @@
             <w:shd w:fill="auto" w:val="clear"/>
             <w:tcMar>
               <w:top w:w="0" w:type="dxa"/>
-              <w:left w:w="100" w:type="dxa"/>
+              <w:left w:w="105" w:type="dxa"/>
             </w:tcMar>
             <w:vAlign w:val="center"/>
           </w:tcPr>
@@ -5118,7 +5118,7 @@
             </w:tcBorders>
             <w:shd w:fill="auto" w:val="clear"/>
             <w:tcMar>
-              <w:left w:w="100" w:type="dxa"/>
+              <w:left w:w="105" w:type="dxa"/>
             </w:tcMar>
             <w:vAlign w:val="center"/>
           </w:tcPr>
@@ -5164,7 +5164,7 @@
             </w:tcBorders>
             <w:shd w:fill="auto" w:val="clear"/>
             <w:tcMar>
-              <w:left w:w="100" w:type="dxa"/>
+              <w:left w:w="105" w:type="dxa"/>
             </w:tcMar>
             <w:vAlign w:val="center"/>
           </w:tcPr>
@@ -5207,7 +5207,7 @@
             </w:tcBorders>
             <w:shd w:fill="auto" w:val="clear"/>
             <w:tcMar>
-              <w:left w:w="100" w:type="dxa"/>
+              <w:left w:w="105" w:type="dxa"/>
             </w:tcMar>
             <w:vAlign w:val="center"/>
           </w:tcPr>
@@ -5328,7 +5328,7 @@
             </w:tcBorders>
             <w:shd w:fill="auto" w:val="clear"/>
             <w:tcMar>
-              <w:left w:w="100" w:type="dxa"/>
+              <w:left w:w="105" w:type="dxa"/>
             </w:tcMar>
             <w:vAlign w:val="center"/>
           </w:tcPr>
@@ -5371,7 +5371,7 @@
             </w:tcBorders>
             <w:shd w:fill="auto" w:val="clear"/>
             <w:tcMar>
-              <w:left w:w="100" w:type="dxa"/>
+              <w:left w:w="105" w:type="dxa"/>
             </w:tcMar>
             <w:vAlign w:val="center"/>
           </w:tcPr>
@@ -5417,7 +5417,7 @@
             </w:tcBorders>
             <w:shd w:fill="auto" w:val="clear"/>
             <w:tcMar>
-              <w:left w:w="100" w:type="dxa"/>
+              <w:left w:w="105" w:type="dxa"/>
             </w:tcMar>
             <w:vAlign w:val="center"/>
           </w:tcPr>
@@ -5460,7 +5460,7 @@
             </w:tcBorders>
             <w:shd w:fill="auto" w:val="clear"/>
             <w:tcMar>
-              <w:left w:w="100" w:type="dxa"/>
+              <w:left w:w="105" w:type="dxa"/>
             </w:tcMar>
             <w:vAlign w:val="center"/>
           </w:tcPr>
@@ -5566,36 +5566,6 @@
         </w:tc>
       </w:tr>
     </w:tbl>
-    <w:p>
-      <w:pPr>
-        <w:pStyle w:val="Corpodetexto"/>
-        <w:spacing w:before="0" w:after="0"/>
-        <w:rPr/>
-      </w:pPr>
-      <w:r>
-        <w:rPr/>
-      </w:r>
-    </w:p>
-    <w:p>
-      <w:pPr>
-        <w:pStyle w:val="Corpodetexto"/>
-        <w:spacing w:before="0" w:after="0"/>
-        <w:rPr/>
-      </w:pPr>
-      <w:r>
-        <w:rPr/>
-      </w:r>
-    </w:p>
-    <w:p>
-      <w:pPr>
-        <w:pStyle w:val="Corpodetexto"/>
-        <w:spacing w:before="0" w:after="0"/>
-        <w:rPr/>
-      </w:pPr>
-      <w:r>
-        <w:rPr/>
-      </w:r>
-    </w:p>
     <w:p>
       <w:pPr>
         <w:pStyle w:val="Corpodetexto"/>
@@ -5636,7 +5606,6 @@
       <w:rPr>
         <w:rFonts w:ascii="Symbol" w:hAnsi="Symbol" w:cs="Symbol" w:hint="default"/>
         <w:sz w:val="20"/>
-        <w:rFonts w:cs="Symbol"/>
       </w:rPr>
     </w:lvl>
     <w:lvl w:ilvl="1">
@@ -5653,7 +5622,6 @@
       <w:rPr>
         <w:rFonts w:ascii="Courier New" w:hAnsi="Courier New" w:cs="Courier New" w:hint="default"/>
         <w:sz w:val="20"/>
-        <w:rFonts w:cs="Courier New"/>
       </w:rPr>
     </w:lvl>
     <w:lvl w:ilvl="2">
@@ -5670,7 +5638,6 @@
       <w:rPr>
         <w:rFonts w:ascii="Wingdings" w:hAnsi="Wingdings" w:cs="Wingdings" w:hint="default"/>
         <w:sz w:val="20"/>
-        <w:rFonts w:cs="Wingdings"/>
       </w:rPr>
     </w:lvl>
     <w:lvl w:ilvl="3">
@@ -5687,7 +5654,6 @@
       <w:rPr>
         <w:rFonts w:ascii="Wingdings" w:hAnsi="Wingdings" w:cs="Wingdings" w:hint="default"/>
         <w:sz w:val="20"/>
-        <w:rFonts w:cs="Wingdings"/>
       </w:rPr>
     </w:lvl>
     <w:lvl w:ilvl="4">
@@ -5704,7 +5670,6 @@
       <w:rPr>
         <w:rFonts w:ascii="Wingdings" w:hAnsi="Wingdings" w:cs="Wingdings" w:hint="default"/>
         <w:sz w:val="20"/>
-        <w:rFonts w:cs="Wingdings"/>
       </w:rPr>
     </w:lvl>
     <w:lvl w:ilvl="5">
@@ -5721,7 +5686,6 @@
       <w:rPr>
         <w:rFonts w:ascii="Wingdings" w:hAnsi="Wingdings" w:cs="Wingdings" w:hint="default"/>
         <w:sz w:val="20"/>
-        <w:rFonts w:cs="Wingdings"/>
       </w:rPr>
     </w:lvl>
     <w:lvl w:ilvl="6">
@@ -5738,7 +5702,6 @@
       <w:rPr>
         <w:rFonts w:ascii="Wingdings" w:hAnsi="Wingdings" w:cs="Wingdings" w:hint="default"/>
         <w:sz w:val="20"/>
-        <w:rFonts w:cs="Wingdings"/>
       </w:rPr>
     </w:lvl>
     <w:lvl w:ilvl="7">
@@ -5755,7 +5718,6 @@
       <w:rPr>
         <w:rFonts w:ascii="Wingdings" w:hAnsi="Wingdings" w:cs="Wingdings" w:hint="default"/>
         <w:sz w:val="20"/>
-        <w:rFonts w:cs="Wingdings"/>
       </w:rPr>
     </w:lvl>
     <w:lvl w:ilvl="8">
@@ -5772,7 +5734,6 @@
       <w:rPr>
         <w:rFonts w:ascii="Wingdings" w:hAnsi="Wingdings" w:cs="Wingdings" w:hint="default"/>
         <w:sz w:val="20"/>
-        <w:rFonts w:cs="Wingdings"/>
       </w:rPr>
     </w:lvl>
   </w:abstractNum>
@@ -6222,6 +6183,7 @@
     <w:rPrDefault>
       <w:rPr>
         <w:rFonts w:ascii="Calibri" w:hAnsi="Calibri" w:eastAsia="Calibri" w:cs="" w:asciiTheme="minorHAnsi" w:cstheme="minorBidi" w:eastAsiaTheme="minorHAnsi" w:hAnsiTheme="minorHAnsi"/>
+        <w:sz w:val="22"/>
         <w:szCs w:val="22"/>
         <w:lang w:val="pt-BR" w:eastAsia="en-US" w:bidi="ar-SA"/>
       </w:rPr>
@@ -6617,7 +6579,7 @@
     </w:pPr>
     <w:rPr>
       <w:rFonts w:ascii="Calibri" w:hAnsi="Calibri" w:eastAsia="Calibri" w:cs="" w:asciiTheme="minorHAnsi" w:cstheme="minorBidi" w:eastAsiaTheme="minorHAnsi" w:hAnsiTheme="minorHAnsi"/>
-      <w:color w:val="00000A"/>
+      <w:color w:val="auto"/>
       <w:sz w:val="22"/>
       <w:szCs w:val="22"/>
       <w:lang w:val="pt-BR" w:eastAsia="en-US" w:bidi="ar-SA"/>
@@ -6692,78 +6654,6 @@
     <w:name w:val="ListLabel 9"/>
     <w:qFormat/>
     <w:rPr>
-      <w:sz w:val="20"/>
-    </w:rPr>
-  </w:style>
-  <w:style w:type="character" w:styleId="ListLabel10">
-    <w:name w:val="ListLabel 10"/>
-    <w:qFormat/>
-    <w:rPr>
-      <w:rFonts w:ascii="Arial" w:hAnsi="Arial" w:cs="Symbol"/>
-      <w:sz w:val="20"/>
-    </w:rPr>
-  </w:style>
-  <w:style w:type="character" w:styleId="ListLabel11">
-    <w:name w:val="ListLabel 11"/>
-    <w:qFormat/>
-    <w:rPr>
-      <w:rFonts w:cs="Courier New"/>
-      <w:sz w:val="20"/>
-    </w:rPr>
-  </w:style>
-  <w:style w:type="character" w:styleId="ListLabel12">
-    <w:name w:val="ListLabel 12"/>
-    <w:qFormat/>
-    <w:rPr>
-      <w:rFonts w:cs="Wingdings"/>
-      <w:sz w:val="20"/>
-    </w:rPr>
-  </w:style>
-  <w:style w:type="character" w:styleId="ListLabel13">
-    <w:name w:val="ListLabel 13"/>
-    <w:qFormat/>
-    <w:rPr>
-      <w:rFonts w:cs="Wingdings"/>
-      <w:sz w:val="20"/>
-    </w:rPr>
-  </w:style>
-  <w:style w:type="character" w:styleId="ListLabel14">
-    <w:name w:val="ListLabel 14"/>
-    <w:qFormat/>
-    <w:rPr>
-      <w:rFonts w:cs="Wingdings"/>
-      <w:sz w:val="20"/>
-    </w:rPr>
-  </w:style>
-  <w:style w:type="character" w:styleId="ListLabel15">
-    <w:name w:val="ListLabel 15"/>
-    <w:qFormat/>
-    <w:rPr>
-      <w:rFonts w:cs="Wingdings"/>
-      <w:sz w:val="20"/>
-    </w:rPr>
-  </w:style>
-  <w:style w:type="character" w:styleId="ListLabel16">
-    <w:name w:val="ListLabel 16"/>
-    <w:qFormat/>
-    <w:rPr>
-      <w:rFonts w:cs="Wingdings"/>
-      <w:sz w:val="20"/>
-    </w:rPr>
-  </w:style>
-  <w:style w:type="character" w:styleId="ListLabel17">
-    <w:name w:val="ListLabel 17"/>
-    <w:qFormat/>
-    <w:rPr>
-      <w:rFonts w:cs="Wingdings"/>
-      <w:sz w:val="20"/>
-    </w:rPr>
-  </w:style>
-  <w:style w:type="character" w:styleId="ListLabel18">
-    <w:name w:val="ListLabel 18"/>
-    <w:qFormat/>
-    <w:rPr>
-      <w:rFonts w:cs="Wingdings"/>
       <w:sz w:val="20"/>
     </w:rPr>
   </w:style>

</xml_diff>